<commit_message>
Latest version of HW5 code and report
</commit_message>
<xml_diff>
--- a/Data Mining II/HW2/Orange Team 6 Data Mining HW5 v1.docx
+++ b/Data Mining II/HW2/Orange Team 6 Data Mining HW5 v1.docx
@@ -160,7 +160,6 @@
                                       <w:calendar w:val="gregorian"/>
                                     </w:date>
                                   </w:sdtPr>
-                                  <w:sdtEndPr/>
                                   <w:sdtContent>
                                     <w:p>
                                       <w:pPr>
@@ -178,15 +177,7 @@
                                           <w:sz w:val="28"/>
                                           <w:szCs w:val="28"/>
                                         </w:rPr>
-                                        <w:t>10/12</w:t>
-                                      </w:r>
-                                      <w:r>
-                                        <w:rPr>
-                                          <w:color w:val="FFFFFF" w:themeColor="background1"/>
-                                          <w:sz w:val="28"/>
-                                          <w:szCs w:val="28"/>
-                                        </w:rPr>
-                                        <w:t>/2013</w:t>
+                                        <w:t>10/12/2013</w:t>
                                       </w:r>
                                     </w:p>
                                   </w:sdtContent>
@@ -3481,7 +3472,6 @@
                                 <w:calendar w:val="gregorian"/>
                               </w:date>
                             </w:sdtPr>
-                            <w:sdtEndPr/>
                             <w:sdtContent>
                               <w:p>
                                 <w:pPr>
@@ -3499,15 +3489,7 @@
                                     <w:sz w:val="28"/>
                                     <w:szCs w:val="28"/>
                                   </w:rPr>
-                                  <w:t>10/12</w:t>
-                                </w:r>
-                                <w:r>
-                                  <w:rPr>
-                                    <w:color w:val="FFFFFF" w:themeColor="background1"/>
-                                    <w:sz w:val="28"/>
-                                    <w:szCs w:val="28"/>
-                                  </w:rPr>
-                                  <w:t>/2013</w:t>
+                                  <w:t>10/12/2013</w:t>
                                 </w:r>
                               </w:p>
                             </w:sdtContent>
@@ -3703,7 +3685,6 @@
                                     <w:dataBinding w:prefixMappings="xmlns:ns0='http://purl.org/dc/elements/1.1/' xmlns:ns1='http://schemas.openxmlformats.org/package/2006/metadata/core-properties' " w:xpath="/ns1:coreProperties[1]/ns0:creator[1]" w:storeItemID="{6C3C8BC8-F283-45AE-878A-BAB7291924A1}"/>
                                     <w:text/>
                                   </w:sdtPr>
-                                  <w:sdtEndPr/>
                                   <w:sdtContent>
                                     <w:r>
                                       <w:rPr>
@@ -3748,31 +3729,7 @@
                                     <w:sz w:val="24"/>
                                     <w:szCs w:val="20"/>
                                   </w:rPr>
-                                  <w:t xml:space="preserve"> Phil</w:t>
-                                </w:r>
-                                <w:r>
-                                  <w:rPr>
-                                    <w:color w:val="595959" w:themeColor="text1" w:themeTint="A6"/>
-                                    <w:sz w:val="24"/>
-                                    <w:szCs w:val="20"/>
-                                  </w:rPr>
-                                  <w:t>l</w:t>
-                                </w:r>
-                                <w:r>
-                                  <w:rPr>
-                                    <w:color w:val="595959" w:themeColor="text1" w:themeTint="A6"/>
-                                    <w:sz w:val="24"/>
-                                    <w:szCs w:val="20"/>
-                                  </w:rPr>
-                                  <w:t>ip</w:t>
-                                </w:r>
-                                <w:r>
-                                  <w:rPr>
-                                    <w:color w:val="595959" w:themeColor="text1" w:themeTint="A6"/>
-                                    <w:sz w:val="24"/>
-                                    <w:szCs w:val="20"/>
-                                  </w:rPr>
-                                  <w:t xml:space="preserve"> Domschke</w:t>
+                                  <w:t xml:space="preserve"> Phillip Domschke</w:t>
                                 </w:r>
                               </w:p>
                               <w:p>
@@ -3799,15 +3756,7 @@
                                     <w:sz w:val="24"/>
                                     <w:szCs w:val="20"/>
                                   </w:rPr>
-                                  <w:t xml:space="preserve"> </w:t>
-                                </w:r>
-                                <w:r>
-                                  <w:rPr>
-                                    <w:color w:val="595959" w:themeColor="text1" w:themeTint="A6"/>
-                                    <w:sz w:val="24"/>
-                                    <w:szCs w:val="20"/>
-                                  </w:rPr>
-                                  <w:t xml:space="preserve">Jake Frost, Wesley Ledebuhr, Steve Neola, and </w:t>
+                                  <w:t xml:space="preserve"> Jake Frost, Wesley Ledebuhr, Steve Neola, and </w:t>
                                 </w:r>
                                 <w:r>
                                   <w:rPr>
@@ -3869,7 +3818,6 @@
                               <w:dataBinding w:prefixMappings="xmlns:ns0='http://purl.org/dc/elements/1.1/' xmlns:ns1='http://schemas.openxmlformats.org/package/2006/metadata/core-properties' " w:xpath="/ns1:coreProperties[1]/ns0:creator[1]" w:storeItemID="{6C3C8BC8-F283-45AE-878A-BAB7291924A1}"/>
                               <w:text/>
                             </w:sdtPr>
-                            <w:sdtEndPr/>
                             <w:sdtContent>
                               <w:r>
                                 <w:rPr>
@@ -3914,31 +3862,7 @@
                               <w:sz w:val="24"/>
                               <w:szCs w:val="20"/>
                             </w:rPr>
-                            <w:t xml:space="preserve"> Phil</w:t>
-                          </w:r>
-                          <w:r>
-                            <w:rPr>
-                              <w:color w:val="595959" w:themeColor="text1" w:themeTint="A6"/>
-                              <w:sz w:val="24"/>
-                              <w:szCs w:val="20"/>
-                            </w:rPr>
-                            <w:t>l</w:t>
-                          </w:r>
-                          <w:r>
-                            <w:rPr>
-                              <w:color w:val="595959" w:themeColor="text1" w:themeTint="A6"/>
-                              <w:sz w:val="24"/>
-                              <w:szCs w:val="20"/>
-                            </w:rPr>
-                            <w:t>ip</w:t>
-                          </w:r>
-                          <w:r>
-                            <w:rPr>
-                              <w:color w:val="595959" w:themeColor="text1" w:themeTint="A6"/>
-                              <w:sz w:val="24"/>
-                              <w:szCs w:val="20"/>
-                            </w:rPr>
-                            <w:t xml:space="preserve"> Domschke</w:t>
+                            <w:t xml:space="preserve"> Phillip Domschke</w:t>
                           </w:r>
                         </w:p>
                         <w:p>
@@ -3965,15 +3889,7 @@
                               <w:sz w:val="24"/>
                               <w:szCs w:val="20"/>
                             </w:rPr>
-                            <w:t xml:space="preserve"> </w:t>
-                          </w:r>
-                          <w:r>
-                            <w:rPr>
-                              <w:color w:val="595959" w:themeColor="text1" w:themeTint="A6"/>
-                              <w:sz w:val="24"/>
-                              <w:szCs w:val="20"/>
-                            </w:rPr>
-                            <w:t xml:space="preserve">Jake Frost, Wesley Ledebuhr, Steve Neola, and </w:t>
+                            <w:t xml:space="preserve"> Jake Frost, Wesley Ledebuhr, Steve Neola, and </w:t>
                           </w:r>
                           <w:r>
                             <w:rPr>
@@ -4071,7 +3987,6 @@
                                     <w:dataBinding w:prefixMappings="xmlns:ns0='http://purl.org/dc/elements/1.1/' xmlns:ns1='http://schemas.openxmlformats.org/package/2006/metadata/core-properties' " w:xpath="/ns1:coreProperties[1]/ns0:title[1]" w:storeItemID="{6C3C8BC8-F283-45AE-878A-BAB7291924A1}"/>
                                     <w:text/>
                                   </w:sdtPr>
-                                  <w:sdtEndPr/>
                                   <w:sdtContent>
                                     <w:r>
                                       <w:rPr>
@@ -4109,7 +4024,6 @@
                                     <w:dataBinding w:prefixMappings="xmlns:ns0='http://purl.org/dc/elements/1.1/' xmlns:ns1='http://schemas.openxmlformats.org/package/2006/metadata/core-properties' " w:xpath="/ns1:coreProperties[1]/ns0:subject[1]" w:storeItemID="{6C3C8BC8-F283-45AE-878A-BAB7291924A1}"/>
                                     <w:text/>
                                   </w:sdtPr>
-                                  <w:sdtEndPr/>
                                   <w:sdtContent>
                                     <w:r>
                                       <w:rPr>
@@ -4172,7 +4086,6 @@
                               <w:dataBinding w:prefixMappings="xmlns:ns0='http://purl.org/dc/elements/1.1/' xmlns:ns1='http://schemas.openxmlformats.org/package/2006/metadata/core-properties' " w:xpath="/ns1:coreProperties[1]/ns0:title[1]" w:storeItemID="{6C3C8BC8-F283-45AE-878A-BAB7291924A1}"/>
                               <w:text/>
                             </w:sdtPr>
-                            <w:sdtEndPr/>
                             <w:sdtContent>
                               <w:r>
                                 <w:rPr>
@@ -4210,7 +4123,6 @@
                               <w:dataBinding w:prefixMappings="xmlns:ns0='http://purl.org/dc/elements/1.1/' xmlns:ns1='http://schemas.openxmlformats.org/package/2006/metadata/core-properties' " w:xpath="/ns1:coreProperties[1]/ns0:subject[1]" w:storeItemID="{6C3C8BC8-F283-45AE-878A-BAB7291924A1}"/>
                               <w:text/>
                             </w:sdtPr>
-                            <w:sdtEndPr/>
                             <w:sdtContent>
                               <w:r>
                                 <w:rPr>
@@ -4307,8 +4219,6 @@
       <w:r>
         <w:fldChar w:fldCharType="separate"/>
       </w:r>
-      <w:bookmarkStart w:id="6" w:name="_GoBack"/>
-      <w:bookmarkEnd w:id="6"/>
       <w:r>
         <w:rPr>
           <w:noProof/>
@@ -5400,7 +5310,7 @@
           <w:sz w:val="56"/>
         </w:rPr>
       </w:pPr>
-      <w:bookmarkStart w:id="7" w:name="_Toc239054968"/>
+      <w:bookmarkStart w:id="6" w:name="_Toc239054968"/>
       <w:r>
         <w:rPr>
           <w:rFonts w:asciiTheme="minorHAnsi" w:hAnsiTheme="minorHAnsi"/>
@@ -5418,10 +5328,10 @@
           <w:sz w:val="56"/>
         </w:rPr>
       </w:pPr>
-      <w:bookmarkStart w:id="8" w:name="_Toc239641600"/>
-      <w:bookmarkStart w:id="9" w:name="_Toc239641964"/>
-      <w:bookmarkStart w:id="10" w:name="_Toc239642022"/>
-      <w:bookmarkStart w:id="11" w:name="_Toc369011471"/>
+      <w:bookmarkStart w:id="7" w:name="_Toc239641600"/>
+      <w:bookmarkStart w:id="8" w:name="_Toc239641964"/>
+      <w:bookmarkStart w:id="9" w:name="_Toc239642022"/>
+      <w:bookmarkStart w:id="10" w:name="_Toc369011471"/>
       <w:r>
         <w:rPr>
           <w:rFonts w:asciiTheme="minorHAnsi" w:hAnsiTheme="minorHAnsi"/>
@@ -5431,11 +5341,11 @@
         <w:t>EXECUTIVE SUMMARY</w:t>
       </w:r>
       <w:bookmarkEnd w:id="4"/>
+      <w:bookmarkEnd w:id="6"/>
       <w:bookmarkEnd w:id="7"/>
       <w:bookmarkEnd w:id="8"/>
       <w:bookmarkEnd w:id="9"/>
       <w:bookmarkEnd w:id="10"/>
-      <w:bookmarkEnd w:id="11"/>
       <w:r>
         <w:rPr>
           <w:rFonts w:asciiTheme="minorHAnsi" w:hAnsiTheme="minorHAnsi"/>
@@ -5445,10 +5355,10 @@
       </w:r>
     </w:p>
     <w:p>
-      <w:bookmarkStart w:id="12" w:name="_Toc239054969"/>
-      <w:bookmarkStart w:id="13" w:name="_Toc239641601"/>
-      <w:bookmarkStart w:id="14" w:name="_Toc239641965"/>
-      <w:bookmarkStart w:id="15" w:name="_Toc239642023"/>
+      <w:bookmarkStart w:id="11" w:name="_Toc239054969"/>
+      <w:bookmarkStart w:id="12" w:name="_Toc239641601"/>
+      <w:bookmarkStart w:id="13" w:name="_Toc239641965"/>
+      <w:bookmarkStart w:id="14" w:name="_Toc239642023"/>
       <w:r>
         <w:t xml:space="preserve">We were asked by the Steering Committee of </w:t>
       </w:r>
@@ -5465,7 +5375,13 @@
         <w:t xml:space="preserve">Diagnostic and Statistical Manual </w:t>
       </w:r>
       <w:r>
-        <w:t xml:space="preserve">(DMA) </w:t>
+        <w:t>(</w:t>
+      </w:r>
+      <w:r>
+        <w:t>DSM</w:t>
+      </w:r>
+      <w:r>
+        <w:t xml:space="preserve">) </w:t>
       </w:r>
       <w:r>
         <w:t>questionnaire</w:t>
@@ -5540,7 +5456,7 @@
               <w:cnfStyle w:val="100000000000" w:firstRow="1" w:lastRow="0" w:firstColumn="0" w:lastColumn="0" w:oddVBand="0" w:evenVBand="0" w:oddHBand="0" w:evenHBand="0" w:firstRowFirstColumn="0" w:firstRowLastColumn="0" w:lastRowFirstColumn="0" w:lastRowLastColumn="0"/>
             </w:pPr>
             <w:r>
-              <w:t>DMA</w:t>
+              <w:t>DSM</w:t>
             </w:r>
           </w:p>
         </w:tc>
@@ -5630,7 +5546,10 @@
               <w:cnfStyle w:val="000000100000" w:firstRow="0" w:lastRow="0" w:firstColumn="0" w:lastColumn="0" w:oddVBand="0" w:evenVBand="0" w:oddHBand="1" w:evenHBand="0" w:firstRowFirstColumn="0" w:firstRowLastColumn="0" w:lastRowFirstColumn="0" w:lastRowLastColumn="0"/>
             </w:pPr>
             <w:r>
-              <w:t>Same as DMA</w:t>
+              <w:t xml:space="preserve">Same as </w:t>
+            </w:r>
+            <w:r>
+              <w:t>DSM</w:t>
             </w:r>
           </w:p>
         </w:tc>
@@ -5708,6 +5627,9 @@
               <w:jc w:val="center"/>
               <w:cnfStyle w:val="000000000000" w:firstRow="0" w:lastRow="0" w:firstColumn="0" w:lastColumn="0" w:oddVBand="0" w:evenVBand="0" w:oddHBand="0" w:evenHBand="0" w:firstRowFirstColumn="0" w:firstRowLastColumn="0" w:lastRowFirstColumn="0" w:lastRowLastColumn="0"/>
             </w:pPr>
+            <w:r>
+              <w:t>DSM 1,4, GA 20</w:t>
+            </w:r>
           </w:p>
         </w:tc>
       </w:tr>
@@ -5740,7 +5662,10 @@
               <w:cnfStyle w:val="000000100000" w:firstRow="0" w:lastRow="0" w:firstColumn="0" w:lastColumn="0" w:oddVBand="0" w:evenVBand="0" w:oddHBand="1" w:evenHBand="0" w:firstRowFirstColumn="0" w:firstRowLastColumn="0" w:lastRowFirstColumn="0" w:lastRowLastColumn="0"/>
             </w:pPr>
             <w:r>
-              <w:t>1, 4, 8, 2</w:t>
+              <w:t>1,</w:t>
+            </w:r>
+            <w:r>
+              <w:t xml:space="preserve"> 2, 4, 8</w:t>
             </w:r>
           </w:p>
         </w:tc>
@@ -5753,6 +5678,9 @@
               <w:jc w:val="center"/>
               <w:cnfStyle w:val="000000100000" w:firstRow="0" w:lastRow="0" w:firstColumn="0" w:lastColumn="0" w:oddVBand="0" w:evenVBand="0" w:oddHBand="1" w:evenHBand="0" w:firstRowFirstColumn="0" w:firstRowLastColumn="0" w:lastRowFirstColumn="0" w:lastRowLastColumn="0"/>
             </w:pPr>
+            <w:r>
+              <w:t>6, 9, 10, 20</w:t>
+            </w:r>
           </w:p>
         </w:tc>
         <w:tc>
@@ -5764,58 +5692,9 @@
               <w:jc w:val="center"/>
               <w:cnfStyle w:val="000000100000" w:firstRow="0" w:lastRow="0" w:firstColumn="0" w:lastColumn="0" w:oddVBand="0" w:evenVBand="0" w:oddHBand="1" w:evenHBand="0" w:firstRowFirstColumn="0" w:firstRowLastColumn="0" w:lastRowFirstColumn="0" w:lastRowLastColumn="0"/>
             </w:pPr>
-          </w:p>
-        </w:tc>
-      </w:tr>
-      <w:tr>
-        <w:trPr>
-          <w:trHeight w:val="305"/>
-        </w:trPr>
-        <w:tc>
-          <w:tcPr>
-            <w:cnfStyle w:val="001000000000" w:firstRow="0" w:lastRow="0" w:firstColumn="1" w:lastColumn="0" w:oddVBand="0" w:evenVBand="0" w:oddHBand="0" w:evenHBand="0" w:firstRowFirstColumn="0" w:firstRowLastColumn="0" w:lastRowFirstColumn="0" w:lastRowLastColumn="0"/>
-            <w:tcW w:w="2965" w:type="dxa"/>
-          </w:tcPr>
-          <w:p>
-            <w:pPr>
-              <w:jc w:val="center"/>
-            </w:pPr>
-            <w:r>
-              <w:t>Principal Component Analysis</w:t>
-            </w:r>
-          </w:p>
-        </w:tc>
-        <w:tc>
-          <w:tcPr>
-            <w:tcW w:w="2075" w:type="dxa"/>
-          </w:tcPr>
-          <w:p>
-            <w:pPr>
-              <w:jc w:val="center"/>
-              <w:cnfStyle w:val="000000000000" w:firstRow="0" w:lastRow="0" w:firstColumn="0" w:lastColumn="0" w:oddVBand="0" w:evenVBand="0" w:oddHBand="0" w:evenHBand="0" w:firstRowFirstColumn="0" w:firstRowLastColumn="0" w:lastRowFirstColumn="0" w:lastRowLastColumn="0"/>
-            </w:pPr>
-          </w:p>
-        </w:tc>
-        <w:tc>
-          <w:tcPr>
-            <w:tcW w:w="1980" w:type="dxa"/>
-          </w:tcPr>
-          <w:p>
-            <w:pPr>
-              <w:jc w:val="center"/>
-              <w:cnfStyle w:val="000000000000" w:firstRow="0" w:lastRow="0" w:firstColumn="0" w:lastColumn="0" w:oddVBand="0" w:evenVBand="0" w:oddHBand="0" w:evenHBand="0" w:firstRowFirstColumn="0" w:firstRowLastColumn="0" w:lastRowFirstColumn="0" w:lastRowLastColumn="0"/>
-            </w:pPr>
-          </w:p>
-        </w:tc>
-        <w:tc>
-          <w:tcPr>
-            <w:tcW w:w="2070" w:type="dxa"/>
-          </w:tcPr>
-          <w:p>
-            <w:pPr>
-              <w:jc w:val="center"/>
-              <w:cnfStyle w:val="000000000000" w:firstRow="0" w:lastRow="0" w:firstColumn="0" w:lastColumn="0" w:oddVBand="0" w:evenVBand="0" w:oddHBand="0" w:evenHBand="0" w:firstRowFirstColumn="0" w:firstRowLastColumn="0" w:lastRowFirstColumn="0" w:lastRowLastColumn="0"/>
-            </w:pPr>
+            <w:r>
+              <w:t>DSM 1,4,8 GA 10,20</w:t>
+            </w:r>
           </w:p>
         </w:tc>
       </w:tr>
@@ -5823,70 +5702,170 @@
     <w:p/>
     <w:p>
       <w:r>
-        <w:t xml:space="preserve">In the report, we will walk through the methodology and results for each analytical technique we applied for both questionnaires. </w:t>
-      </w:r>
-      <w:r>
-        <w:t xml:space="preserve"> </w:t>
+        <w:t xml:space="preserve">Interestingly, there is some overlap in the nature of the questions between the final GA and </w:t>
+      </w:r>
+      <w:r>
+        <w:t>DSM</w:t>
+      </w:r>
+      <w:r>
+        <w:t xml:space="preserve"> questions.  For example, DSM 4 - </w:t>
+      </w:r>
+      <w:r>
+        <w:rPr>
+          <w:rFonts w:ascii="Calibri" w:eastAsia="Times New Roman" w:hAnsi="Calibri" w:cs="Times New Roman"/>
+          <w:i/>
+          <w:color w:val="000000"/>
+        </w:rPr>
+        <w:t>Rely on others for funds</w:t>
+      </w:r>
+      <w:r>
+        <w:rPr>
+          <w:rFonts w:ascii="Calibri" w:eastAsia="Times New Roman" w:hAnsi="Calibri" w:cs="Times New Roman"/>
+          <w:color w:val="000000"/>
+        </w:rPr>
+        <w:t xml:space="preserve"> is very similar to GA 10 - </w:t>
+      </w:r>
+      <w:r>
+        <w:rPr>
+          <w:rFonts w:ascii="Calibri" w:eastAsia="Times New Roman" w:hAnsi="Calibri" w:cs="Times New Roman"/>
+          <w:i/>
+          <w:color w:val="000000"/>
+        </w:rPr>
+        <w:t xml:space="preserve">Borrowed to finance </w:t>
+      </w:r>
+      <w:r>
+        <w:rPr>
+          <w:rFonts w:ascii="Calibri" w:eastAsia="Times New Roman" w:hAnsi="Calibri" w:cs="Times New Roman"/>
+          <w:i/>
+          <w:color w:val="000000"/>
+        </w:rPr>
+        <w:t>gambling</w:t>
+      </w:r>
+      <w:r>
+        <w:rPr>
+          <w:rFonts w:ascii="Calibri" w:eastAsia="Times New Roman" w:hAnsi="Calibri" w:cs="Times New Roman"/>
+          <w:i/>
+          <w:color w:val="000000"/>
+        </w:rPr>
+        <w:t xml:space="preserve">. </w:t>
+      </w:r>
+      <w:r>
+        <w:rPr>
+          <w:rFonts w:ascii="Calibri" w:eastAsia="Times New Roman" w:hAnsi="Calibri" w:cs="Times New Roman"/>
+          <w:color w:val="000000"/>
+        </w:rPr>
+        <w:t xml:space="preserve"> Likewise, </w:t>
+      </w:r>
+      <w:r>
+        <w:t xml:space="preserve">DSM 8 - </w:t>
+      </w:r>
+      <w:r>
+        <w:rPr>
+          <w:rFonts w:ascii="Calibri" w:eastAsia="Times New Roman" w:hAnsi="Calibri" w:cs="Times New Roman"/>
+          <w:i/>
+          <w:color w:val="000000"/>
+        </w:rPr>
+        <w:t>Win back money next day</w:t>
+      </w:r>
+      <w:r>
+        <w:rPr>
+          <w:rFonts w:ascii="Calibri" w:eastAsia="Times New Roman" w:hAnsi="Calibri" w:cs="Times New Roman"/>
+          <w:color w:val="000000"/>
+        </w:rPr>
+        <w:t xml:space="preserve"> is very similar to GA 9 - </w:t>
+      </w:r>
+      <w:r>
+        <w:rPr>
+          <w:rFonts w:ascii="Calibri" w:eastAsia="Times New Roman" w:hAnsi="Calibri" w:cs="Times New Roman"/>
+          <w:i/>
+          <w:color w:val="000000"/>
+        </w:rPr>
+        <w:t>Gambled until last dollar gone</w:t>
+      </w:r>
+      <w:r>
+        <w:t xml:space="preserve">.  This qualitative comparison adds validity to the quantitative findings. </w:t>
       </w:r>
     </w:p>
     <w:p>
+      <w:r>
+        <w:t>To assess the predictive power of the questions, we used Principal Component Analysis to check the clusters of results</w:t>
+      </w:r>
+      <w:r>
+        <w:t xml:space="preserve"> and found that there are, in fact, logical groupings that map to the three types of gamblers. </w:t>
+      </w:r>
+    </w:p>
+    <w:p>
+      <w:r>
+        <w:t xml:space="preserve">In the </w:t>
+      </w:r>
+      <w:r>
+        <w:t xml:space="preserve">body of the </w:t>
+      </w:r>
+      <w:r>
+        <w:t>report, we will walk through the methodology and results for each analytical technique we applied for both questionnaires.</w:t>
+      </w:r>
+      <w:r>
+        <w:t xml:space="preserve">  We will then compare the techniques and discuss why each method was chosen. </w:t>
+      </w:r>
+      <w:r>
+        <w:t xml:space="preserve"> </w:t>
+      </w:r>
+      <w:r>
+        <w:t xml:space="preserve"> </w:t>
+      </w:r>
+    </w:p>
+    <w:p>
       <w:pPr>
         <w:pStyle w:val="Heading3"/>
       </w:pPr>
-      <w:bookmarkStart w:id="16" w:name="_Toc369011472"/>
+      <w:bookmarkStart w:id="15" w:name="_Toc369011472"/>
       <w:r>
         <w:t>Future Considerations</w:t>
       </w:r>
+      <w:bookmarkEnd w:id="15"/>
+    </w:p>
+    <w:p>
+      <w:r>
+        <w:t xml:space="preserve">Prior to reducing the number of survey questions, it will be important to understand </w:t>
+      </w:r>
+      <w:r>
+        <w:t xml:space="preserve">the costs </w:t>
+      </w:r>
+      <w:r>
+        <w:t>of getting a prediction wrong</w:t>
+      </w:r>
+      <w:r>
+        <w:t xml:space="preserve"> for the Gamblers Anonymous organization as well as for the clients.  For example, how do cost and duration of the treatment plans differ based on the classification of a gambler?  Would there be any repercussions (i.e. distrust, lawsuits) to the organization or any of its employees if a client was misclassified?  </w:t>
+      </w:r>
+      <w:r>
+        <w:t xml:space="preserve">Lastly, there must be a shared understanding of what an acceptable level of misclassification prior to any questions being removed.  </w:t>
+      </w:r>
+    </w:p>
+    <w:p>
+      <w:r>
+        <w:t>Once the costs of a misclassification are understood, the costs of respondents not completing the survey</w:t>
+      </w:r>
+      <w:r>
+        <w:t xml:space="preserve"> due to the current length need</w:t>
+      </w:r>
+      <w:r>
+        <w:t xml:space="preserve"> to be investigated.  For example, how many potential clients are not completing the survey or are racing through it due to the number of questions?  </w:t>
+      </w:r>
+    </w:p>
+    <w:p>
+      <w:r>
+        <w:t>With this</w:t>
+      </w:r>
+      <w:r>
+        <w:t xml:space="preserve"> combined</w:t>
+      </w:r>
+      <w:r>
+        <w:t xml:space="preserve"> cost information, we could find the optimal balance between keeping a minimal number of questions while maintaining a high degree of predictive power. </w:t>
+      </w:r>
+      <w:bookmarkStart w:id="16" w:name="_GoBack"/>
       <w:bookmarkEnd w:id="16"/>
     </w:p>
     <w:p>
-      <w:r>
-        <w:t xml:space="preserve">Prior to reducing the number of survey questions, it will be important to understand </w:t>
-      </w:r>
-      <w:r>
-        <w:t xml:space="preserve">the costs </w:t>
-      </w:r>
-      <w:r>
-        <w:t>of getting a prediction wrong</w:t>
-      </w:r>
-      <w:r>
-        <w:t xml:space="preserve"> for the Gamblers Anonymous organization as well as for the clients.  For example, how do cost and duration of the treatment plans differ based on the classification of a gambler?  Would there be any repercussions (i.e. distrust, lawsuits) to the organization or any of its employees if a client was misclassified?  </w:t>
-      </w:r>
-      <w:r>
-        <w:t xml:space="preserve">Lastly, there must be a shared understanding of what an acceptable level of misclassification </w:t>
-      </w:r>
-      <w:r>
-        <w:t>prior to any questions being removed</w:t>
-      </w:r>
-      <w:r>
-        <w:t xml:space="preserve">.  </w:t>
-      </w:r>
-    </w:p>
-    <w:p>
-      <w:r>
-        <w:t xml:space="preserve">Once the costs of a misclassification are understood, the costs of respondents not completing the survey due to the current length needs to be investigated.  For example, how many potential clients are not completing the survey or are racing through it due to the number of questions?  </w:t>
-      </w:r>
-    </w:p>
-    <w:p>
-      <w:r>
-        <w:t>With this</w:t>
-      </w:r>
-      <w:r>
-        <w:t xml:space="preserve"> combined</w:t>
-      </w:r>
-      <w:r>
-        <w:t xml:space="preserve"> cost information, we could find the optimal balance between keeping a minimal number of questions while maintaining a high degree of predictive power. </w:t>
-      </w:r>
-    </w:p>
-    <w:p>
-      <w:r>
-        <w:rPr>
-          <w:sz w:val="56"/>
-        </w:rPr>
-        <w:br w:type="page"/>
-      </w:r>
-    </w:p>
-    <w:p>
       <w:pPr>
         <w:pStyle w:val="Heading1"/>
         <w:jc w:val="both"/>
@@ -5904,10 +5883,10 @@
         <w:lastRenderedPageBreak/>
         <w:t>ANALYSIS</w:t>
       </w:r>
+      <w:bookmarkEnd w:id="11"/>
       <w:bookmarkEnd w:id="12"/>
       <w:bookmarkEnd w:id="13"/>
       <w:bookmarkEnd w:id="14"/>
-      <w:bookmarkEnd w:id="15"/>
       <w:bookmarkEnd w:id="17"/>
     </w:p>
     <w:p>
@@ -5939,53 +5918,439 @@
       <w:bookmarkEnd w:id="18"/>
     </w:p>
     <w:p>
-      <w:pPr>
-        <w:pStyle w:val="Heading3"/>
-      </w:pPr>
       <w:bookmarkStart w:id="19" w:name="_Toc369011475"/>
-      <w:r>
-        <w:t>Diagn</w:t>
-      </w:r>
-      <w:r>
-        <w:t>ostic and Statistical Manual</w:t>
-      </w:r>
-      <w:bookmarkEnd w:id="19"/>
-      <w:r>
-        <w:t xml:space="preserve"> </w:t>
-      </w:r>
     </w:p>
     <w:p>
-      <w:pPr>
-        <w:jc w:val="both"/>
-      </w:pPr>
-      <w:r>
-        <w:t>We were ask</w:t>
-      </w:r>
-      <w:r>
-        <w:t>ed by the Steering Committee to…</w:t>
-      </w:r>
+      <w:r>
+        <w:t xml:space="preserve">The decision trees were able to reduce the questionnaire to a small number of questions as shown in the table below.  Without doing any pruning or modifications to the classification settings, the trees produced very actionable results. </w:t>
+      </w:r>
+    </w:p>
+    <w:tbl>
+      <w:tblPr>
+        <w:tblStyle w:val="LightList-Accent1"/>
+        <w:tblpPr w:leftFromText="180" w:rightFromText="180" w:vertAnchor="text" w:horzAnchor="margin" w:tblpY="80"/>
+        <w:tblW w:w="0" w:type="auto"/>
+        <w:tblBorders>
+          <w:top w:val="single" w:sz="4" w:space="0" w:color="auto"/>
+          <w:left w:val="single" w:sz="4" w:space="0" w:color="auto"/>
+          <w:bottom w:val="single" w:sz="4" w:space="0" w:color="auto"/>
+          <w:right w:val="single" w:sz="4" w:space="0" w:color="auto"/>
+          <w:insideH w:val="single" w:sz="4" w:space="0" w:color="auto"/>
+          <w:insideV w:val="single" w:sz="4" w:space="0" w:color="auto"/>
+        </w:tblBorders>
+        <w:tblLook w:val="04A0" w:firstRow="1" w:lastRow="0" w:firstColumn="1" w:lastColumn="0" w:noHBand="0" w:noVBand="1"/>
+      </w:tblPr>
+      <w:tblGrid>
+        <w:gridCol w:w="2965"/>
+        <w:gridCol w:w="2075"/>
+        <w:gridCol w:w="1980"/>
+        <w:gridCol w:w="2070"/>
+      </w:tblGrid>
+      <w:tr>
+        <w:trPr>
+          <w:cnfStyle w:val="100000000000" w:firstRow="1" w:lastRow="0" w:firstColumn="0" w:lastColumn="0" w:oddVBand="0" w:evenVBand="0" w:oddHBand="0" w:evenHBand="0" w:firstRowFirstColumn="0" w:firstRowLastColumn="0" w:lastRowFirstColumn="0" w:lastRowLastColumn="0"/>
+          <w:trHeight w:val="289"/>
+        </w:trPr>
+        <w:tc>
+          <w:tcPr>
+            <w:cnfStyle w:val="001000000000" w:firstRow="0" w:lastRow="0" w:firstColumn="1" w:lastColumn="0" w:oddVBand="0" w:evenVBand="0" w:oddHBand="0" w:evenHBand="0" w:firstRowFirstColumn="0" w:firstRowLastColumn="0" w:lastRowFirstColumn="0" w:lastRowLastColumn="0"/>
+            <w:tcW w:w="2965" w:type="dxa"/>
+          </w:tcPr>
+          <w:p>
+            <w:pPr>
+              <w:jc w:val="center"/>
+            </w:pPr>
+            <w:r>
+              <w:t>Analytical Method</w:t>
+            </w:r>
+          </w:p>
+        </w:tc>
+        <w:tc>
+          <w:tcPr>
+            <w:tcW w:w="2075" w:type="dxa"/>
+          </w:tcPr>
+          <w:p>
+            <w:pPr>
+              <w:jc w:val="center"/>
+              <w:cnfStyle w:val="100000000000" w:firstRow="1" w:lastRow="0" w:firstColumn="0" w:lastColumn="0" w:oddVBand="0" w:evenVBand="0" w:oddHBand="0" w:evenHBand="0" w:firstRowFirstColumn="0" w:firstRowLastColumn="0" w:lastRowFirstColumn="0" w:lastRowLastColumn="0"/>
+            </w:pPr>
+            <w:r>
+              <w:t>DSM</w:t>
+            </w:r>
+          </w:p>
+        </w:tc>
+        <w:tc>
+          <w:tcPr>
+            <w:tcW w:w="1980" w:type="dxa"/>
+          </w:tcPr>
+          <w:p>
+            <w:pPr>
+              <w:jc w:val="center"/>
+              <w:cnfStyle w:val="100000000000" w:firstRow="1" w:lastRow="0" w:firstColumn="0" w:lastColumn="0" w:oddVBand="0" w:evenVBand="0" w:oddHBand="0" w:evenHBand="0" w:firstRowFirstColumn="0" w:firstRowLastColumn="0" w:lastRowFirstColumn="0" w:lastRowLastColumn="0"/>
+            </w:pPr>
+            <w:r>
+              <w:t>GA</w:t>
+            </w:r>
+          </w:p>
+        </w:tc>
+        <w:tc>
+          <w:tcPr>
+            <w:tcW w:w="2070" w:type="dxa"/>
+          </w:tcPr>
+          <w:p>
+            <w:pPr>
+              <w:jc w:val="center"/>
+              <w:cnfStyle w:val="100000000000" w:firstRow="1" w:lastRow="0" w:firstColumn="0" w:lastColumn="0" w:oddVBand="0" w:evenVBand="0" w:oddHBand="0" w:evenHBand="0" w:firstRowFirstColumn="0" w:firstRowLastColumn="0" w:lastRowFirstColumn="0" w:lastRowLastColumn="0"/>
+            </w:pPr>
+            <w:r>
+              <w:t>Combined</w:t>
+            </w:r>
+          </w:p>
+        </w:tc>
+      </w:tr>
+      <w:tr>
+        <w:trPr>
+          <w:cnfStyle w:val="000000100000" w:firstRow="0" w:lastRow="0" w:firstColumn="0" w:lastColumn="0" w:oddVBand="0" w:evenVBand="0" w:oddHBand="1" w:evenHBand="0" w:firstRowFirstColumn="0" w:firstRowLastColumn="0" w:lastRowFirstColumn="0" w:lastRowLastColumn="0"/>
+          <w:trHeight w:val="305"/>
+        </w:trPr>
+        <w:tc>
+          <w:tcPr>
+            <w:cnfStyle w:val="001000000000" w:firstRow="0" w:lastRow="0" w:firstColumn="1" w:lastColumn="0" w:oddVBand="0" w:evenVBand="0" w:oddHBand="0" w:evenHBand="0" w:firstRowFirstColumn="0" w:firstRowLastColumn="0" w:lastRowFirstColumn="0" w:lastRowLastColumn="0"/>
+            <w:tcW w:w="2965" w:type="dxa"/>
+          </w:tcPr>
+          <w:p>
+            <w:pPr>
+              <w:jc w:val="center"/>
+            </w:pPr>
+            <w:r>
+              <w:t>Decision Trees</w:t>
+            </w:r>
+          </w:p>
+        </w:tc>
+        <w:tc>
+          <w:tcPr>
+            <w:tcW w:w="2075" w:type="dxa"/>
+          </w:tcPr>
+          <w:p>
+            <w:pPr>
+              <w:jc w:val="center"/>
+              <w:cnfStyle w:val="000000100000" w:firstRow="0" w:lastRow="0" w:firstColumn="0" w:lastColumn="0" w:oddVBand="0" w:evenVBand="0" w:oddHBand="1" w:evenHBand="0" w:firstRowFirstColumn="0" w:firstRowLastColumn="0" w:lastRowFirstColumn="0" w:lastRowLastColumn="0"/>
+            </w:pPr>
+            <w:r>
+              <w:t>1, 4</w:t>
+            </w:r>
+          </w:p>
+        </w:tc>
+        <w:tc>
+          <w:tcPr>
+            <w:tcW w:w="1980" w:type="dxa"/>
+          </w:tcPr>
+          <w:p>
+            <w:pPr>
+              <w:jc w:val="center"/>
+              <w:cnfStyle w:val="000000100000" w:firstRow="0" w:lastRow="0" w:firstColumn="0" w:lastColumn="0" w:oddVBand="0" w:evenVBand="0" w:oddHBand="1" w:evenHBand="0" w:firstRowFirstColumn="0" w:firstRowLastColumn="0" w:lastRowFirstColumn="0" w:lastRowLastColumn="0"/>
+            </w:pPr>
+            <w:r>
+              <w:t>9, 10, 20</w:t>
+            </w:r>
+          </w:p>
+        </w:tc>
+        <w:tc>
+          <w:tcPr>
+            <w:tcW w:w="2070" w:type="dxa"/>
+          </w:tcPr>
+          <w:p>
+            <w:pPr>
+              <w:jc w:val="center"/>
+              <w:cnfStyle w:val="000000100000" w:firstRow="0" w:lastRow="0" w:firstColumn="0" w:lastColumn="0" w:oddVBand="0" w:evenVBand="0" w:oddHBand="1" w:evenHBand="0" w:firstRowFirstColumn="0" w:firstRowLastColumn="0" w:lastRowFirstColumn="0" w:lastRowLastColumn="0"/>
+            </w:pPr>
+            <w:r>
+              <w:t>Same as DSM</w:t>
+            </w:r>
+          </w:p>
+        </w:tc>
+      </w:tr>
+    </w:tbl>
+    <w:p>
+      <w:pPr>
+        <w:pStyle w:val="Heading3"/>
+        <w:rPr>
+          <w:rFonts w:asciiTheme="minorHAnsi" w:eastAsiaTheme="minorHAnsi" w:hAnsiTheme="minorHAnsi" w:cstheme="minorBidi"/>
+          <w:b w:val="0"/>
+          <w:bCs w:val="0"/>
+          <w:color w:val="auto"/>
+        </w:rPr>
+      </w:pPr>
+      <w:r>
+        <w:rPr>
+          <w:rFonts w:asciiTheme="minorHAnsi" w:eastAsiaTheme="minorHAnsi" w:hAnsiTheme="minorHAnsi" w:cstheme="minorBidi"/>
+          <w:b w:val="0"/>
+          <w:bCs w:val="0"/>
+          <w:color w:val="auto"/>
+        </w:rPr>
+        <w:t xml:space="preserve">Decision Trees proved to be a very effective method for reducing the number of questionnaires without losing a lot of predictive power.  As shown in the table below, the </w:t>
+      </w:r>
+      <w:r>
+        <w:rPr>
+          <w:rFonts w:asciiTheme="minorHAnsi" w:eastAsiaTheme="minorHAnsi" w:hAnsiTheme="minorHAnsi" w:cstheme="minorBidi"/>
+          <w:b w:val="0"/>
+          <w:bCs w:val="0"/>
+          <w:color w:val="auto"/>
+        </w:rPr>
+        <w:t xml:space="preserve">Combined and </w:t>
+      </w:r>
+      <w:r>
+        <w:rPr>
+          <w:rFonts w:asciiTheme="minorHAnsi" w:eastAsiaTheme="minorHAnsi" w:hAnsiTheme="minorHAnsi" w:cstheme="minorBidi"/>
+          <w:b w:val="0"/>
+          <w:bCs w:val="0"/>
+          <w:color w:val="auto"/>
+        </w:rPr>
+        <w:t xml:space="preserve">DSM </w:t>
+      </w:r>
+      <w:r>
+        <w:rPr>
+          <w:rFonts w:asciiTheme="minorHAnsi" w:eastAsiaTheme="minorHAnsi" w:hAnsiTheme="minorHAnsi" w:cstheme="minorBidi"/>
+          <w:b w:val="0"/>
+          <w:bCs w:val="0"/>
+          <w:color w:val="auto"/>
+        </w:rPr>
+        <w:t xml:space="preserve">performed the best.  The reason they have the same results is because the Combined decision tree only used chose questions from the DSM questionnaire to split on.  </w:t>
+      </w:r>
+    </w:p>
+    <w:tbl>
+      <w:tblPr>
+        <w:tblStyle w:val="LightList-Accent1"/>
+        <w:tblpPr w:leftFromText="180" w:rightFromText="180" w:vertAnchor="text" w:horzAnchor="margin" w:tblpXSpec="center" w:tblpY="147"/>
+        <w:tblW w:w="0" w:type="auto"/>
+        <w:tblBorders>
+          <w:top w:val="single" w:sz="4" w:space="0" w:color="auto"/>
+          <w:left w:val="single" w:sz="4" w:space="0" w:color="auto"/>
+          <w:bottom w:val="single" w:sz="4" w:space="0" w:color="auto"/>
+          <w:right w:val="single" w:sz="4" w:space="0" w:color="auto"/>
+          <w:insideH w:val="single" w:sz="4" w:space="0" w:color="auto"/>
+          <w:insideV w:val="single" w:sz="4" w:space="0" w:color="auto"/>
+        </w:tblBorders>
+        <w:tblLook w:val="04A0" w:firstRow="1" w:lastRow="0" w:firstColumn="1" w:lastColumn="0" w:noHBand="0" w:noVBand="1"/>
+      </w:tblPr>
+      <w:tblGrid>
+        <w:gridCol w:w="2965"/>
+        <w:gridCol w:w="2075"/>
+        <w:gridCol w:w="1980"/>
+      </w:tblGrid>
+      <w:tr>
+        <w:trPr>
+          <w:cnfStyle w:val="100000000000" w:firstRow="1" w:lastRow="0" w:firstColumn="0" w:lastColumn="0" w:oddVBand="0" w:evenVBand="0" w:oddHBand="0" w:evenHBand="0" w:firstRowFirstColumn="0" w:firstRowLastColumn="0" w:lastRowFirstColumn="0" w:lastRowLastColumn="0"/>
+          <w:trHeight w:val="289"/>
+        </w:trPr>
+        <w:tc>
+          <w:tcPr>
+            <w:cnfStyle w:val="001000000000" w:firstRow="0" w:lastRow="0" w:firstColumn="1" w:lastColumn="0" w:oddVBand="0" w:evenVBand="0" w:oddHBand="0" w:evenHBand="0" w:firstRowFirstColumn="0" w:firstRowLastColumn="0" w:lastRowFirstColumn="0" w:lastRowLastColumn="0"/>
+            <w:tcW w:w="2965" w:type="dxa"/>
+          </w:tcPr>
+          <w:p>
+            <w:pPr>
+              <w:jc w:val="center"/>
+            </w:pPr>
+            <w:r>
+              <w:t>Decision Tree</w:t>
+            </w:r>
+          </w:p>
+        </w:tc>
+        <w:tc>
+          <w:tcPr>
+            <w:tcW w:w="2075" w:type="dxa"/>
+          </w:tcPr>
+          <w:p>
+            <w:pPr>
+              <w:jc w:val="center"/>
+              <w:cnfStyle w:val="100000000000" w:firstRow="1" w:lastRow="0" w:firstColumn="0" w:lastColumn="0" w:oddVBand="0" w:evenVBand="0" w:oddHBand="0" w:evenHBand="0" w:firstRowFirstColumn="0" w:firstRowLastColumn="0" w:lastRowFirstColumn="0" w:lastRowLastColumn="0"/>
+            </w:pPr>
+            <w:r>
+              <w:t>Misclassification - Training</w:t>
+            </w:r>
+          </w:p>
+        </w:tc>
+        <w:tc>
+          <w:tcPr>
+            <w:tcW w:w="1980" w:type="dxa"/>
+          </w:tcPr>
+          <w:p>
+            <w:pPr>
+              <w:jc w:val="center"/>
+              <w:cnfStyle w:val="100000000000" w:firstRow="1" w:lastRow="0" w:firstColumn="0" w:lastColumn="0" w:oddVBand="0" w:evenVBand="0" w:oddHBand="0" w:evenHBand="0" w:firstRowFirstColumn="0" w:firstRowLastColumn="0" w:lastRowFirstColumn="0" w:lastRowLastColumn="0"/>
+            </w:pPr>
+            <w:r>
+              <w:t>Misclassification - Validation</w:t>
+            </w:r>
+          </w:p>
+        </w:tc>
+      </w:tr>
+      <w:tr>
+        <w:trPr>
+          <w:cnfStyle w:val="000000100000" w:firstRow="0" w:lastRow="0" w:firstColumn="0" w:lastColumn="0" w:oddVBand="0" w:evenVBand="0" w:oddHBand="1" w:evenHBand="0" w:firstRowFirstColumn="0" w:firstRowLastColumn="0" w:lastRowFirstColumn="0" w:lastRowLastColumn="0"/>
+          <w:trHeight w:val="305"/>
+        </w:trPr>
+        <w:tc>
+          <w:tcPr>
+            <w:cnfStyle w:val="001000000000" w:firstRow="0" w:lastRow="0" w:firstColumn="1" w:lastColumn="0" w:oddVBand="0" w:evenVBand="0" w:oddHBand="0" w:evenHBand="0" w:firstRowFirstColumn="0" w:firstRowLastColumn="0" w:lastRowFirstColumn="0" w:lastRowLastColumn="0"/>
+            <w:tcW w:w="2965" w:type="dxa"/>
+          </w:tcPr>
+          <w:p>
+            <w:pPr>
+              <w:jc w:val="center"/>
+            </w:pPr>
+            <w:r>
+              <w:t>Combined</w:t>
+            </w:r>
+          </w:p>
+        </w:tc>
+        <w:tc>
+          <w:tcPr>
+            <w:tcW w:w="2075" w:type="dxa"/>
+          </w:tcPr>
+          <w:p>
+            <w:pPr>
+              <w:jc w:val="center"/>
+              <w:cnfStyle w:val="000000100000" w:firstRow="0" w:lastRow="0" w:firstColumn="0" w:lastColumn="0" w:oddVBand="0" w:evenVBand="0" w:oddHBand="1" w:evenHBand="0" w:firstRowFirstColumn="0" w:firstRowLastColumn="0" w:lastRowFirstColumn="0" w:lastRowLastColumn="0"/>
+            </w:pPr>
+            <w:r>
+              <w:t>0.11</w:t>
+            </w:r>
+          </w:p>
+        </w:tc>
+        <w:tc>
+          <w:tcPr>
+            <w:tcW w:w="1980" w:type="dxa"/>
+          </w:tcPr>
+          <w:p>
+            <w:pPr>
+              <w:jc w:val="center"/>
+              <w:cnfStyle w:val="000000100000" w:firstRow="0" w:lastRow="0" w:firstColumn="0" w:lastColumn="0" w:oddVBand="0" w:evenVBand="0" w:oddHBand="1" w:evenHBand="0" w:firstRowFirstColumn="0" w:firstRowLastColumn="0" w:lastRowFirstColumn="0" w:lastRowLastColumn="0"/>
+            </w:pPr>
+            <w:r>
+              <w:t>0.22</w:t>
+            </w:r>
+          </w:p>
+        </w:tc>
+      </w:tr>
+      <w:tr>
+        <w:trPr>
+          <w:trHeight w:val="320"/>
+        </w:trPr>
+        <w:tc>
+          <w:tcPr>
+            <w:cnfStyle w:val="001000000000" w:firstRow="0" w:lastRow="0" w:firstColumn="1" w:lastColumn="0" w:oddVBand="0" w:evenVBand="0" w:oddHBand="0" w:evenHBand="0" w:firstRowFirstColumn="0" w:firstRowLastColumn="0" w:lastRowFirstColumn="0" w:lastRowLastColumn="0"/>
+            <w:tcW w:w="2965" w:type="dxa"/>
+          </w:tcPr>
+          <w:p>
+            <w:pPr>
+              <w:jc w:val="center"/>
+            </w:pPr>
+            <w:r>
+              <w:t>DSM</w:t>
+            </w:r>
+          </w:p>
+        </w:tc>
+        <w:tc>
+          <w:tcPr>
+            <w:tcW w:w="2075" w:type="dxa"/>
+          </w:tcPr>
+          <w:p>
+            <w:pPr>
+              <w:jc w:val="center"/>
+              <w:cnfStyle w:val="000000000000" w:firstRow="0" w:lastRow="0" w:firstColumn="0" w:lastColumn="0" w:oddVBand="0" w:evenVBand="0" w:oddHBand="0" w:evenHBand="0" w:firstRowFirstColumn="0" w:firstRowLastColumn="0" w:lastRowFirstColumn="0" w:lastRowLastColumn="0"/>
+            </w:pPr>
+            <w:r>
+              <w:t>0.11</w:t>
+            </w:r>
+          </w:p>
+        </w:tc>
+        <w:tc>
+          <w:tcPr>
+            <w:tcW w:w="1980" w:type="dxa"/>
+          </w:tcPr>
+          <w:p>
+            <w:pPr>
+              <w:jc w:val="center"/>
+              <w:cnfStyle w:val="000000000000" w:firstRow="0" w:lastRow="0" w:firstColumn="0" w:lastColumn="0" w:oddVBand="0" w:evenVBand="0" w:oddHBand="0" w:evenHBand="0" w:firstRowFirstColumn="0" w:firstRowLastColumn="0" w:lastRowFirstColumn="0" w:lastRowLastColumn="0"/>
+            </w:pPr>
+            <w:r>
+              <w:t>0.22</w:t>
+            </w:r>
+          </w:p>
+        </w:tc>
+      </w:tr>
+      <w:tr>
+        <w:trPr>
+          <w:cnfStyle w:val="000000100000" w:firstRow="0" w:lastRow="0" w:firstColumn="0" w:lastColumn="0" w:oddVBand="0" w:evenVBand="0" w:oddHBand="1" w:evenHBand="0" w:firstRowFirstColumn="0" w:firstRowLastColumn="0" w:lastRowFirstColumn="0" w:lastRowLastColumn="0"/>
+          <w:trHeight w:val="305"/>
+        </w:trPr>
+        <w:tc>
+          <w:tcPr>
+            <w:cnfStyle w:val="001000000000" w:firstRow="0" w:lastRow="0" w:firstColumn="1" w:lastColumn="0" w:oddVBand="0" w:evenVBand="0" w:oddHBand="0" w:evenHBand="0" w:firstRowFirstColumn="0" w:firstRowLastColumn="0" w:lastRowFirstColumn="0" w:lastRowLastColumn="0"/>
+            <w:tcW w:w="2965" w:type="dxa"/>
+          </w:tcPr>
+          <w:p>
+            <w:pPr>
+              <w:jc w:val="center"/>
+            </w:pPr>
+            <w:r>
+              <w:t>GA</w:t>
+            </w:r>
+          </w:p>
+        </w:tc>
+        <w:tc>
+          <w:tcPr>
+            <w:tcW w:w="2075" w:type="dxa"/>
+          </w:tcPr>
+          <w:p>
+            <w:pPr>
+              <w:jc w:val="center"/>
+              <w:cnfStyle w:val="000000100000" w:firstRow="0" w:lastRow="0" w:firstColumn="0" w:lastColumn="0" w:oddVBand="0" w:evenVBand="0" w:oddHBand="1" w:evenHBand="0" w:firstRowFirstColumn="0" w:firstRowLastColumn="0" w:lastRowFirstColumn="0" w:lastRowLastColumn="0"/>
+            </w:pPr>
+            <w:r>
+              <w:t>0.22</w:t>
+            </w:r>
+          </w:p>
+        </w:tc>
+        <w:tc>
+          <w:tcPr>
+            <w:tcW w:w="1980" w:type="dxa"/>
+          </w:tcPr>
+          <w:p>
+            <w:pPr>
+              <w:jc w:val="center"/>
+              <w:cnfStyle w:val="000000100000" w:firstRow="0" w:lastRow="0" w:firstColumn="0" w:lastColumn="0" w:oddVBand="0" w:evenVBand="0" w:oddHBand="1" w:evenHBand="0" w:firstRowFirstColumn="0" w:firstRowLastColumn="0" w:lastRowFirstColumn="0" w:lastRowLastColumn="0"/>
+            </w:pPr>
+            <w:r>
+              <w:t>0.31</w:t>
+            </w:r>
+          </w:p>
+        </w:tc>
+      </w:tr>
+    </w:tbl>
+    <w:p/>
+    <w:p>
+      <w:pPr>
+        <w:pStyle w:val="Heading3"/>
+      </w:pPr>
     </w:p>
     <w:p>
       <w:pPr>
-        <w:jc w:val="center"/>
+        <w:pStyle w:val="Heading3"/>
       </w:pPr>
     </w:p>
     <w:p>
       <w:pPr>
         <w:pStyle w:val="Heading3"/>
       </w:pPr>
-      <w:bookmarkStart w:id="20" w:name="_Toc369011476"/>
-      <w:r>
-        <w:t>Gamblers Anonymous</w:t>
-      </w:r>
-      <w:bookmarkEnd w:id="20"/>
     </w:p>
+    <w:bookmarkEnd w:id="19"/>
+    <w:p/>
     <w:p>
       <w:r>
-        <w:t xml:space="preserve">According to our analysis, </w:t>
-      </w:r>
-      <w:r>
-        <w:t>…</w:t>
+        <w:t>See Appendix B: Decision Trees for the actual decision trees.</w:t>
       </w:r>
     </w:p>
     <w:p>
@@ -6005,7 +6370,7 @@
           <w:sz w:val="32"/>
         </w:rPr>
       </w:pPr>
-      <w:bookmarkStart w:id="21" w:name="_Toc369011477"/>
+      <w:bookmarkStart w:id="20" w:name="_Toc369011477"/>
       <w:r>
         <w:rPr>
           <w:rFonts w:asciiTheme="minorHAnsi" w:hAnsiTheme="minorHAnsi"/>
@@ -6014,7 +6379,7 @@
         </w:rPr>
         <w:t>Logistic Regression</w:t>
       </w:r>
-      <w:bookmarkEnd w:id="21"/>
+      <w:bookmarkEnd w:id="20"/>
     </w:p>
     <w:p>
       <w:pPr>
@@ -6023,49 +6388,251 @@
     </w:p>
     <w:p>
       <w:pPr>
-        <w:pStyle w:val="Heading3"/>
-      </w:pPr>
-      <w:bookmarkStart w:id="22" w:name="_Toc369011478"/>
-      <w:r>
-        <w:t>Diagn</w:t>
-      </w:r>
-      <w:r>
-        <w:t>ostic and Statistical Manual</w:t>
-      </w:r>
-      <w:bookmarkEnd w:id="22"/>
-      <w:r>
-        <w:t xml:space="preserve"> </w:t>
-      </w:r>
+        <w:jc w:val="both"/>
+      </w:pPr>
+      <w:r>
+        <w:t xml:space="preserve">We applied Forward and Stepwise </w:t>
+      </w:r>
+      <w:r>
+        <w:t xml:space="preserve">variable </w:t>
+      </w:r>
+      <w:r>
+        <w:t xml:space="preserve">selection techniques to determine which questions were significant predictors of the gambler classifications.  </w:t>
+      </w:r>
+      <w:r>
+        <w:t xml:space="preserve">Compared to Decision Trees, Logistic Regression only added GA question 6 when running GA by itself and added GA question 20 when running the combined data set.  The results are shown in the table below. </w:t>
+      </w:r>
+    </w:p>
+    <w:tbl>
+      <w:tblPr>
+        <w:tblStyle w:val="LightList-Accent1"/>
+        <w:tblpPr w:leftFromText="180" w:rightFromText="180" w:vertAnchor="text" w:horzAnchor="margin" w:tblpY="80"/>
+        <w:tblW w:w="0" w:type="auto"/>
+        <w:tblBorders>
+          <w:top w:val="single" w:sz="4" w:space="0" w:color="auto"/>
+          <w:left w:val="single" w:sz="4" w:space="0" w:color="auto"/>
+          <w:bottom w:val="single" w:sz="4" w:space="0" w:color="auto"/>
+          <w:right w:val="single" w:sz="4" w:space="0" w:color="auto"/>
+          <w:insideH w:val="single" w:sz="4" w:space="0" w:color="auto"/>
+          <w:insideV w:val="single" w:sz="4" w:space="0" w:color="auto"/>
+        </w:tblBorders>
+        <w:tblLook w:val="04A0" w:firstRow="1" w:lastRow="0" w:firstColumn="1" w:lastColumn="0" w:noHBand="0" w:noVBand="1"/>
+      </w:tblPr>
+      <w:tblGrid>
+        <w:gridCol w:w="2965"/>
+        <w:gridCol w:w="2075"/>
+        <w:gridCol w:w="1980"/>
+        <w:gridCol w:w="2070"/>
+      </w:tblGrid>
+      <w:tr>
+        <w:trPr>
+          <w:cnfStyle w:val="100000000000" w:firstRow="1" w:lastRow="0" w:firstColumn="0" w:lastColumn="0" w:oddVBand="0" w:evenVBand="0" w:oddHBand="0" w:evenHBand="0" w:firstRowFirstColumn="0" w:firstRowLastColumn="0" w:lastRowFirstColumn="0" w:lastRowLastColumn="0"/>
+          <w:trHeight w:val="289"/>
+        </w:trPr>
+        <w:tc>
+          <w:tcPr>
+            <w:cnfStyle w:val="001000000000" w:firstRow="0" w:lastRow="0" w:firstColumn="1" w:lastColumn="0" w:oddVBand="0" w:evenVBand="0" w:oddHBand="0" w:evenHBand="0" w:firstRowFirstColumn="0" w:firstRowLastColumn="0" w:lastRowFirstColumn="0" w:lastRowLastColumn="0"/>
+            <w:tcW w:w="2965" w:type="dxa"/>
+          </w:tcPr>
+          <w:p>
+            <w:pPr>
+              <w:jc w:val="center"/>
+            </w:pPr>
+            <w:r>
+              <w:t>Analytical Method</w:t>
+            </w:r>
+          </w:p>
+        </w:tc>
+        <w:tc>
+          <w:tcPr>
+            <w:tcW w:w="2075" w:type="dxa"/>
+          </w:tcPr>
+          <w:p>
+            <w:pPr>
+              <w:jc w:val="center"/>
+              <w:cnfStyle w:val="100000000000" w:firstRow="1" w:lastRow="0" w:firstColumn="0" w:lastColumn="0" w:oddVBand="0" w:evenVBand="0" w:oddHBand="0" w:evenHBand="0" w:firstRowFirstColumn="0" w:firstRowLastColumn="0" w:lastRowFirstColumn="0" w:lastRowLastColumn="0"/>
+            </w:pPr>
+            <w:r>
+              <w:t>DSM</w:t>
+            </w:r>
+          </w:p>
+        </w:tc>
+        <w:tc>
+          <w:tcPr>
+            <w:tcW w:w="1980" w:type="dxa"/>
+          </w:tcPr>
+          <w:p>
+            <w:pPr>
+              <w:jc w:val="center"/>
+              <w:cnfStyle w:val="100000000000" w:firstRow="1" w:lastRow="0" w:firstColumn="0" w:lastColumn="0" w:oddVBand="0" w:evenVBand="0" w:oddHBand="0" w:evenHBand="0" w:firstRowFirstColumn="0" w:firstRowLastColumn="0" w:lastRowFirstColumn="0" w:lastRowLastColumn="0"/>
+            </w:pPr>
+            <w:r>
+              <w:t>GA</w:t>
+            </w:r>
+          </w:p>
+        </w:tc>
+        <w:tc>
+          <w:tcPr>
+            <w:tcW w:w="2070" w:type="dxa"/>
+          </w:tcPr>
+          <w:p>
+            <w:pPr>
+              <w:jc w:val="center"/>
+              <w:cnfStyle w:val="100000000000" w:firstRow="1" w:lastRow="0" w:firstColumn="0" w:lastColumn="0" w:oddVBand="0" w:evenVBand="0" w:oddHBand="0" w:evenHBand="0" w:firstRowFirstColumn="0" w:firstRowLastColumn="0" w:lastRowFirstColumn="0" w:lastRowLastColumn="0"/>
+            </w:pPr>
+            <w:r>
+              <w:t>Combined</w:t>
+            </w:r>
+          </w:p>
+        </w:tc>
+      </w:tr>
+      <w:tr>
+        <w:trPr>
+          <w:cnfStyle w:val="000000100000" w:firstRow="0" w:lastRow="0" w:firstColumn="0" w:lastColumn="0" w:oddVBand="0" w:evenVBand="0" w:oddHBand="1" w:evenHBand="0" w:firstRowFirstColumn="0" w:firstRowLastColumn="0" w:lastRowFirstColumn="0" w:lastRowLastColumn="0"/>
+          <w:trHeight w:val="320"/>
+        </w:trPr>
+        <w:tc>
+          <w:tcPr>
+            <w:cnfStyle w:val="001000000000" w:firstRow="0" w:lastRow="0" w:firstColumn="1" w:lastColumn="0" w:oddVBand="0" w:evenVBand="0" w:oddHBand="0" w:evenHBand="0" w:firstRowFirstColumn="0" w:firstRowLastColumn="0" w:lastRowFirstColumn="0" w:lastRowLastColumn="0"/>
+            <w:tcW w:w="2965" w:type="dxa"/>
+          </w:tcPr>
+          <w:p>
+            <w:pPr>
+              <w:jc w:val="center"/>
+            </w:pPr>
+            <w:r>
+              <w:t>Logistic Regression</w:t>
+            </w:r>
+          </w:p>
+        </w:tc>
+        <w:tc>
+          <w:tcPr>
+            <w:tcW w:w="2075" w:type="dxa"/>
+          </w:tcPr>
+          <w:p>
+            <w:pPr>
+              <w:jc w:val="center"/>
+              <w:cnfStyle w:val="000000100000" w:firstRow="0" w:lastRow="0" w:firstColumn="0" w:lastColumn="0" w:oddVBand="0" w:evenVBand="0" w:oddHBand="1" w:evenHBand="0" w:firstRowFirstColumn="0" w:firstRowLastColumn="0" w:lastRowFirstColumn="0" w:lastRowLastColumn="0"/>
+            </w:pPr>
+            <w:r>
+              <w:t>1, 4</w:t>
+            </w:r>
+          </w:p>
+        </w:tc>
+        <w:tc>
+          <w:tcPr>
+            <w:tcW w:w="1980" w:type="dxa"/>
+          </w:tcPr>
+          <w:p>
+            <w:pPr>
+              <w:jc w:val="center"/>
+              <w:cnfStyle w:val="000000100000" w:firstRow="0" w:lastRow="0" w:firstColumn="0" w:lastColumn="0" w:oddVBand="0" w:evenVBand="0" w:oddHBand="1" w:evenHBand="0" w:firstRowFirstColumn="0" w:firstRowLastColumn="0" w:lastRowFirstColumn="0" w:lastRowLastColumn="0"/>
+            </w:pPr>
+            <w:r>
+              <w:t>6,</w:t>
+            </w:r>
+            <w:r>
+              <w:t xml:space="preserve"> </w:t>
+            </w:r>
+            <w:r>
+              <w:t>9,</w:t>
+            </w:r>
+            <w:r>
+              <w:t xml:space="preserve"> </w:t>
+            </w:r>
+            <w:r>
+              <w:t>10,</w:t>
+            </w:r>
+            <w:r>
+              <w:t xml:space="preserve"> </w:t>
+            </w:r>
+            <w:r>
+              <w:t>20</w:t>
+            </w:r>
+          </w:p>
+        </w:tc>
+        <w:tc>
+          <w:tcPr>
+            <w:tcW w:w="2070" w:type="dxa"/>
+          </w:tcPr>
+          <w:p>
+            <w:pPr>
+              <w:jc w:val="center"/>
+              <w:cnfStyle w:val="000000100000" w:firstRow="0" w:lastRow="0" w:firstColumn="0" w:lastColumn="0" w:oddVBand="0" w:evenVBand="0" w:oddHBand="1" w:evenHBand="0" w:firstRowFirstColumn="0" w:firstRowLastColumn="0" w:lastRowFirstColumn="0" w:lastRowLastColumn="0"/>
+            </w:pPr>
+            <w:r>
+              <w:t>DSM 1,4, GA 20</w:t>
+            </w:r>
+          </w:p>
+        </w:tc>
+      </w:tr>
+    </w:tbl>
+    <w:p>
+      <w:pPr>
+        <w:jc w:val="both"/>
+      </w:pPr>
     </w:p>
     <w:p>
       <w:pPr>
         <w:jc w:val="both"/>
       </w:pPr>
       <w:r>
-        <w:t>We were asked by the Steering Committee to…</w:t>
+        <w:rPr>
+          <w:highlight w:val="yellow"/>
+        </w:rPr>
+        <w:t>RUN MODEL ON VALIDATION</w:t>
       </w:r>
     </w:p>
     <w:p>
       <w:pPr>
-        <w:jc w:val="center"/>
-      </w:pPr>
+        <w:jc w:val="both"/>
+      </w:pPr>
+      <w:r>
+        <w:t xml:space="preserve">We also applied the Backward selection technique and found multiple two-way interactions between the questions.  However, since all of the other tests across all the other methods did not include these, we decided to leave them out of the results.  </w:t>
+      </w:r>
     </w:p>
     <w:p>
       <w:pPr>
-        <w:pStyle w:val="Heading3"/>
-      </w:pPr>
-      <w:bookmarkStart w:id="23" w:name="_Toc369011479"/>
-      <w:r>
-        <w:t>Gamblers Anonymous</w:t>
-      </w:r>
-      <w:bookmarkEnd w:id="23"/>
-    </w:p>
-    <w:p>
-      <w:r>
-        <w:t>According to our analysis, …</w:t>
-      </w:r>
-      <w:r>
-        <w:br w:type="page"/>
+        <w:jc w:val="both"/>
+      </w:pPr>
+      <w:r>
+        <w:t>Lastly, w</w:t>
+      </w:r>
+      <w:r>
+        <w:t xml:space="preserve">e were hoping that we could treat the classifications of gamblers as ordinal variables to improve the interpretability of the results.  </w:t>
+      </w:r>
+      <w:r>
+        <w:t xml:space="preserve">Specifically, we could specify the odds that </w:t>
+      </w:r>
+      <w:r>
+        <w:rPr>
+          <w:b/>
+          <w:highlight w:val="yellow"/>
+        </w:rPr>
+        <w:t xml:space="preserve">between classes more </w:t>
+      </w:r>
+      <w:r>
+        <w:rPr>
+          <w:b/>
+          <w:highlight w:val="yellow"/>
+        </w:rPr>
+        <w:lastRenderedPageBreak/>
+        <w:t>easily….</w:t>
+      </w:r>
+      <w:r>
+        <w:t xml:space="preserve">After running the </w:t>
+      </w:r>
+      <w:r>
+        <w:t>SCORE Test for Proportional Odds</w:t>
+      </w:r>
+      <w:r>
+        <w:t xml:space="preserve">, we found that we needed to treat the classifications as nominal inputs. </w:t>
+      </w:r>
+      <w:r>
+        <w:t xml:space="preserve"> </w:t>
+      </w:r>
+      <w:r>
+        <w:t xml:space="preserve"> </w:t>
       </w:r>
     </w:p>
     <w:p>
@@ -6085,18 +6652,17 @@
           <w:sz w:val="32"/>
         </w:rPr>
       </w:pPr>
-      <w:bookmarkStart w:id="24" w:name="_Toc239642026"/>
-      <w:bookmarkStart w:id="25" w:name="_Toc369011480"/>
+      <w:bookmarkStart w:id="21" w:name="_Toc239642026"/>
+      <w:bookmarkStart w:id="22" w:name="_Toc369011480"/>
       <w:r>
         <w:rPr>
           <w:rFonts w:asciiTheme="minorHAnsi" w:hAnsiTheme="minorHAnsi"/>
           <w:b w:val="0"/>
           <w:sz w:val="32"/>
         </w:rPr>
-        <w:lastRenderedPageBreak/>
         <w:t>Discriminant Analysis</w:t>
       </w:r>
-      <w:bookmarkEnd w:id="25"/>
+      <w:bookmarkEnd w:id="22"/>
     </w:p>
     <w:p>
       <w:pPr>
@@ -6108,52 +6674,670 @@
     </w:p>
     <w:p>
       <w:pPr>
-        <w:pStyle w:val="Heading3"/>
-      </w:pPr>
-      <w:bookmarkStart w:id="26" w:name="_Toc369011481"/>
-      <w:r>
-        <w:t>Diagn</w:t>
-      </w:r>
-      <w:r>
-        <w:t>ostic and Statistical Manual</w:t>
-      </w:r>
-      <w:bookmarkEnd w:id="26"/>
-      <w:r>
+        <w:jc w:val="both"/>
+        <w:rPr>
+          <w:noProof/>
+        </w:rPr>
+      </w:pPr>
+      <w:r>
+        <w:rPr>
+          <w:noProof/>
+        </w:rPr>
+        <w:t xml:space="preserve">Disciminant Analysis produced a slightly larger number of questions.  In comparison to Decision Trees and Logistic Regression, </w:t>
+      </w:r>
+      <w:r>
+        <w:rPr>
+          <w:noProof/>
+        </w:rPr>
+        <w:t xml:space="preserve">Discriminant Analysis added question 2 and 8 from the DSM and question 6 from GA.  It also included a wider set of questions in the combined set. </w:t>
+      </w:r>
+      <w:r>
+        <w:rPr>
+          <w:noProof/>
+        </w:rPr>
+        <w:t xml:space="preserve"> The results are shown in the table below. </w:t>
+      </w:r>
+      <w:r>
+        <w:rPr>
+          <w:noProof/>
+        </w:rPr>
         <w:t xml:space="preserve"> </w:t>
       </w:r>
+    </w:p>
+    <w:tbl>
+      <w:tblPr>
+        <w:tblStyle w:val="LightList-Accent1"/>
+        <w:tblpPr w:leftFromText="180" w:rightFromText="180" w:vertAnchor="text" w:horzAnchor="margin" w:tblpY="80"/>
+        <w:tblW w:w="0" w:type="auto"/>
+        <w:tblBorders>
+          <w:top w:val="single" w:sz="4" w:space="0" w:color="auto"/>
+          <w:left w:val="single" w:sz="4" w:space="0" w:color="auto"/>
+          <w:bottom w:val="single" w:sz="4" w:space="0" w:color="auto"/>
+          <w:right w:val="single" w:sz="4" w:space="0" w:color="auto"/>
+          <w:insideH w:val="single" w:sz="4" w:space="0" w:color="auto"/>
+          <w:insideV w:val="single" w:sz="4" w:space="0" w:color="auto"/>
+        </w:tblBorders>
+        <w:tblLook w:val="04A0" w:firstRow="1" w:lastRow="0" w:firstColumn="1" w:lastColumn="0" w:noHBand="0" w:noVBand="1"/>
+      </w:tblPr>
+      <w:tblGrid>
+        <w:gridCol w:w="2965"/>
+        <w:gridCol w:w="2075"/>
+        <w:gridCol w:w="1980"/>
+        <w:gridCol w:w="2070"/>
+      </w:tblGrid>
+      <w:tr>
+        <w:trPr>
+          <w:cnfStyle w:val="100000000000" w:firstRow="1" w:lastRow="0" w:firstColumn="0" w:lastColumn="0" w:oddVBand="0" w:evenVBand="0" w:oddHBand="0" w:evenHBand="0" w:firstRowFirstColumn="0" w:firstRowLastColumn="0" w:lastRowFirstColumn="0" w:lastRowLastColumn="0"/>
+          <w:trHeight w:val="289"/>
+        </w:trPr>
+        <w:tc>
+          <w:tcPr>
+            <w:cnfStyle w:val="001000000000" w:firstRow="0" w:lastRow="0" w:firstColumn="1" w:lastColumn="0" w:oddVBand="0" w:evenVBand="0" w:oddHBand="0" w:evenHBand="0" w:firstRowFirstColumn="0" w:firstRowLastColumn="0" w:lastRowFirstColumn="0" w:lastRowLastColumn="0"/>
+            <w:tcW w:w="2965" w:type="dxa"/>
+          </w:tcPr>
+          <w:p>
+            <w:pPr>
+              <w:jc w:val="center"/>
+            </w:pPr>
+            <w:r>
+              <w:t>Analytical Method</w:t>
+            </w:r>
+          </w:p>
+        </w:tc>
+        <w:tc>
+          <w:tcPr>
+            <w:tcW w:w="2075" w:type="dxa"/>
+          </w:tcPr>
+          <w:p>
+            <w:pPr>
+              <w:jc w:val="center"/>
+              <w:cnfStyle w:val="100000000000" w:firstRow="1" w:lastRow="0" w:firstColumn="0" w:lastColumn="0" w:oddVBand="0" w:evenVBand="0" w:oddHBand="0" w:evenHBand="0" w:firstRowFirstColumn="0" w:firstRowLastColumn="0" w:lastRowFirstColumn="0" w:lastRowLastColumn="0"/>
+            </w:pPr>
+            <w:r>
+              <w:t>DSM</w:t>
+            </w:r>
+          </w:p>
+        </w:tc>
+        <w:tc>
+          <w:tcPr>
+            <w:tcW w:w="1980" w:type="dxa"/>
+          </w:tcPr>
+          <w:p>
+            <w:pPr>
+              <w:jc w:val="center"/>
+              <w:cnfStyle w:val="100000000000" w:firstRow="1" w:lastRow="0" w:firstColumn="0" w:lastColumn="0" w:oddVBand="0" w:evenVBand="0" w:oddHBand="0" w:evenHBand="0" w:firstRowFirstColumn="0" w:firstRowLastColumn="0" w:lastRowFirstColumn="0" w:lastRowLastColumn="0"/>
+            </w:pPr>
+            <w:r>
+              <w:t>GA</w:t>
+            </w:r>
+          </w:p>
+        </w:tc>
+        <w:tc>
+          <w:tcPr>
+            <w:tcW w:w="2070" w:type="dxa"/>
+          </w:tcPr>
+          <w:p>
+            <w:pPr>
+              <w:jc w:val="center"/>
+              <w:cnfStyle w:val="100000000000" w:firstRow="1" w:lastRow="0" w:firstColumn="0" w:lastColumn="0" w:oddVBand="0" w:evenVBand="0" w:oddHBand="0" w:evenHBand="0" w:firstRowFirstColumn="0" w:firstRowLastColumn="0" w:lastRowFirstColumn="0" w:lastRowLastColumn="0"/>
+            </w:pPr>
+            <w:r>
+              <w:t>Combined</w:t>
+            </w:r>
+          </w:p>
+        </w:tc>
+      </w:tr>
+      <w:tr>
+        <w:trPr>
+          <w:cnfStyle w:val="000000100000" w:firstRow="0" w:lastRow="0" w:firstColumn="0" w:lastColumn="0" w:oddVBand="0" w:evenVBand="0" w:oddHBand="1" w:evenHBand="0" w:firstRowFirstColumn="0" w:firstRowLastColumn="0" w:lastRowFirstColumn="0" w:lastRowLastColumn="0"/>
+          <w:trHeight w:val="305"/>
+        </w:trPr>
+        <w:tc>
+          <w:tcPr>
+            <w:cnfStyle w:val="001000000000" w:firstRow="0" w:lastRow="0" w:firstColumn="1" w:lastColumn="0" w:oddVBand="0" w:evenVBand="0" w:oddHBand="0" w:evenHBand="0" w:firstRowFirstColumn="0" w:firstRowLastColumn="0" w:lastRowFirstColumn="0" w:lastRowLastColumn="0"/>
+            <w:tcW w:w="2965" w:type="dxa"/>
+          </w:tcPr>
+          <w:p>
+            <w:pPr>
+              <w:jc w:val="center"/>
+            </w:pPr>
+            <w:r>
+              <w:t>Discriminant Analysis</w:t>
+            </w:r>
+          </w:p>
+        </w:tc>
+        <w:tc>
+          <w:tcPr>
+            <w:tcW w:w="2075" w:type="dxa"/>
+          </w:tcPr>
+          <w:p>
+            <w:pPr>
+              <w:jc w:val="center"/>
+              <w:cnfStyle w:val="000000100000" w:firstRow="0" w:lastRow="0" w:firstColumn="0" w:lastColumn="0" w:oddVBand="0" w:evenVBand="0" w:oddHBand="1" w:evenHBand="0" w:firstRowFirstColumn="0" w:firstRowLastColumn="0" w:lastRowFirstColumn="0" w:lastRowLastColumn="0"/>
+            </w:pPr>
+            <w:r>
+              <w:t>1, 2, 4, 8</w:t>
+            </w:r>
+          </w:p>
+        </w:tc>
+        <w:tc>
+          <w:tcPr>
+            <w:tcW w:w="1980" w:type="dxa"/>
+          </w:tcPr>
+          <w:p>
+            <w:pPr>
+              <w:jc w:val="center"/>
+              <w:cnfStyle w:val="000000100000" w:firstRow="0" w:lastRow="0" w:firstColumn="0" w:lastColumn="0" w:oddVBand="0" w:evenVBand="0" w:oddHBand="1" w:evenHBand="0" w:firstRowFirstColumn="0" w:firstRowLastColumn="0" w:lastRowFirstColumn="0" w:lastRowLastColumn="0"/>
+            </w:pPr>
+            <w:r>
+              <w:t>6, 9, 10, 20</w:t>
+            </w:r>
+          </w:p>
+        </w:tc>
+        <w:tc>
+          <w:tcPr>
+            <w:tcW w:w="2070" w:type="dxa"/>
+          </w:tcPr>
+          <w:p>
+            <w:pPr>
+              <w:jc w:val="center"/>
+              <w:cnfStyle w:val="000000100000" w:firstRow="0" w:lastRow="0" w:firstColumn="0" w:lastColumn="0" w:oddVBand="0" w:evenVBand="0" w:oddHBand="1" w:evenHBand="0" w:firstRowFirstColumn="0" w:firstRowLastColumn="0" w:lastRowFirstColumn="0" w:lastRowLastColumn="0"/>
+            </w:pPr>
+            <w:r>
+              <w:t>DSM 1,4,8 GA 10,20</w:t>
+            </w:r>
+          </w:p>
+        </w:tc>
+      </w:tr>
+    </w:tbl>
+    <w:p>
+      <w:pPr>
+        <w:jc w:val="both"/>
+        <w:rPr>
+          <w:noProof/>
+        </w:rPr>
+      </w:pPr>
     </w:p>
     <w:p>
       <w:pPr>
         <w:jc w:val="both"/>
-      </w:pPr>
-      <w:r>
-        <w:t>We were asked by the Steering Committee to…</w:t>
+        <w:rPr>
+          <w:noProof/>
+        </w:rPr>
+      </w:pPr>
+      <w:r>
+        <w:rPr>
+          <w:noProof/>
+        </w:rPr>
+        <w:t xml:space="preserve">When using the Stepwise variable selection method, the model performed fairly well as the error rate only increased by .13 between the training and the validation GA data sets. </w:t>
+      </w:r>
+      <w:r>
+        <w:rPr>
+          <w:noProof/>
+        </w:rPr>
+        <w:t xml:space="preserve">  These missclassification rates are also very similar to the Decision Tree Results – a further validation of the results. </w:t>
       </w:r>
     </w:p>
+    <w:tbl>
+      <w:tblPr>
+        <w:tblStyle w:val="LightList-Accent1"/>
+        <w:tblpPr w:leftFromText="180" w:rightFromText="180" w:vertAnchor="text" w:horzAnchor="margin" w:tblpY="80"/>
+        <w:tblW w:w="0" w:type="auto"/>
+        <w:tblBorders>
+          <w:top w:val="single" w:sz="4" w:space="0" w:color="auto"/>
+          <w:left w:val="single" w:sz="4" w:space="0" w:color="auto"/>
+          <w:bottom w:val="single" w:sz="4" w:space="0" w:color="auto"/>
+          <w:right w:val="single" w:sz="4" w:space="0" w:color="auto"/>
+          <w:insideH w:val="single" w:sz="4" w:space="0" w:color="auto"/>
+          <w:insideV w:val="single" w:sz="4" w:space="0" w:color="auto"/>
+        </w:tblBorders>
+        <w:tblLook w:val="04A0" w:firstRow="1" w:lastRow="0" w:firstColumn="1" w:lastColumn="0" w:noHBand="0" w:noVBand="1"/>
+      </w:tblPr>
+      <w:tblGrid>
+        <w:gridCol w:w="1615"/>
+        <w:gridCol w:w="1620"/>
+        <w:gridCol w:w="1620"/>
+        <w:gridCol w:w="1620"/>
+        <w:gridCol w:w="1440"/>
+        <w:gridCol w:w="1435"/>
+      </w:tblGrid>
+      <w:tr>
+        <w:trPr>
+          <w:cnfStyle w:val="100000000000" w:firstRow="1" w:lastRow="0" w:firstColumn="0" w:lastColumn="0" w:oddVBand="0" w:evenVBand="0" w:oddHBand="0" w:evenHBand="0" w:firstRowFirstColumn="0" w:firstRowLastColumn="0" w:lastRowFirstColumn="0" w:lastRowLastColumn="0"/>
+          <w:trHeight w:val="289"/>
+        </w:trPr>
+        <w:tc>
+          <w:tcPr>
+            <w:cnfStyle w:val="001000000000" w:firstRow="0" w:lastRow="0" w:firstColumn="1" w:lastColumn="0" w:oddVBand="0" w:evenVBand="0" w:oddHBand="0" w:evenHBand="0" w:firstRowFirstColumn="0" w:firstRowLastColumn="0" w:lastRowFirstColumn="0" w:lastRowLastColumn="0"/>
+            <w:tcW w:w="1615" w:type="dxa"/>
+          </w:tcPr>
+          <w:p>
+            <w:pPr>
+              <w:jc w:val="center"/>
+            </w:pPr>
+            <w:bookmarkStart w:id="23" w:name="_Toc369011481"/>
+            <w:r>
+              <w:rPr>
+                <w:rStyle w:val="Hyperlink"/>
+                <w:color w:val="FFFFFF" w:themeColor="background1"/>
+                <w:u w:val="none"/>
+              </w:rPr>
+              <w:t>Questionnaire</w:t>
+            </w:r>
+          </w:p>
+        </w:tc>
+        <w:tc>
+          <w:tcPr>
+            <w:tcW w:w="1620" w:type="dxa"/>
+          </w:tcPr>
+          <w:p>
+            <w:pPr>
+              <w:jc w:val="center"/>
+              <w:cnfStyle w:val="100000000000" w:firstRow="1" w:lastRow="0" w:firstColumn="0" w:lastColumn="0" w:oddVBand="0" w:evenVBand="0" w:oddHBand="0" w:evenHBand="0" w:firstRowFirstColumn="0" w:firstRowLastColumn="0" w:lastRowFirstColumn="0" w:lastRowLastColumn="0"/>
+            </w:pPr>
+            <w:r>
+              <w:rPr>
+                <w:rStyle w:val="Hyperlink"/>
+                <w:color w:val="FFFFFF" w:themeColor="background1"/>
+                <w:u w:val="none"/>
+              </w:rPr>
+              <w:t xml:space="preserve">Train </w:t>
+            </w:r>
+            <w:r>
+              <w:rPr>
+                <w:rStyle w:val="Hyperlink"/>
+                <w:color w:val="FFFFFF" w:themeColor="background1"/>
+                <w:u w:val="none"/>
+              </w:rPr>
+              <w:t>–</w:t>
+            </w:r>
+            <w:r>
+              <w:rPr>
+                <w:rStyle w:val="Hyperlink"/>
+                <w:color w:val="FFFFFF" w:themeColor="background1"/>
+                <w:u w:val="none"/>
+              </w:rPr>
+              <w:t xml:space="preserve"> </w:t>
+            </w:r>
+            <w:r>
+              <w:rPr>
+                <w:rStyle w:val="Hyperlink"/>
+                <w:color w:val="FFFFFF" w:themeColor="background1"/>
+                <w:u w:val="none"/>
+              </w:rPr>
+              <w:t>All Variables</w:t>
+            </w:r>
+          </w:p>
+        </w:tc>
+        <w:tc>
+          <w:tcPr>
+            <w:tcW w:w="1620" w:type="dxa"/>
+          </w:tcPr>
+          <w:p>
+            <w:pPr>
+              <w:jc w:val="center"/>
+              <w:cnfStyle w:val="100000000000" w:firstRow="1" w:lastRow="0" w:firstColumn="0" w:lastColumn="0" w:oddVBand="0" w:evenVBand="0" w:oddHBand="0" w:evenHBand="0" w:firstRowFirstColumn="0" w:firstRowLastColumn="0" w:lastRowFirstColumn="0" w:lastRowLastColumn="0"/>
+            </w:pPr>
+            <w:r>
+              <w:rPr>
+                <w:rStyle w:val="Hyperlink"/>
+                <w:color w:val="FFFFFF" w:themeColor="background1"/>
+                <w:u w:val="none"/>
+              </w:rPr>
+              <w:t xml:space="preserve">Validation - </w:t>
+            </w:r>
+            <w:r>
+              <w:rPr>
+                <w:rStyle w:val="Hyperlink"/>
+                <w:color w:val="FFFFFF" w:themeColor="background1"/>
+                <w:u w:val="none"/>
+              </w:rPr>
+              <w:t xml:space="preserve"> All Variables</w:t>
+            </w:r>
+          </w:p>
+        </w:tc>
+        <w:tc>
+          <w:tcPr>
+            <w:tcW w:w="1620" w:type="dxa"/>
+          </w:tcPr>
+          <w:p>
+            <w:pPr>
+              <w:jc w:val="center"/>
+              <w:cnfStyle w:val="100000000000" w:firstRow="1" w:lastRow="0" w:firstColumn="0" w:lastColumn="0" w:oddVBand="0" w:evenVBand="0" w:oddHBand="0" w:evenHBand="0" w:firstRowFirstColumn="0" w:firstRowLastColumn="0" w:lastRowFirstColumn="0" w:lastRowLastColumn="0"/>
+            </w:pPr>
+            <w:r>
+              <w:rPr>
+                <w:rStyle w:val="Hyperlink"/>
+                <w:color w:val="FFFFFF" w:themeColor="background1"/>
+                <w:u w:val="none"/>
+              </w:rPr>
+              <w:t>Train - Stepwise</w:t>
+            </w:r>
+          </w:p>
+        </w:tc>
+        <w:tc>
+          <w:tcPr>
+            <w:tcW w:w="1440" w:type="dxa"/>
+          </w:tcPr>
+          <w:p>
+            <w:pPr>
+              <w:jc w:val="center"/>
+              <w:cnfStyle w:val="100000000000" w:firstRow="1" w:lastRow="0" w:firstColumn="0" w:lastColumn="0" w:oddVBand="0" w:evenVBand="0" w:oddHBand="0" w:evenHBand="0" w:firstRowFirstColumn="0" w:firstRowLastColumn="0" w:lastRowFirstColumn="0" w:lastRowLastColumn="0"/>
+              <w:rPr>
+                <w:b w:val="0"/>
+                <w:bCs w:val="0"/>
+              </w:rPr>
+            </w:pPr>
+            <w:r>
+              <w:rPr>
+                <w:rStyle w:val="Hyperlink"/>
+                <w:color w:val="FFFFFF" w:themeColor="background1"/>
+                <w:u w:val="none"/>
+              </w:rPr>
+              <w:t>Validation – Stepwise</w:t>
+            </w:r>
+          </w:p>
+        </w:tc>
+        <w:tc>
+          <w:tcPr>
+            <w:tcW w:w="1435" w:type="dxa"/>
+          </w:tcPr>
+          <w:p>
+            <w:pPr>
+              <w:jc w:val="center"/>
+              <w:cnfStyle w:val="100000000000" w:firstRow="1" w:lastRow="0" w:firstColumn="0" w:lastColumn="0" w:oddVBand="0" w:evenVBand="0" w:oddHBand="0" w:evenHBand="0" w:firstRowFirstColumn="0" w:firstRowLastColumn="0" w:lastRowFirstColumn="0" w:lastRowLastColumn="0"/>
+            </w:pPr>
+            <w:r>
+              <w:rPr>
+                <w:rStyle w:val="Hyperlink"/>
+                <w:color w:val="FFFFFF" w:themeColor="background1"/>
+                <w:u w:val="none"/>
+              </w:rPr>
+              <w:t>Difference</w:t>
+            </w:r>
+          </w:p>
+        </w:tc>
+      </w:tr>
+      <w:tr>
+        <w:trPr>
+          <w:cnfStyle w:val="000000100000" w:firstRow="0" w:lastRow="0" w:firstColumn="0" w:lastColumn="0" w:oddVBand="0" w:evenVBand="0" w:oddHBand="1" w:evenHBand="0" w:firstRowFirstColumn="0" w:firstRowLastColumn="0" w:lastRowFirstColumn="0" w:lastRowLastColumn="0"/>
+          <w:trHeight w:val="305"/>
+        </w:trPr>
+        <w:tc>
+          <w:tcPr>
+            <w:cnfStyle w:val="001000000000" w:firstRow="0" w:lastRow="0" w:firstColumn="1" w:lastColumn="0" w:oddVBand="0" w:evenVBand="0" w:oddHBand="0" w:evenHBand="0" w:firstRowFirstColumn="0" w:firstRowLastColumn="0" w:lastRowFirstColumn="0" w:lastRowLastColumn="0"/>
+            <w:tcW w:w="1615" w:type="dxa"/>
+          </w:tcPr>
+          <w:p>
+            <w:pPr>
+              <w:jc w:val="center"/>
+            </w:pPr>
+            <w:r>
+              <w:rPr>
+                <w:rStyle w:val="Hyperlink"/>
+                <w:color w:val="auto"/>
+                <w:u w:val="none"/>
+              </w:rPr>
+              <w:t>DSM</w:t>
+            </w:r>
+          </w:p>
+        </w:tc>
+        <w:tc>
+          <w:tcPr>
+            <w:tcW w:w="1620" w:type="dxa"/>
+          </w:tcPr>
+          <w:p>
+            <w:pPr>
+              <w:jc w:val="center"/>
+              <w:cnfStyle w:val="000000100000" w:firstRow="0" w:lastRow="0" w:firstColumn="0" w:lastColumn="0" w:oddVBand="0" w:evenVBand="0" w:oddHBand="1" w:evenHBand="0" w:firstRowFirstColumn="0" w:firstRowLastColumn="0" w:lastRowFirstColumn="0" w:lastRowLastColumn="0"/>
+            </w:pPr>
+            <w:r>
+              <w:rPr>
+                <w:rStyle w:val="Hyperlink"/>
+                <w:color w:val="auto"/>
+                <w:u w:val="none"/>
+              </w:rPr>
+              <w:t>0</w:t>
+            </w:r>
+            <w:r>
+              <w:rPr>
+                <w:rStyle w:val="Hyperlink"/>
+                <w:color w:val="auto"/>
+                <w:u w:val="none"/>
+              </w:rPr>
+              <w:t>.04</w:t>
+            </w:r>
+          </w:p>
+        </w:tc>
+        <w:tc>
+          <w:tcPr>
+            <w:tcW w:w="1620" w:type="dxa"/>
+          </w:tcPr>
+          <w:p>
+            <w:pPr>
+              <w:jc w:val="center"/>
+              <w:cnfStyle w:val="000000100000" w:firstRow="0" w:lastRow="0" w:firstColumn="0" w:lastColumn="0" w:oddVBand="0" w:evenVBand="0" w:oddHBand="1" w:evenHBand="0" w:firstRowFirstColumn="0" w:firstRowLastColumn="0" w:lastRowFirstColumn="0" w:lastRowLastColumn="0"/>
+            </w:pPr>
+            <w:r>
+              <w:rPr>
+                <w:rStyle w:val="Hyperlink"/>
+                <w:color w:val="auto"/>
+                <w:u w:val="none"/>
+              </w:rPr>
+              <w:t>0.19</w:t>
+            </w:r>
+          </w:p>
+        </w:tc>
+        <w:tc>
+          <w:tcPr>
+            <w:tcW w:w="1620" w:type="dxa"/>
+          </w:tcPr>
+          <w:p>
+            <w:pPr>
+              <w:jc w:val="center"/>
+              <w:cnfStyle w:val="000000100000" w:firstRow="0" w:lastRow="0" w:firstColumn="0" w:lastColumn="0" w:oddVBand="0" w:evenVBand="0" w:oddHBand="1" w:evenHBand="0" w:firstRowFirstColumn="0" w:firstRowLastColumn="0" w:lastRowFirstColumn="0" w:lastRowLastColumn="0"/>
+            </w:pPr>
+            <w:r>
+              <w:rPr>
+                <w:rStyle w:val="Hyperlink"/>
+                <w:color w:val="auto"/>
+                <w:u w:val="none"/>
+              </w:rPr>
+              <w:t>0</w:t>
+            </w:r>
+            <w:r>
+              <w:rPr>
+                <w:rStyle w:val="Hyperlink"/>
+                <w:color w:val="auto"/>
+                <w:u w:val="none"/>
+              </w:rPr>
+              <w:t>.11</w:t>
+            </w:r>
+          </w:p>
+        </w:tc>
+        <w:tc>
+          <w:tcPr>
+            <w:tcW w:w="1440" w:type="dxa"/>
+          </w:tcPr>
+          <w:p>
+            <w:pPr>
+              <w:jc w:val="center"/>
+              <w:cnfStyle w:val="000000100000" w:firstRow="0" w:lastRow="0" w:firstColumn="0" w:lastColumn="0" w:oddVBand="0" w:evenVBand="0" w:oddHBand="1" w:evenHBand="0" w:firstRowFirstColumn="0" w:firstRowLastColumn="0" w:lastRowFirstColumn="0" w:lastRowLastColumn="0"/>
+            </w:pPr>
+            <w:r>
+              <w:rPr>
+                <w:rStyle w:val="Hyperlink"/>
+                <w:color w:val="auto"/>
+                <w:u w:val="none"/>
+              </w:rPr>
+              <w:t>0.26</w:t>
+            </w:r>
+          </w:p>
+        </w:tc>
+        <w:tc>
+          <w:tcPr>
+            <w:tcW w:w="1435" w:type="dxa"/>
+          </w:tcPr>
+          <w:p>
+            <w:pPr>
+              <w:jc w:val="center"/>
+              <w:cnfStyle w:val="000000100000" w:firstRow="0" w:lastRow="0" w:firstColumn="0" w:lastColumn="0" w:oddVBand="0" w:evenVBand="0" w:oddHBand="1" w:evenHBand="0" w:firstRowFirstColumn="0" w:firstRowLastColumn="0" w:lastRowFirstColumn="0" w:lastRowLastColumn="0"/>
+            </w:pPr>
+            <w:r>
+              <w:rPr>
+                <w:rStyle w:val="Hyperlink"/>
+                <w:color w:val="auto"/>
+                <w:u w:val="none"/>
+              </w:rPr>
+              <w:t>0.16</w:t>
+            </w:r>
+          </w:p>
+        </w:tc>
+      </w:tr>
+      <w:tr>
+        <w:trPr>
+          <w:trHeight w:val="305"/>
+        </w:trPr>
+        <w:tc>
+          <w:tcPr>
+            <w:cnfStyle w:val="001000000000" w:firstRow="0" w:lastRow="0" w:firstColumn="1" w:lastColumn="0" w:oddVBand="0" w:evenVBand="0" w:oddHBand="0" w:evenHBand="0" w:firstRowFirstColumn="0" w:firstRowLastColumn="0" w:lastRowFirstColumn="0" w:lastRowLastColumn="0"/>
+            <w:tcW w:w="1615" w:type="dxa"/>
+          </w:tcPr>
+          <w:p>
+            <w:pPr>
+              <w:jc w:val="center"/>
+            </w:pPr>
+            <w:r>
+              <w:rPr>
+                <w:rStyle w:val="Hyperlink"/>
+                <w:color w:val="auto"/>
+                <w:u w:val="none"/>
+              </w:rPr>
+              <w:t>GA</w:t>
+            </w:r>
+          </w:p>
+        </w:tc>
+        <w:tc>
+          <w:tcPr>
+            <w:tcW w:w="1620" w:type="dxa"/>
+          </w:tcPr>
+          <w:p>
+            <w:pPr>
+              <w:jc w:val="center"/>
+              <w:cnfStyle w:val="000000000000" w:firstRow="0" w:lastRow="0" w:firstColumn="0" w:lastColumn="0" w:oddVBand="0" w:evenVBand="0" w:oddHBand="0" w:evenHBand="0" w:firstRowFirstColumn="0" w:firstRowLastColumn="0" w:lastRowFirstColumn="0" w:lastRowLastColumn="0"/>
+            </w:pPr>
+            <w:r>
+              <w:rPr>
+                <w:rStyle w:val="Hyperlink"/>
+                <w:color w:val="auto"/>
+                <w:u w:val="none"/>
+              </w:rPr>
+              <w:t>0</w:t>
+            </w:r>
+            <w:r>
+              <w:rPr>
+                <w:rStyle w:val="Hyperlink"/>
+                <w:color w:val="auto"/>
+                <w:u w:val="none"/>
+              </w:rPr>
+              <w:t xml:space="preserve">.17 </w:t>
+            </w:r>
+          </w:p>
+        </w:tc>
+        <w:tc>
+          <w:tcPr>
+            <w:tcW w:w="1620" w:type="dxa"/>
+          </w:tcPr>
+          <w:p>
+            <w:pPr>
+              <w:jc w:val="center"/>
+              <w:cnfStyle w:val="000000000000" w:firstRow="0" w:lastRow="0" w:firstColumn="0" w:lastColumn="0" w:oddVBand="0" w:evenVBand="0" w:oddHBand="0" w:evenHBand="0" w:firstRowFirstColumn="0" w:firstRowLastColumn="0" w:lastRowFirstColumn="0" w:lastRowLastColumn="0"/>
+            </w:pPr>
+            <w:r>
+              <w:rPr>
+                <w:rStyle w:val="Hyperlink"/>
+                <w:color w:val="auto"/>
+                <w:u w:val="none"/>
+              </w:rPr>
+              <w:t>0</w:t>
+            </w:r>
+            <w:r>
+              <w:rPr>
+                <w:rStyle w:val="Hyperlink"/>
+                <w:color w:val="auto"/>
+                <w:u w:val="none"/>
+              </w:rPr>
+              <w:t>.29</w:t>
+            </w:r>
+          </w:p>
+        </w:tc>
+        <w:tc>
+          <w:tcPr>
+            <w:tcW w:w="1620" w:type="dxa"/>
+          </w:tcPr>
+          <w:p>
+            <w:pPr>
+              <w:jc w:val="center"/>
+              <w:cnfStyle w:val="000000000000" w:firstRow="0" w:lastRow="0" w:firstColumn="0" w:lastColumn="0" w:oddVBand="0" w:evenVBand="0" w:oddHBand="0" w:evenHBand="0" w:firstRowFirstColumn="0" w:firstRowLastColumn="0" w:lastRowFirstColumn="0" w:lastRowLastColumn="0"/>
+            </w:pPr>
+            <w:r>
+              <w:rPr>
+                <w:rStyle w:val="Hyperlink"/>
+                <w:color w:val="auto"/>
+                <w:u w:val="none"/>
+              </w:rPr>
+              <w:t>0</w:t>
+            </w:r>
+            <w:r>
+              <w:rPr>
+                <w:rStyle w:val="Hyperlink"/>
+                <w:color w:val="auto"/>
+                <w:u w:val="none"/>
+              </w:rPr>
+              <w:t>.16</w:t>
+            </w:r>
+          </w:p>
+        </w:tc>
+        <w:tc>
+          <w:tcPr>
+            <w:tcW w:w="1440" w:type="dxa"/>
+          </w:tcPr>
+          <w:p>
+            <w:pPr>
+              <w:jc w:val="center"/>
+              <w:cnfStyle w:val="000000000000" w:firstRow="0" w:lastRow="0" w:firstColumn="0" w:lastColumn="0" w:oddVBand="0" w:evenVBand="0" w:oddHBand="0" w:evenHBand="0" w:firstRowFirstColumn="0" w:firstRowLastColumn="0" w:lastRowFirstColumn="0" w:lastRowLastColumn="0"/>
+            </w:pPr>
+            <w:r>
+              <w:t>0.29</w:t>
+            </w:r>
+          </w:p>
+        </w:tc>
+        <w:tc>
+          <w:tcPr>
+            <w:tcW w:w="1435" w:type="dxa"/>
+          </w:tcPr>
+          <w:p>
+            <w:pPr>
+              <w:jc w:val="center"/>
+              <w:cnfStyle w:val="000000000000" w:firstRow="0" w:lastRow="0" w:firstColumn="0" w:lastColumn="0" w:oddVBand="0" w:evenVBand="0" w:oddHBand="0" w:evenHBand="0" w:firstRowFirstColumn="0" w:firstRowLastColumn="0" w:lastRowFirstColumn="0" w:lastRowLastColumn="0"/>
+            </w:pPr>
+            <w:r>
+              <w:rPr>
+                <w:rStyle w:val="Hyperlink"/>
+                <w:color w:val="auto"/>
+                <w:u w:val="none"/>
+              </w:rPr>
+              <w:t>0.13</w:t>
+            </w:r>
+          </w:p>
+        </w:tc>
+      </w:tr>
+      <w:bookmarkEnd w:id="23"/>
+    </w:tbl>
     <w:p>
       <w:pPr>
-        <w:jc w:val="center"/>
-      </w:pPr>
-    </w:p>
-    <w:p>
-      <w:pPr>
         <w:pStyle w:val="Heading3"/>
       </w:pPr>
-      <w:bookmarkStart w:id="27" w:name="_Toc369011482"/>
-      <w:r>
-        <w:t>Gamblers Anonymous</w:t>
-      </w:r>
-      <w:bookmarkEnd w:id="27"/>
-    </w:p>
-    <w:p>
-      <w:r>
-        <w:t>According to our analysis, …</w:t>
-      </w:r>
-    </w:p>
-    <w:p>
-      <w:r>
-        <w:br w:type="page"/>
-      </w:r>
     </w:p>
     <w:p>
       <w:pPr>
@@ -6172,17 +7356,16 @@
           <w:sz w:val="32"/>
         </w:rPr>
       </w:pPr>
-      <w:bookmarkStart w:id="28" w:name="_Toc369011483"/>
+      <w:bookmarkStart w:id="24" w:name="_Toc369011483"/>
       <w:r>
         <w:rPr>
           <w:rFonts w:asciiTheme="minorHAnsi" w:hAnsiTheme="minorHAnsi"/>
           <w:b w:val="0"/>
           <w:sz w:val="32"/>
         </w:rPr>
-        <w:lastRenderedPageBreak/>
         <w:t>Principal Component Analysis</w:t>
       </w:r>
-      <w:bookmarkEnd w:id="28"/>
+      <w:bookmarkEnd w:id="24"/>
     </w:p>
     <w:p>
       <w:pPr>
@@ -6191,59 +7374,195 @@
     </w:p>
     <w:p>
       <w:pPr>
-        <w:pStyle w:val="Heading3"/>
-      </w:pPr>
-      <w:bookmarkStart w:id="29" w:name="_Toc366235532"/>
-      <w:bookmarkStart w:id="30" w:name="_Toc369011484"/>
-      <w:bookmarkEnd w:id="24"/>
-      <w:r>
-        <w:t>Diagn</w:t>
-      </w:r>
-      <w:r>
-        <w:t>ostic and Statistical Manual</w:t>
-      </w:r>
-      <w:bookmarkEnd w:id="30"/>
-      <w:r>
-        <w:t xml:space="preserve"> </w:t>
+        <w:spacing w:after="200" w:line="276" w:lineRule="auto"/>
+      </w:pPr>
+      <w:bookmarkStart w:id="25" w:name="_Toc366235532"/>
+      <w:bookmarkEnd w:id="21"/>
+      <w:r>
+        <w:rPr>
+          <w:noProof/>
+        </w:rPr>
+        <w:drawing>
+          <wp:anchor distT="0" distB="0" distL="114300" distR="114300" simplePos="0" relativeHeight="251663360" behindDoc="0" locked="0" layoutInCell="1" allowOverlap="1" wp14:anchorId="67AA7C44" wp14:editId="16331A8F">
+            <wp:simplePos x="0" y="0"/>
+            <wp:positionH relativeFrom="margin">
+              <wp:posOffset>751813</wp:posOffset>
+            </wp:positionH>
+            <wp:positionV relativeFrom="paragraph">
+              <wp:posOffset>787897</wp:posOffset>
+            </wp:positionV>
+            <wp:extent cx="4341412" cy="2469409"/>
+            <wp:effectExtent l="0" t="0" r="2540" b="7620"/>
+            <wp:wrapTopAndBottom/>
+            <wp:docPr id="10" name="Picture 10"/>
+            <wp:cNvGraphicFramePr>
+              <a:graphicFrameLocks xmlns:a="http://schemas.openxmlformats.org/drawingml/2006/main" noChangeAspect="1"/>
+            </wp:cNvGraphicFramePr>
+            <a:graphic xmlns:a="http://schemas.openxmlformats.org/drawingml/2006/main">
+              <a:graphicData uri="http://schemas.openxmlformats.org/drawingml/2006/picture">
+                <pic:pic xmlns:pic="http://schemas.openxmlformats.org/drawingml/2006/picture">
+                  <pic:nvPicPr>
+                    <pic:cNvPr id="1" name=""/>
+                    <pic:cNvPicPr/>
+                  </pic:nvPicPr>
+                  <pic:blipFill>
+                    <a:blip r:embed="rId9">
+                      <a:extLst>
+                        <a:ext uri="{28A0092B-C50C-407E-A947-70E740481C1C}">
+                          <a14:useLocalDpi xmlns:a14="http://schemas.microsoft.com/office/drawing/2010/main" val="0"/>
+                        </a:ext>
+                      </a:extLst>
+                    </a:blip>
+                    <a:stretch>
+                      <a:fillRect/>
+                    </a:stretch>
+                  </pic:blipFill>
+                  <pic:spPr>
+                    <a:xfrm>
+                      <a:off x="0" y="0"/>
+                      <a:ext cx="4341412" cy="2469409"/>
+                    </a:xfrm>
+                    <a:prstGeom prst="rect">
+                      <a:avLst/>
+                    </a:prstGeom>
+                  </pic:spPr>
+                </pic:pic>
+              </a:graphicData>
+            </a:graphic>
+          </wp:anchor>
+        </w:drawing>
+      </w:r>
+      <w:r>
+        <w:t xml:space="preserve">The first three principal components in the training data set and the first four in the validation data set explained over 70% of the variance in the data (as shown </w:t>
+      </w:r>
+      <w:r>
+        <w:t>below</w:t>
+      </w:r>
+      <w:r>
+        <w:t xml:space="preserve"> in the </w:t>
+      </w:r>
+      <w:r>
+        <w:t>validation</w:t>
+      </w:r>
+      <w:r>
+        <w:t xml:space="preserve"> data set Scree and </w:t>
+      </w:r>
+      <w:r>
+        <w:t xml:space="preserve">Variance </w:t>
+      </w:r>
+      <w:r>
+        <w:t xml:space="preserve">Explained Plots). </w:t>
       </w:r>
     </w:p>
     <w:p>
       <w:pPr>
-        <w:jc w:val="both"/>
-      </w:pPr>
-      <w:r>
-        <w:t>We were asked by the Steering Committee to…</w:t>
-      </w:r>
+        <w:spacing w:after="200" w:line="276" w:lineRule="auto"/>
+        <w:ind w:left="45"/>
+        <w:rPr>
+          <w:noProof/>
+        </w:rPr>
+      </w:pPr>
     </w:p>
     <w:p>
       <w:pPr>
-        <w:jc w:val="center"/>
+        <w:spacing w:after="200" w:line="276" w:lineRule="auto"/>
+        <w:ind w:left="45"/>
+        <w:rPr>
+          <w:noProof/>
+        </w:rPr>
       </w:pPr>
     </w:p>
     <w:p>
       <w:pPr>
-        <w:pStyle w:val="Heading3"/>
-      </w:pPr>
-      <w:bookmarkStart w:id="31" w:name="_Toc369011485"/>
-      <w:r>
-        <w:t>Gamblers Anonymous</w:t>
-      </w:r>
-      <w:bookmarkEnd w:id="31"/>
+        <w:spacing w:after="200" w:line="276" w:lineRule="auto"/>
+        <w:rPr>
+          <w:highlight w:val="yellow"/>
+        </w:rPr>
+      </w:pPr>
     </w:p>
     <w:p>
-      <w:r>
-        <w:t>According to our analysis, …</w:t>
+      <w:pPr>
+        <w:spacing w:after="200" w:line="276" w:lineRule="auto"/>
+      </w:pPr>
+      <w:r>
+        <w:rPr>
+          <w:noProof/>
+        </w:rPr>
+        <w:drawing>
+          <wp:anchor distT="0" distB="0" distL="114300" distR="114300" simplePos="0" relativeHeight="251662336" behindDoc="0" locked="0" layoutInCell="1" allowOverlap="1" wp14:anchorId="020CBA6E" wp14:editId="2A8E9719">
+            <wp:simplePos x="0" y="0"/>
+            <wp:positionH relativeFrom="column">
+              <wp:posOffset>699660</wp:posOffset>
+            </wp:positionH>
+            <wp:positionV relativeFrom="paragraph">
+              <wp:posOffset>638672</wp:posOffset>
+            </wp:positionV>
+            <wp:extent cx="4750904" cy="3443390"/>
+            <wp:effectExtent l="0" t="0" r="0" b="5080"/>
+            <wp:wrapTopAndBottom/>
+            <wp:docPr id="1" name="Picture 1"/>
+            <wp:cNvGraphicFramePr>
+              <a:graphicFrameLocks xmlns:a="http://schemas.openxmlformats.org/drawingml/2006/main" noChangeAspect="1"/>
+            </wp:cNvGraphicFramePr>
+            <a:graphic xmlns:a="http://schemas.openxmlformats.org/drawingml/2006/main">
+              <a:graphicData uri="http://schemas.openxmlformats.org/drawingml/2006/picture">
+                <pic:pic xmlns:pic="http://schemas.openxmlformats.org/drawingml/2006/picture">
+                  <pic:nvPicPr>
+                    <pic:cNvPr id="1" name=""/>
+                    <pic:cNvPicPr/>
+                  </pic:nvPicPr>
+                  <pic:blipFill>
+                    <a:blip r:embed="rId10">
+                      <a:extLst>
+                        <a:ext uri="{28A0092B-C50C-407E-A947-70E740481C1C}">
+                          <a14:useLocalDpi xmlns:a14="http://schemas.microsoft.com/office/drawing/2010/main" val="0"/>
+                        </a:ext>
+                      </a:extLst>
+                    </a:blip>
+                    <a:stretch>
+                      <a:fillRect/>
+                    </a:stretch>
+                  </pic:blipFill>
+                  <pic:spPr>
+                    <a:xfrm>
+                      <a:off x="0" y="0"/>
+                      <a:ext cx="4750904" cy="3443390"/>
+                    </a:xfrm>
+                    <a:prstGeom prst="rect">
+                      <a:avLst/>
+                    </a:prstGeom>
+                  </pic:spPr>
+                </pic:pic>
+              </a:graphicData>
+            </a:graphic>
+          </wp:anchor>
+        </w:drawing>
+      </w:r>
+      <w:r>
+        <w:t>In the principal c</w:t>
+      </w:r>
+      <w:r>
+        <w:t xml:space="preserve">omponent graph below, there are three clear clusters.  The eigenvectors confirm these findings as there are multiple questions that not only predicted a lot of the variation but are logically themed together based on the three types of gamblers. </w:t>
       </w:r>
     </w:p>
     <w:p>
       <w:pPr>
+        <w:spacing w:after="200" w:line="276" w:lineRule="auto"/>
+        <w:ind w:left="45"/>
+        <w:rPr>
+          <w:highlight w:val="yellow"/>
+        </w:rPr>
+      </w:pPr>
+    </w:p>
+    <w:p>
+      <w:pPr>
         <w:pStyle w:val="Heading1"/>
         <w:rPr>
           <w:sz w:val="56"/>
           <w:szCs w:val="56"/>
         </w:rPr>
       </w:pPr>
-      <w:bookmarkStart w:id="32" w:name="_Toc369011486"/>
+      <w:bookmarkStart w:id="26" w:name="_Toc369011486"/>
       <w:r>
         <w:rPr>
           <w:sz w:val="56"/>
@@ -6251,8 +7570,8 @@
         </w:rPr>
         <w:t>CONCLUSION</w:t>
       </w:r>
-      <w:bookmarkEnd w:id="29"/>
-      <w:bookmarkEnd w:id="32"/>
+      <w:bookmarkEnd w:id="25"/>
+      <w:bookmarkEnd w:id="26"/>
       <w:r>
         <w:rPr>
           <w:sz w:val="56"/>
@@ -6266,13 +7585,16 @@
         <w:jc w:val="both"/>
       </w:pPr>
       <w:r>
-        <w:t xml:space="preserve">Through comparison of </w:t>
-      </w:r>
-      <w:r>
-        <w:t>…</w:t>
-      </w:r>
-      <w:r>
-        <w:t xml:space="preserve"> </w:t>
+        <w:t xml:space="preserve">To determine which technique is best for predicting which questions classify the client into one of the gambling categories, we compared the misclassification rates.  </w:t>
+      </w:r>
+      <w:r>
+        <w:t>Both Decision Trees and Discriminant Analysis showed very similar misclassification rates on the validation data sets</w:t>
+      </w:r>
+      <w:r>
+        <w:t>.</w:t>
+      </w:r>
+      <w:r>
+        <w:t xml:space="preserve">  Logistic Regression validated the question selection as well in terms of picking which questions were significant predictors.  Lastly, Principal Component Analysis was helpful to validate that the three categories of gamblers do, in fact, show up in the data in very distinct ways.   </w:t>
       </w:r>
     </w:p>
     <w:p>
@@ -6289,7 +7611,7 @@
           <w:szCs w:val="56"/>
         </w:rPr>
       </w:pPr>
-      <w:bookmarkStart w:id="33" w:name="_Toc369011487"/>
+      <w:bookmarkStart w:id="27" w:name="_Toc369011487"/>
       <w:r>
         <w:rPr>
           <w:caps/>
@@ -6297,9 +7619,25 @@
           <w:szCs w:val="56"/>
         </w:rPr>
         <w:lastRenderedPageBreak/>
-        <w:t>Appendix: Questionnaires</w:t>
-      </w:r>
-      <w:bookmarkEnd w:id="33"/>
+        <w:t>Appendix</w:t>
+      </w:r>
+      <w:r>
+        <w:rPr>
+          <w:caps/>
+          <w:sz w:val="56"/>
+          <w:szCs w:val="56"/>
+        </w:rPr>
+        <w:t xml:space="preserve"> A</w:t>
+      </w:r>
+      <w:r>
+        <w:rPr>
+          <w:caps/>
+          <w:sz w:val="56"/>
+          <w:szCs w:val="56"/>
+        </w:rPr>
+        <w:t>: Questionnaires</w:t>
+      </w:r>
+      <w:bookmarkEnd w:id="27"/>
     </w:p>
     <w:p>
       <w:r>
@@ -6873,6 +8211,14 @@
               </w:rPr>
               <w:t>dsm1</w:t>
             </w:r>
+            <w:r>
+              <w:rPr>
+                <w:rFonts w:ascii="Calibri" w:eastAsia="Times New Roman" w:hAnsi="Calibri" w:cs="Times New Roman"/>
+                <w:b w:val="0"/>
+                <w:color w:val="000000"/>
+              </w:rPr>
+              <w:t>0</w:t>
+            </w:r>
           </w:p>
         </w:tc>
         <w:tc>
@@ -6927,6 +8273,14 @@
               </w:rPr>
               <w:t>dsm1</w:t>
             </w:r>
+            <w:r>
+              <w:rPr>
+                <w:rFonts w:ascii="Calibri" w:eastAsia="Times New Roman" w:hAnsi="Calibri" w:cs="Times New Roman"/>
+                <w:b w:val="0"/>
+                <w:color w:val="000000"/>
+              </w:rPr>
+              <w:t>1</w:t>
+            </w:r>
           </w:p>
         </w:tc>
         <w:tc>
@@ -6979,6 +8333,14 @@
                 <w:color w:val="000000"/>
               </w:rPr>
               <w:t>dsm1</w:t>
+            </w:r>
+            <w:r>
+              <w:rPr>
+                <w:rFonts w:ascii="Calibri" w:eastAsia="Times New Roman" w:hAnsi="Calibri" w:cs="Times New Roman"/>
+                <w:b w:val="0"/>
+                <w:color w:val="000000"/>
+              </w:rPr>
+              <w:t>2</w:t>
             </w:r>
           </w:p>
         </w:tc>
@@ -8082,9 +9444,270 @@
         <w:jc w:val="both"/>
       </w:pPr>
     </w:p>
+    <w:p>
+      <w:r>
+        <w:br w:type="page"/>
+      </w:r>
+    </w:p>
+    <w:p>
+      <w:pPr>
+        <w:pStyle w:val="Heading1"/>
+        <w:rPr>
+          <w:caps/>
+          <w:sz w:val="56"/>
+          <w:szCs w:val="56"/>
+        </w:rPr>
+      </w:pPr>
+      <w:r>
+        <w:rPr>
+          <w:caps/>
+          <w:sz w:val="56"/>
+          <w:szCs w:val="56"/>
+        </w:rPr>
+        <w:lastRenderedPageBreak/>
+        <w:t>Appendix</w:t>
+      </w:r>
+      <w:r>
+        <w:rPr>
+          <w:caps/>
+          <w:sz w:val="56"/>
+          <w:szCs w:val="56"/>
+        </w:rPr>
+        <w:t xml:space="preserve"> B</w:t>
+      </w:r>
+      <w:r>
+        <w:rPr>
+          <w:caps/>
+          <w:sz w:val="56"/>
+          <w:szCs w:val="56"/>
+        </w:rPr>
+        <w:t xml:space="preserve">: </w:t>
+      </w:r>
+      <w:r>
+        <w:rPr>
+          <w:caps/>
+          <w:sz w:val="56"/>
+          <w:szCs w:val="56"/>
+        </w:rPr>
+        <w:t>Decision Trees</w:t>
+      </w:r>
+    </w:p>
+    <w:p>
+      <w:r>
+        <w:t>The decision tree outputs are shown below.</w:t>
+      </w:r>
+    </w:p>
+    <w:p>
+      <w:pPr>
+        <w:jc w:val="both"/>
+        <w:rPr>
+          <w:b/>
+          <w:noProof/>
+        </w:rPr>
+      </w:pPr>
+      <w:r>
+        <w:rPr>
+          <w:b/>
+          <w:noProof/>
+        </w:rPr>
+        <w:t>DSM</w:t>
+      </w:r>
+    </w:p>
+    <w:p>
+      <w:pPr>
+        <w:jc w:val="both"/>
+        <w:rPr>
+          <w:b/>
+          <w:noProof/>
+        </w:rPr>
+      </w:pPr>
+      <w:r>
+        <w:rPr>
+          <w:noProof/>
+        </w:rPr>
+        <w:drawing>
+          <wp:inline distT="0" distB="0" distL="0" distR="0" wp14:anchorId="23A2AD3B" wp14:editId="42DC3E78">
+            <wp:extent cx="5943600" cy="3741420"/>
+            <wp:effectExtent l="0" t="0" r="0" b="0"/>
+            <wp:docPr id="9" name="Picture 9"/>
+            <wp:cNvGraphicFramePr>
+              <a:graphicFrameLocks xmlns:a="http://schemas.openxmlformats.org/drawingml/2006/main" noChangeAspect="1"/>
+            </wp:cNvGraphicFramePr>
+            <a:graphic xmlns:a="http://schemas.openxmlformats.org/drawingml/2006/main">
+              <a:graphicData uri="http://schemas.openxmlformats.org/drawingml/2006/picture">
+                <pic:pic xmlns:pic="http://schemas.openxmlformats.org/drawingml/2006/picture">
+                  <pic:nvPicPr>
+                    <pic:cNvPr id="1" name=""/>
+                    <pic:cNvPicPr/>
+                  </pic:nvPicPr>
+                  <pic:blipFill>
+                    <a:blip r:embed="rId11"/>
+                    <a:stretch>
+                      <a:fillRect/>
+                    </a:stretch>
+                  </pic:blipFill>
+                  <pic:spPr>
+                    <a:xfrm>
+                      <a:off x="0" y="0"/>
+                      <a:ext cx="5943600" cy="3741420"/>
+                    </a:xfrm>
+                    <a:prstGeom prst="rect">
+                      <a:avLst/>
+                    </a:prstGeom>
+                  </pic:spPr>
+                </pic:pic>
+              </a:graphicData>
+            </a:graphic>
+          </wp:inline>
+        </w:drawing>
+      </w:r>
+    </w:p>
+    <w:p>
+      <w:pPr>
+        <w:jc w:val="both"/>
+        <w:rPr>
+          <w:b/>
+          <w:noProof/>
+        </w:rPr>
+      </w:pPr>
+      <w:r>
+        <w:rPr>
+          <w:b/>
+          <w:noProof/>
+        </w:rPr>
+        <w:t>GA</w:t>
+      </w:r>
+    </w:p>
+    <w:p>
+      <w:pPr>
+        <w:jc w:val="both"/>
+        <w:rPr>
+          <w:b/>
+          <w:noProof/>
+        </w:rPr>
+      </w:pPr>
+      <w:r>
+        <w:rPr>
+          <w:noProof/>
+        </w:rPr>
+        <w:drawing>
+          <wp:inline distT="0" distB="0" distL="0" distR="0" wp14:anchorId="375A3F57" wp14:editId="2C99E21D">
+            <wp:extent cx="5943600" cy="3042920"/>
+            <wp:effectExtent l="0" t="0" r="0" b="5080"/>
+            <wp:docPr id="8" name="Picture 8"/>
+            <wp:cNvGraphicFramePr>
+              <a:graphicFrameLocks xmlns:a="http://schemas.openxmlformats.org/drawingml/2006/main" noChangeAspect="1"/>
+            </wp:cNvGraphicFramePr>
+            <a:graphic xmlns:a="http://schemas.openxmlformats.org/drawingml/2006/main">
+              <a:graphicData uri="http://schemas.openxmlformats.org/drawingml/2006/picture">
+                <pic:pic xmlns:pic="http://schemas.openxmlformats.org/drawingml/2006/picture">
+                  <pic:nvPicPr>
+                    <pic:cNvPr id="1" name=""/>
+                    <pic:cNvPicPr/>
+                  </pic:nvPicPr>
+                  <pic:blipFill>
+                    <a:blip r:embed="rId12"/>
+                    <a:stretch>
+                      <a:fillRect/>
+                    </a:stretch>
+                  </pic:blipFill>
+                  <pic:spPr>
+                    <a:xfrm>
+                      <a:off x="0" y="0"/>
+                      <a:ext cx="5943600" cy="3042920"/>
+                    </a:xfrm>
+                    <a:prstGeom prst="rect">
+                      <a:avLst/>
+                    </a:prstGeom>
+                  </pic:spPr>
+                </pic:pic>
+              </a:graphicData>
+            </a:graphic>
+          </wp:inline>
+        </w:drawing>
+      </w:r>
+    </w:p>
+    <w:p>
+      <w:pPr>
+        <w:rPr>
+          <w:b/>
+          <w:noProof/>
+        </w:rPr>
+      </w:pPr>
+      <w:r>
+        <w:rPr>
+          <w:b/>
+          <w:noProof/>
+        </w:rPr>
+        <w:br w:type="page"/>
+      </w:r>
+    </w:p>
+    <w:p>
+      <w:pPr>
+        <w:jc w:val="both"/>
+        <w:rPr>
+          <w:b/>
+          <w:noProof/>
+        </w:rPr>
+      </w:pPr>
+      <w:r>
+        <w:rPr>
+          <w:b/>
+          <w:noProof/>
+        </w:rPr>
+        <w:lastRenderedPageBreak/>
+        <w:t>Combined</w:t>
+      </w:r>
+    </w:p>
+    <w:p>
+      <w:pPr>
+        <w:jc w:val="both"/>
+      </w:pPr>
+      <w:r>
+        <w:rPr>
+          <w:noProof/>
+        </w:rPr>
+        <w:drawing>
+          <wp:inline distT="0" distB="0" distL="0" distR="0" wp14:anchorId="2D879893" wp14:editId="4B8D50AE">
+            <wp:extent cx="6029325" cy="3824369"/>
+            <wp:effectExtent l="0" t="0" r="0" b="5080"/>
+            <wp:docPr id="3" name="Picture 3"/>
+            <wp:cNvGraphicFramePr>
+              <a:graphicFrameLocks xmlns:a="http://schemas.openxmlformats.org/drawingml/2006/main" noChangeAspect="1"/>
+            </wp:cNvGraphicFramePr>
+            <a:graphic xmlns:a="http://schemas.openxmlformats.org/drawingml/2006/main">
+              <a:graphicData uri="http://schemas.openxmlformats.org/drawingml/2006/picture">
+                <pic:pic xmlns:pic="http://schemas.openxmlformats.org/drawingml/2006/picture">
+                  <pic:nvPicPr>
+                    <pic:cNvPr id="1" name=""/>
+                    <pic:cNvPicPr/>
+                  </pic:nvPicPr>
+                  <pic:blipFill>
+                    <a:blip r:embed="rId13"/>
+                    <a:stretch>
+                      <a:fillRect/>
+                    </a:stretch>
+                  </pic:blipFill>
+                  <pic:spPr>
+                    <a:xfrm>
+                      <a:off x="0" y="0"/>
+                      <a:ext cx="6045136" cy="3834398"/>
+                    </a:xfrm>
+                    <a:prstGeom prst="rect">
+                      <a:avLst/>
+                    </a:prstGeom>
+                  </pic:spPr>
+                </pic:pic>
+              </a:graphicData>
+            </a:graphic>
+          </wp:inline>
+        </w:drawing>
+      </w:r>
+    </w:p>
+    <w:p/>
     <w:sectPr>
-      <w:footerReference w:type="even" r:id="rId9"/>
-      <w:footerReference w:type="default" r:id="rId10"/>
+      <w:footerReference w:type="even" r:id="rId14"/>
+      <w:footerReference w:type="default" r:id="rId15"/>
       <w:pgSz w:w="12240" w:h="15840"/>
       <w:pgMar w:top="1440" w:right="1440" w:bottom="810" w:left="1440" w:header="720" w:footer="720" w:gutter="0"/>
       <w:pgNumType w:start="0"/>
@@ -8192,7 +9815,7 @@
         <w:rStyle w:val="PageNumber"/>
         <w:noProof/>
       </w:rPr>
-      <w:t>1</w:t>
+      <w:t>4</w:t>
     </w:r>
     <w:r>
       <w:rPr>
@@ -8834,6 +10457,118 @@
       <w:lvlJc w:val="left"/>
       <w:pPr>
         <w:ind w:left="6480" w:hanging="360"/>
+      </w:pPr>
+      <w:rPr>
+        <w:rFonts w:ascii="Wingdings" w:hAnsi="Wingdings" w:hint="default"/>
+      </w:rPr>
+    </w:lvl>
+  </w:abstractNum>
+  <w:abstractNum w:abstractNumId="6">
+    <w:nsid w:val="75145438"/>
+    <w:multiLevelType w:val="hybridMultilevel"/>
+    <w:tmpl w:val="AC6644A2"/>
+    <w:lvl w:ilvl="0" w:tplc="2D3258F2">
+      <w:numFmt w:val="bullet"/>
+      <w:lvlText w:val="-"/>
+      <w:lvlJc w:val="left"/>
+      <w:pPr>
+        <w:ind w:left="405" w:hanging="360"/>
+      </w:pPr>
+      <w:rPr>
+        <w:rFonts w:ascii="Calibri" w:eastAsiaTheme="minorHAnsi" w:hAnsi="Calibri" w:cstheme="minorBidi" w:hint="default"/>
+      </w:rPr>
+    </w:lvl>
+    <w:lvl w:ilvl="1" w:tplc="04090003">
+      <w:start w:val="1"/>
+      <w:numFmt w:val="bullet"/>
+      <w:lvlText w:val="o"/>
+      <w:lvlJc w:val="left"/>
+      <w:pPr>
+        <w:ind w:left="1125" w:hanging="360"/>
+      </w:pPr>
+      <w:rPr>
+        <w:rFonts w:ascii="Courier New" w:hAnsi="Courier New" w:cs="Courier New" w:hint="default"/>
+      </w:rPr>
+    </w:lvl>
+    <w:lvl w:ilvl="2" w:tplc="04090005" w:tentative="1">
+      <w:start w:val="1"/>
+      <w:numFmt w:val="bullet"/>
+      <w:lvlText w:val=""/>
+      <w:lvlJc w:val="left"/>
+      <w:pPr>
+        <w:ind w:left="1845" w:hanging="360"/>
+      </w:pPr>
+      <w:rPr>
+        <w:rFonts w:ascii="Wingdings" w:hAnsi="Wingdings" w:hint="default"/>
+      </w:rPr>
+    </w:lvl>
+    <w:lvl w:ilvl="3" w:tplc="04090001" w:tentative="1">
+      <w:start w:val="1"/>
+      <w:numFmt w:val="bullet"/>
+      <w:lvlText w:val=""/>
+      <w:lvlJc w:val="left"/>
+      <w:pPr>
+        <w:ind w:left="2565" w:hanging="360"/>
+      </w:pPr>
+      <w:rPr>
+        <w:rFonts w:ascii="Symbol" w:hAnsi="Symbol" w:hint="default"/>
+      </w:rPr>
+    </w:lvl>
+    <w:lvl w:ilvl="4" w:tplc="04090003" w:tentative="1">
+      <w:start w:val="1"/>
+      <w:numFmt w:val="bullet"/>
+      <w:lvlText w:val="o"/>
+      <w:lvlJc w:val="left"/>
+      <w:pPr>
+        <w:ind w:left="3285" w:hanging="360"/>
+      </w:pPr>
+      <w:rPr>
+        <w:rFonts w:ascii="Courier New" w:hAnsi="Courier New" w:cs="Courier New" w:hint="default"/>
+      </w:rPr>
+    </w:lvl>
+    <w:lvl w:ilvl="5" w:tplc="04090005" w:tentative="1">
+      <w:start w:val="1"/>
+      <w:numFmt w:val="bullet"/>
+      <w:lvlText w:val=""/>
+      <w:lvlJc w:val="left"/>
+      <w:pPr>
+        <w:ind w:left="4005" w:hanging="360"/>
+      </w:pPr>
+      <w:rPr>
+        <w:rFonts w:ascii="Wingdings" w:hAnsi="Wingdings" w:hint="default"/>
+      </w:rPr>
+    </w:lvl>
+    <w:lvl w:ilvl="6" w:tplc="04090001" w:tentative="1">
+      <w:start w:val="1"/>
+      <w:numFmt w:val="bullet"/>
+      <w:lvlText w:val=""/>
+      <w:lvlJc w:val="left"/>
+      <w:pPr>
+        <w:ind w:left="4725" w:hanging="360"/>
+      </w:pPr>
+      <w:rPr>
+        <w:rFonts w:ascii="Symbol" w:hAnsi="Symbol" w:hint="default"/>
+      </w:rPr>
+    </w:lvl>
+    <w:lvl w:ilvl="7" w:tplc="04090003" w:tentative="1">
+      <w:start w:val="1"/>
+      <w:numFmt w:val="bullet"/>
+      <w:lvlText w:val="o"/>
+      <w:lvlJc w:val="left"/>
+      <w:pPr>
+        <w:ind w:left="5445" w:hanging="360"/>
+      </w:pPr>
+      <w:rPr>
+        <w:rFonts w:ascii="Courier New" w:hAnsi="Courier New" w:cs="Courier New" w:hint="default"/>
+      </w:rPr>
+    </w:lvl>
+    <w:lvl w:ilvl="8" w:tplc="04090005" w:tentative="1">
+      <w:start w:val="1"/>
+      <w:numFmt w:val="bullet"/>
+      <w:lvlText w:val=""/>
+      <w:lvlJc w:val="left"/>
+      <w:pPr>
+        <w:ind w:left="6165" w:hanging="360"/>
       </w:pPr>
       <w:rPr>
         <w:rFonts w:ascii="Wingdings" w:hAnsi="Wingdings" w:hint="default"/>
@@ -8857,6 +10592,9 @@
   </w:num>
   <w:num w:numId="6">
     <w:abstractNumId w:val="4"/>
+  </w:num>
+  <w:num w:numId="7">
+    <w:abstractNumId w:val="6"/>
   </w:num>
 </w:numbering>
 </file>
@@ -9033,7 +10771,7 @@
     <w:lsdException w:name="Table Web 2" w:semiHidden="1" w:unhideWhenUsed="1"/>
     <w:lsdException w:name="Table Web 3" w:semiHidden="1" w:unhideWhenUsed="1"/>
     <w:lsdException w:name="Balloon Text" w:semiHidden="1" w:unhideWhenUsed="1"/>
-    <w:lsdException w:name="Table Grid" w:uiPriority="39"/>
+    <w:lsdException w:name="Table Grid" w:uiPriority="59"/>
     <w:lsdException w:name="Table Theme" w:semiHidden="1" w:unhideWhenUsed="1"/>
     <w:lsdException w:name="Placeholder Text" w:semiHidden="1"/>
     <w:lsdException w:name="No Spacing" w:uiPriority="1" w:qFormat="1"/>
@@ -9325,7 +11063,6 @@
   <w:style w:type="character" w:default="1" w:styleId="DefaultParagraphFont">
     <w:name w:val="Default Paragraph Font"/>
     <w:uiPriority w:val="1"/>
-    <w:semiHidden/>
     <w:unhideWhenUsed/>
   </w:style>
   <w:style w:type="table" w:default="1" w:styleId="TableNormal">
@@ -9658,7 +11395,7 @@
   <w:style w:type="table" w:styleId="TableGrid">
     <w:name w:val="Table Grid"/>
     <w:basedOn w:val="TableNormal"/>
-    <w:uiPriority w:val="39"/>
+    <w:uiPriority w:val="59"/>
     <w:rsid w:val="00BF1635"/>
     <w:pPr>
       <w:spacing w:after="0" w:line="240" w:lineRule="auto"/>
@@ -10245,6 +11982,18 @@
         <w:shd w:val="clear" w:color="auto" w:fill="D9E2F3" w:themeFill="accent5" w:themeFillTint="33"/>
       </w:tcPr>
     </w:tblStylePr>
+  </w:style>
+  <w:style w:type="character" w:styleId="Hyperlink">
+    <w:name w:val="Hyperlink"/>
+    <w:basedOn w:val="DefaultParagraphFont"/>
+    <w:uiPriority w:val="99"/>
+    <w:semiHidden/>
+    <w:unhideWhenUsed/>
+    <w:rsid w:val="00681955"/>
+    <w:rPr>
+      <w:color w:val="0000FF"/>
+      <w:u w:val="single"/>
+    </w:rPr>
   </w:style>
 </w:styles>
 </file>
@@ -10534,7 +12283,7 @@
 </file>
 
 <file path=customXml/itemProps2.xml><?xml version="1.0" encoding="utf-8"?>
-<ds:datastoreItem xmlns:ds="http://schemas.openxmlformats.org/officeDocument/2006/customXml" ds:itemID="{5AA1070A-CAE0-4EAA-91C5-7E527C90F056}">
+<ds:datastoreItem xmlns:ds="http://schemas.openxmlformats.org/officeDocument/2006/customXml" ds:itemID="{9E67C509-8168-46A7-A814-70B1ADC80BED}">
   <ds:schemaRefs>
     <ds:schemaRef ds:uri="http://schemas.openxmlformats.org/officeDocument/2006/bibliography"/>
   </ds:schemaRefs>

</xml_diff>

<commit_message>
Final Data Mining 5 HW
</commit_message>
<xml_diff>
--- a/Data Mining II/HW2/Orange Team 6 Data Mining HW5 v1.docx
+++ b/Data Mining II/HW2/Orange Team 6 Data Mining HW5 v1.docx
@@ -160,6 +160,7 @@
                                       <w:calendar w:val="gregorian"/>
                                     </w:date>
                                   </w:sdtPr>
+                                  <w:sdtEndPr/>
                                   <w:sdtContent>
                                     <w:p>
                                       <w:pPr>
@@ -3472,6 +3473,7 @@
                                 <w:calendar w:val="gregorian"/>
                               </w:date>
                             </w:sdtPr>
+                            <w:sdtEndPr/>
                             <w:sdtContent>
                               <w:p>
                                 <w:pPr>
@@ -3685,6 +3687,7 @@
                                     <w:dataBinding w:prefixMappings="xmlns:ns0='http://purl.org/dc/elements/1.1/' xmlns:ns1='http://schemas.openxmlformats.org/package/2006/metadata/core-properties' " w:xpath="/ns1:coreProperties[1]/ns0:creator[1]" w:storeItemID="{6C3C8BC8-F283-45AE-878A-BAB7291924A1}"/>
                                     <w:text/>
                                   </w:sdtPr>
+                                  <w:sdtEndPr/>
                                   <w:sdtContent>
                                     <w:r>
                                       <w:rPr>
@@ -3729,8 +3732,18 @@
                                     <w:sz w:val="24"/>
                                     <w:szCs w:val="20"/>
                                   </w:rPr>
-                                  <w:t xml:space="preserve"> Phillip Domschke</w:t>
+                                  <w:t xml:space="preserve"> Phillip </w:t>
                                 </w:r>
+                                <w:proofErr w:type="spellStart"/>
+                                <w:r>
+                                  <w:rPr>
+                                    <w:color w:val="595959" w:themeColor="text1" w:themeTint="A6"/>
+                                    <w:sz w:val="24"/>
+                                    <w:szCs w:val="20"/>
+                                  </w:rPr>
+                                  <w:t>Domschke</w:t>
+                                </w:r>
+                                <w:proofErr w:type="spellEnd"/>
                               </w:p>
                               <w:p>
                                 <w:pPr>
@@ -3756,7 +3769,25 @@
                                     <w:sz w:val="24"/>
                                     <w:szCs w:val="20"/>
                                   </w:rPr>
-                                  <w:t xml:space="preserve"> Jake Frost, Wesley Ledebuhr, Steve Neola, and </w:t>
+                                  <w:t xml:space="preserve"> Jake Frost, Wesley </w:t>
+                                </w:r>
+                                <w:proofErr w:type="spellStart"/>
+                                <w:r>
+                                  <w:rPr>
+                                    <w:color w:val="595959" w:themeColor="text1" w:themeTint="A6"/>
+                                    <w:sz w:val="24"/>
+                                    <w:szCs w:val="20"/>
+                                  </w:rPr>
+                                  <w:t>Ledebuhr</w:t>
+                                </w:r>
+                                <w:proofErr w:type="spellEnd"/>
+                                <w:r>
+                                  <w:rPr>
+                                    <w:color w:val="595959" w:themeColor="text1" w:themeTint="A6"/>
+                                    <w:sz w:val="24"/>
+                                    <w:szCs w:val="20"/>
+                                  </w:rPr>
+                                  <w:t xml:space="preserve">, Steve Neola, and </w:t>
                                 </w:r>
                                 <w:r>
                                   <w:rPr>
@@ -3818,6 +3849,7 @@
                               <w:dataBinding w:prefixMappings="xmlns:ns0='http://purl.org/dc/elements/1.1/' xmlns:ns1='http://schemas.openxmlformats.org/package/2006/metadata/core-properties' " w:xpath="/ns1:coreProperties[1]/ns0:creator[1]" w:storeItemID="{6C3C8BC8-F283-45AE-878A-BAB7291924A1}"/>
                               <w:text/>
                             </w:sdtPr>
+                            <w:sdtEndPr/>
                             <w:sdtContent>
                               <w:r>
                                 <w:rPr>
@@ -3862,8 +3894,18 @@
                               <w:sz w:val="24"/>
                               <w:szCs w:val="20"/>
                             </w:rPr>
-                            <w:t xml:space="preserve"> Phillip Domschke</w:t>
+                            <w:t xml:space="preserve"> Phillip </w:t>
                           </w:r>
+                          <w:proofErr w:type="spellStart"/>
+                          <w:r>
+                            <w:rPr>
+                              <w:color w:val="595959" w:themeColor="text1" w:themeTint="A6"/>
+                              <w:sz w:val="24"/>
+                              <w:szCs w:val="20"/>
+                            </w:rPr>
+                            <w:t>Domschke</w:t>
+                          </w:r>
+                          <w:proofErr w:type="spellEnd"/>
                         </w:p>
                         <w:p>
                           <w:pPr>
@@ -3889,7 +3931,25 @@
                               <w:sz w:val="24"/>
                               <w:szCs w:val="20"/>
                             </w:rPr>
-                            <w:t xml:space="preserve"> Jake Frost, Wesley Ledebuhr, Steve Neola, and </w:t>
+                            <w:t xml:space="preserve"> Jake Frost, Wesley </w:t>
+                          </w:r>
+                          <w:proofErr w:type="spellStart"/>
+                          <w:r>
+                            <w:rPr>
+                              <w:color w:val="595959" w:themeColor="text1" w:themeTint="A6"/>
+                              <w:sz w:val="24"/>
+                              <w:szCs w:val="20"/>
+                            </w:rPr>
+                            <w:t>Ledebuhr</w:t>
+                          </w:r>
+                          <w:proofErr w:type="spellEnd"/>
+                          <w:r>
+                            <w:rPr>
+                              <w:color w:val="595959" w:themeColor="text1" w:themeTint="A6"/>
+                              <w:sz w:val="24"/>
+                              <w:szCs w:val="20"/>
+                            </w:rPr>
+                            <w:t xml:space="preserve">, Steve Neola, and </w:t>
                           </w:r>
                           <w:r>
                             <w:rPr>
@@ -3987,6 +4047,7 @@
                                     <w:dataBinding w:prefixMappings="xmlns:ns0='http://purl.org/dc/elements/1.1/' xmlns:ns1='http://schemas.openxmlformats.org/package/2006/metadata/core-properties' " w:xpath="/ns1:coreProperties[1]/ns0:title[1]" w:storeItemID="{6C3C8BC8-F283-45AE-878A-BAB7291924A1}"/>
                                     <w:text/>
                                   </w:sdtPr>
+                                  <w:sdtEndPr/>
                                   <w:sdtContent>
                                     <w:r>
                                       <w:rPr>
@@ -4024,6 +4085,7 @@
                                     <w:dataBinding w:prefixMappings="xmlns:ns0='http://purl.org/dc/elements/1.1/' xmlns:ns1='http://schemas.openxmlformats.org/package/2006/metadata/core-properties' " w:xpath="/ns1:coreProperties[1]/ns0:subject[1]" w:storeItemID="{6C3C8BC8-F283-45AE-878A-BAB7291924A1}"/>
                                     <w:text/>
                                   </w:sdtPr>
+                                  <w:sdtEndPr/>
                                   <w:sdtContent>
                                     <w:r>
                                       <w:rPr>
@@ -4086,6 +4148,7 @@
                               <w:dataBinding w:prefixMappings="xmlns:ns0='http://purl.org/dc/elements/1.1/' xmlns:ns1='http://schemas.openxmlformats.org/package/2006/metadata/core-properties' " w:xpath="/ns1:coreProperties[1]/ns0:title[1]" w:storeItemID="{6C3C8BC8-F283-45AE-878A-BAB7291924A1}"/>
                               <w:text/>
                             </w:sdtPr>
+                            <w:sdtEndPr/>
                             <w:sdtContent>
                               <w:r>
                                 <w:rPr>
@@ -4123,6 +4186,7 @@
                               <w:dataBinding w:prefixMappings="xmlns:ns0='http://purl.org/dc/elements/1.1/' xmlns:ns1='http://schemas.openxmlformats.org/package/2006/metadata/core-properties' " w:xpath="/ns1:coreProperties[1]/ns0:subject[1]" w:storeItemID="{6C3C8BC8-F283-45AE-878A-BAB7291924A1}"/>
                               <w:text/>
                             </w:sdtPr>
+                            <w:sdtEndPr/>
                             <w:sdtContent>
                               <w:r>
                                 <w:rPr>
@@ -4166,7 +4230,7 @@
       <w:bookmarkStart w:id="2" w:name="_Toc239641963"/>
       <w:bookmarkStart w:id="3" w:name="_Toc239642021"/>
       <w:bookmarkStart w:id="4" w:name="_Toc239052050"/>
-      <w:bookmarkStart w:id="5" w:name="_Toc369011470"/>
+      <w:bookmarkStart w:id="5" w:name="_Toc369250982"/>
       <w:r>
         <w:rPr>
           <w:rFonts w:asciiTheme="minorHAnsi" w:hAnsiTheme="minorHAnsi"/>
@@ -4219,6 +4283,8 @@
       <w:r>
         <w:fldChar w:fldCharType="separate"/>
       </w:r>
+      <w:bookmarkStart w:id="6" w:name="_GoBack"/>
+      <w:bookmarkEnd w:id="6"/>
       <w:r>
         <w:rPr>
           <w:noProof/>
@@ -4241,7 +4307,7 @@
         <w:rPr>
           <w:noProof/>
         </w:rPr>
-        <w:instrText xml:space="preserve"> PAGEREF _Toc369011470 \h </w:instrText>
+        <w:instrText xml:space="preserve"> PAGEREF _Toc369250982 \h </w:instrText>
       </w:r>
       <w:r>
         <w:rPr>
@@ -4303,7 +4369,7 @@
         <w:rPr>
           <w:noProof/>
         </w:rPr>
-        <w:instrText xml:space="preserve"> PAGEREF _Toc369011471 \h </w:instrText>
+        <w:instrText xml:space="preserve"> PAGEREF _Toc369250983 \h </w:instrText>
       </w:r>
       <w:r>
         <w:rPr>
@@ -4362,7 +4428,7 @@
         <w:rPr>
           <w:noProof/>
         </w:rPr>
-        <w:instrText xml:space="preserve"> PAGEREF _Toc369011472 \h </w:instrText>
+        <w:instrText xml:space="preserve"> PAGEREF _Toc369250984 \h </w:instrText>
       </w:r>
       <w:r>
         <w:rPr>
@@ -4424,7 +4490,7 @@
         <w:rPr>
           <w:noProof/>
         </w:rPr>
-        <w:instrText xml:space="preserve"> PAGEREF _Toc369011473 \h </w:instrText>
+        <w:instrText xml:space="preserve"> PAGEREF _Toc369250985 \h </w:instrText>
       </w:r>
       <w:r>
         <w:rPr>
@@ -4485,125 +4551,7 @@
         <w:rPr>
           <w:noProof/>
         </w:rPr>
-        <w:instrText xml:space="preserve"> PAGEREF _Toc369011474 \h </w:instrText>
-      </w:r>
-      <w:r>
-        <w:rPr>
-          <w:noProof/>
-        </w:rPr>
-      </w:r>
-      <w:r>
-        <w:rPr>
-          <w:noProof/>
-        </w:rPr>
-        <w:fldChar w:fldCharType="separate"/>
-      </w:r>
-      <w:r>
-        <w:rPr>
-          <w:noProof/>
-        </w:rPr>
-        <w:t>3</w:t>
-      </w:r>
-      <w:r>
-        <w:rPr>
-          <w:noProof/>
-        </w:rPr>
-        <w:fldChar w:fldCharType="end"/>
-      </w:r>
-    </w:p>
-    <w:p>
-      <w:pPr>
-        <w:pStyle w:val="TOC3"/>
-        <w:tabs>
-          <w:tab w:val="right" w:leader="dot" w:pos="9350"/>
-        </w:tabs>
-        <w:rPr>
-          <w:rFonts w:eastAsiaTheme="minorEastAsia"/>
-          <w:noProof/>
-        </w:rPr>
-      </w:pPr>
-      <w:r>
-        <w:rPr>
-          <w:noProof/>
-        </w:rPr>
-        <w:t>Diagnostic and Statistical Manual</w:t>
-      </w:r>
-      <w:r>
-        <w:rPr>
-          <w:noProof/>
-        </w:rPr>
-        <w:tab/>
-      </w:r>
-      <w:r>
-        <w:rPr>
-          <w:noProof/>
-        </w:rPr>
-        <w:fldChar w:fldCharType="begin"/>
-      </w:r>
-      <w:r>
-        <w:rPr>
-          <w:noProof/>
-        </w:rPr>
-        <w:instrText xml:space="preserve"> PAGEREF _Toc369011475 \h </w:instrText>
-      </w:r>
-      <w:r>
-        <w:rPr>
-          <w:noProof/>
-        </w:rPr>
-      </w:r>
-      <w:r>
-        <w:rPr>
-          <w:noProof/>
-        </w:rPr>
-        <w:fldChar w:fldCharType="separate"/>
-      </w:r>
-      <w:r>
-        <w:rPr>
-          <w:noProof/>
-        </w:rPr>
-        <w:t>3</w:t>
-      </w:r>
-      <w:r>
-        <w:rPr>
-          <w:noProof/>
-        </w:rPr>
-        <w:fldChar w:fldCharType="end"/>
-      </w:r>
-    </w:p>
-    <w:p>
-      <w:pPr>
-        <w:pStyle w:val="TOC3"/>
-        <w:tabs>
-          <w:tab w:val="right" w:leader="dot" w:pos="9350"/>
-        </w:tabs>
-        <w:rPr>
-          <w:rFonts w:eastAsiaTheme="minorEastAsia"/>
-          <w:noProof/>
-        </w:rPr>
-      </w:pPr>
-      <w:r>
-        <w:rPr>
-          <w:noProof/>
-        </w:rPr>
-        <w:t>Gamblers Anonymous</w:t>
-      </w:r>
-      <w:r>
-        <w:rPr>
-          <w:noProof/>
-        </w:rPr>
-        <w:tab/>
-      </w:r>
-      <w:r>
-        <w:rPr>
-          <w:noProof/>
-        </w:rPr>
-        <w:fldChar w:fldCharType="begin"/>
-      </w:r>
-      <w:r>
-        <w:rPr>
-          <w:noProof/>
-        </w:rPr>
-        <w:instrText xml:space="preserve"> PAGEREF _Toc369011476 \h </w:instrText>
+        <w:instrText xml:space="preserve"> PAGEREF _Toc369250986 \h </w:instrText>
       </w:r>
       <w:r>
         <w:rPr>
@@ -4664,125 +4612,7 @@
         <w:rPr>
           <w:noProof/>
         </w:rPr>
-        <w:instrText xml:space="preserve"> PAGEREF _Toc369011477 \h </w:instrText>
-      </w:r>
-      <w:r>
-        <w:rPr>
-          <w:noProof/>
-        </w:rPr>
-      </w:r>
-      <w:r>
-        <w:rPr>
-          <w:noProof/>
-        </w:rPr>
-        <w:fldChar w:fldCharType="separate"/>
-      </w:r>
-      <w:r>
-        <w:rPr>
-          <w:noProof/>
-        </w:rPr>
-        <w:t>3</w:t>
-      </w:r>
-      <w:r>
-        <w:rPr>
-          <w:noProof/>
-        </w:rPr>
-        <w:fldChar w:fldCharType="end"/>
-      </w:r>
-    </w:p>
-    <w:p>
-      <w:pPr>
-        <w:pStyle w:val="TOC3"/>
-        <w:tabs>
-          <w:tab w:val="right" w:leader="dot" w:pos="9350"/>
-        </w:tabs>
-        <w:rPr>
-          <w:rFonts w:eastAsiaTheme="minorEastAsia"/>
-          <w:noProof/>
-        </w:rPr>
-      </w:pPr>
-      <w:r>
-        <w:rPr>
-          <w:noProof/>
-        </w:rPr>
-        <w:t>Diagnostic and Statistical Manual</w:t>
-      </w:r>
-      <w:r>
-        <w:rPr>
-          <w:noProof/>
-        </w:rPr>
-        <w:tab/>
-      </w:r>
-      <w:r>
-        <w:rPr>
-          <w:noProof/>
-        </w:rPr>
-        <w:fldChar w:fldCharType="begin"/>
-      </w:r>
-      <w:r>
-        <w:rPr>
-          <w:noProof/>
-        </w:rPr>
-        <w:instrText xml:space="preserve"> PAGEREF _Toc369011478 \h </w:instrText>
-      </w:r>
-      <w:r>
-        <w:rPr>
-          <w:noProof/>
-        </w:rPr>
-      </w:r>
-      <w:r>
-        <w:rPr>
-          <w:noProof/>
-        </w:rPr>
-        <w:fldChar w:fldCharType="separate"/>
-      </w:r>
-      <w:r>
-        <w:rPr>
-          <w:noProof/>
-        </w:rPr>
-        <w:t>3</w:t>
-      </w:r>
-      <w:r>
-        <w:rPr>
-          <w:noProof/>
-        </w:rPr>
-        <w:fldChar w:fldCharType="end"/>
-      </w:r>
-    </w:p>
-    <w:p>
-      <w:pPr>
-        <w:pStyle w:val="TOC3"/>
-        <w:tabs>
-          <w:tab w:val="right" w:leader="dot" w:pos="9350"/>
-        </w:tabs>
-        <w:rPr>
-          <w:rFonts w:eastAsiaTheme="minorEastAsia"/>
-          <w:noProof/>
-        </w:rPr>
-      </w:pPr>
-      <w:r>
-        <w:rPr>
-          <w:noProof/>
-        </w:rPr>
-        <w:t>Gamblers Anonymous</w:t>
-      </w:r>
-      <w:r>
-        <w:rPr>
-          <w:noProof/>
-        </w:rPr>
-        <w:tab/>
-      </w:r>
-      <w:r>
-        <w:rPr>
-          <w:noProof/>
-        </w:rPr>
-        <w:fldChar w:fldCharType="begin"/>
-      </w:r>
-      <w:r>
-        <w:rPr>
-          <w:noProof/>
-        </w:rPr>
-        <w:instrText xml:space="preserve"> PAGEREF _Toc369011479 \h </w:instrText>
+        <w:instrText xml:space="preserve"> PAGEREF _Toc369250987 \h </w:instrText>
       </w:r>
       <w:r>
         <w:rPr>
@@ -4843,125 +4673,7 @@
         <w:rPr>
           <w:noProof/>
         </w:rPr>
-        <w:instrText xml:space="preserve"> PAGEREF _Toc369011480 \h </w:instrText>
-      </w:r>
-      <w:r>
-        <w:rPr>
-          <w:noProof/>
-        </w:rPr>
-      </w:r>
-      <w:r>
-        <w:rPr>
-          <w:noProof/>
-        </w:rPr>
-        <w:fldChar w:fldCharType="separate"/>
-      </w:r>
-      <w:r>
-        <w:rPr>
-          <w:noProof/>
-        </w:rPr>
-        <w:t>4</w:t>
-      </w:r>
-      <w:r>
-        <w:rPr>
-          <w:noProof/>
-        </w:rPr>
-        <w:fldChar w:fldCharType="end"/>
-      </w:r>
-    </w:p>
-    <w:p>
-      <w:pPr>
-        <w:pStyle w:val="TOC3"/>
-        <w:tabs>
-          <w:tab w:val="right" w:leader="dot" w:pos="9350"/>
-        </w:tabs>
-        <w:rPr>
-          <w:rFonts w:eastAsiaTheme="minorEastAsia"/>
-          <w:noProof/>
-        </w:rPr>
-      </w:pPr>
-      <w:r>
-        <w:rPr>
-          <w:noProof/>
-        </w:rPr>
-        <w:t>Diagnostic and Statistical Manual</w:t>
-      </w:r>
-      <w:r>
-        <w:rPr>
-          <w:noProof/>
-        </w:rPr>
-        <w:tab/>
-      </w:r>
-      <w:r>
-        <w:rPr>
-          <w:noProof/>
-        </w:rPr>
-        <w:fldChar w:fldCharType="begin"/>
-      </w:r>
-      <w:r>
-        <w:rPr>
-          <w:noProof/>
-        </w:rPr>
-        <w:instrText xml:space="preserve"> PAGEREF _Toc369011481 \h </w:instrText>
-      </w:r>
-      <w:r>
-        <w:rPr>
-          <w:noProof/>
-        </w:rPr>
-      </w:r>
-      <w:r>
-        <w:rPr>
-          <w:noProof/>
-        </w:rPr>
-        <w:fldChar w:fldCharType="separate"/>
-      </w:r>
-      <w:r>
-        <w:rPr>
-          <w:noProof/>
-        </w:rPr>
-        <w:t>4</w:t>
-      </w:r>
-      <w:r>
-        <w:rPr>
-          <w:noProof/>
-        </w:rPr>
-        <w:fldChar w:fldCharType="end"/>
-      </w:r>
-    </w:p>
-    <w:p>
-      <w:pPr>
-        <w:pStyle w:val="TOC3"/>
-        <w:tabs>
-          <w:tab w:val="right" w:leader="dot" w:pos="9350"/>
-        </w:tabs>
-        <w:rPr>
-          <w:rFonts w:eastAsiaTheme="minorEastAsia"/>
-          <w:noProof/>
-        </w:rPr>
-      </w:pPr>
-      <w:r>
-        <w:rPr>
-          <w:noProof/>
-        </w:rPr>
-        <w:t>Gamblers Anonymous</w:t>
-      </w:r>
-      <w:r>
-        <w:rPr>
-          <w:noProof/>
-        </w:rPr>
-        <w:tab/>
-      </w:r>
-      <w:r>
-        <w:rPr>
-          <w:noProof/>
-        </w:rPr>
-        <w:fldChar w:fldCharType="begin"/>
-      </w:r>
-      <w:r>
-        <w:rPr>
-          <w:noProof/>
-        </w:rPr>
-        <w:instrText xml:space="preserve"> PAGEREF _Toc369011482 \h </w:instrText>
+        <w:instrText xml:space="preserve"> PAGEREF _Toc369250988 \h </w:instrText>
       </w:r>
       <w:r>
         <w:rPr>
@@ -5004,7 +4716,7 @@
           <w:b w:val="0"/>
           <w:noProof/>
         </w:rPr>
-        <w:t>Principal Component Analysis</w:t>
+        <w:t>Principal Components &amp; Factor Analysis</w:t>
       </w:r>
       <w:r>
         <w:rPr>
@@ -5022,7 +4734,7 @@
         <w:rPr>
           <w:noProof/>
         </w:rPr>
-        <w:instrText xml:space="preserve"> PAGEREF _Toc369011483 \h </w:instrText>
+        <w:instrText xml:space="preserve"> PAGEREF _Toc369250989 \h </w:instrText>
       </w:r>
       <w:r>
         <w:rPr>
@@ -5039,125 +4751,7 @@
         <w:rPr>
           <w:noProof/>
         </w:rPr>
-        <w:t>5</w:t>
-      </w:r>
-      <w:r>
-        <w:rPr>
-          <w:noProof/>
-        </w:rPr>
-        <w:fldChar w:fldCharType="end"/>
-      </w:r>
-    </w:p>
-    <w:p>
-      <w:pPr>
-        <w:pStyle w:val="TOC3"/>
-        <w:tabs>
-          <w:tab w:val="right" w:leader="dot" w:pos="9350"/>
-        </w:tabs>
-        <w:rPr>
-          <w:rFonts w:eastAsiaTheme="minorEastAsia"/>
-          <w:noProof/>
-        </w:rPr>
-      </w:pPr>
-      <w:r>
-        <w:rPr>
-          <w:noProof/>
-        </w:rPr>
-        <w:t>Diagnostic and Statistical Manual</w:t>
-      </w:r>
-      <w:r>
-        <w:rPr>
-          <w:noProof/>
-        </w:rPr>
-        <w:tab/>
-      </w:r>
-      <w:r>
-        <w:rPr>
-          <w:noProof/>
-        </w:rPr>
-        <w:fldChar w:fldCharType="begin"/>
-      </w:r>
-      <w:r>
-        <w:rPr>
-          <w:noProof/>
-        </w:rPr>
-        <w:instrText xml:space="preserve"> PAGEREF _Toc369011484 \h </w:instrText>
-      </w:r>
-      <w:r>
-        <w:rPr>
-          <w:noProof/>
-        </w:rPr>
-      </w:r>
-      <w:r>
-        <w:rPr>
-          <w:noProof/>
-        </w:rPr>
-        <w:fldChar w:fldCharType="separate"/>
-      </w:r>
-      <w:r>
-        <w:rPr>
-          <w:noProof/>
-        </w:rPr>
-        <w:t>5</w:t>
-      </w:r>
-      <w:r>
-        <w:rPr>
-          <w:noProof/>
-        </w:rPr>
-        <w:fldChar w:fldCharType="end"/>
-      </w:r>
-    </w:p>
-    <w:p>
-      <w:pPr>
-        <w:pStyle w:val="TOC3"/>
-        <w:tabs>
-          <w:tab w:val="right" w:leader="dot" w:pos="9350"/>
-        </w:tabs>
-        <w:rPr>
-          <w:rFonts w:eastAsiaTheme="minorEastAsia"/>
-          <w:noProof/>
-        </w:rPr>
-      </w:pPr>
-      <w:r>
-        <w:rPr>
-          <w:noProof/>
-        </w:rPr>
-        <w:t>Gamblers Anonymous</w:t>
-      </w:r>
-      <w:r>
-        <w:rPr>
-          <w:noProof/>
-        </w:rPr>
-        <w:tab/>
-      </w:r>
-      <w:r>
-        <w:rPr>
-          <w:noProof/>
-        </w:rPr>
-        <w:fldChar w:fldCharType="begin"/>
-      </w:r>
-      <w:r>
-        <w:rPr>
-          <w:noProof/>
-        </w:rPr>
-        <w:instrText xml:space="preserve"> PAGEREF _Toc369011485 \h </w:instrText>
-      </w:r>
-      <w:r>
-        <w:rPr>
-          <w:noProof/>
-        </w:rPr>
-      </w:r>
-      <w:r>
-        <w:rPr>
-          <w:noProof/>
-        </w:rPr>
-        <w:fldChar w:fldCharType="separate"/>
-      </w:r>
-      <w:r>
-        <w:rPr>
-          <w:noProof/>
-        </w:rPr>
-        <w:t>5</w:t>
+        <w:t>4</w:t>
       </w:r>
       <w:r>
         <w:rPr>
@@ -5202,7 +4796,7 @@
         <w:rPr>
           <w:noProof/>
         </w:rPr>
-        <w:instrText xml:space="preserve"> PAGEREF _Toc369011486 \h </w:instrText>
+        <w:instrText xml:space="preserve"> PAGEREF _Toc369250990 \h </w:instrText>
       </w:r>
       <w:r>
         <w:rPr>
@@ -5247,7 +4841,7 @@
           <w:caps/>
           <w:noProof/>
         </w:rPr>
-        <w:t>Appendix: Questionnaires</w:t>
+        <w:t>Appendix A: Questionnaires</w:t>
       </w:r>
       <w:r>
         <w:rPr>
@@ -5265,7 +4859,7 @@
         <w:rPr>
           <w:noProof/>
         </w:rPr>
-        <w:instrText xml:space="preserve"> PAGEREF _Toc369011487 \h </w:instrText>
+        <w:instrText xml:space="preserve"> PAGEREF _Toc369250991 \h </w:instrText>
       </w:r>
       <w:r>
         <w:rPr>
@@ -5283,6 +4877,69 @@
           <w:noProof/>
         </w:rPr>
         <w:t>6</w:t>
+      </w:r>
+      <w:r>
+        <w:rPr>
+          <w:noProof/>
+        </w:rPr>
+        <w:fldChar w:fldCharType="end"/>
+      </w:r>
+    </w:p>
+    <w:p>
+      <w:pPr>
+        <w:pStyle w:val="TOC1"/>
+        <w:tabs>
+          <w:tab w:val="right" w:leader="dot" w:pos="9350"/>
+        </w:tabs>
+        <w:rPr>
+          <w:rFonts w:eastAsiaTheme="minorEastAsia"/>
+          <w:b w:val="0"/>
+          <w:noProof/>
+          <w:sz w:val="22"/>
+          <w:szCs w:val="22"/>
+        </w:rPr>
+      </w:pPr>
+      <w:r>
+        <w:rPr>
+          <w:caps/>
+          <w:noProof/>
+        </w:rPr>
+        <w:t>Appendix B: Decision Trees</w:t>
+      </w:r>
+      <w:r>
+        <w:rPr>
+          <w:noProof/>
+        </w:rPr>
+        <w:tab/>
+      </w:r>
+      <w:r>
+        <w:rPr>
+          <w:noProof/>
+        </w:rPr>
+        <w:fldChar w:fldCharType="begin"/>
+      </w:r>
+      <w:r>
+        <w:rPr>
+          <w:noProof/>
+        </w:rPr>
+        <w:instrText xml:space="preserve"> PAGEREF _Toc369250992 \h </w:instrText>
+      </w:r>
+      <w:r>
+        <w:rPr>
+          <w:noProof/>
+        </w:rPr>
+      </w:r>
+      <w:r>
+        <w:rPr>
+          <w:noProof/>
+        </w:rPr>
+        <w:fldChar w:fldCharType="separate"/>
+      </w:r>
+      <w:r>
+        <w:rPr>
+          <w:noProof/>
+        </w:rPr>
+        <w:t>7</w:t>
       </w:r>
       <w:r>
         <w:rPr>
@@ -5310,7 +4967,7 @@
           <w:sz w:val="56"/>
         </w:rPr>
       </w:pPr>
-      <w:bookmarkStart w:id="6" w:name="_Toc239054968"/>
+      <w:bookmarkStart w:id="7" w:name="_Toc239054968"/>
       <w:r>
         <w:rPr>
           <w:rFonts w:asciiTheme="minorHAnsi" w:hAnsiTheme="minorHAnsi"/>
@@ -5328,10 +4985,10 @@
           <w:sz w:val="56"/>
         </w:rPr>
       </w:pPr>
-      <w:bookmarkStart w:id="7" w:name="_Toc239641600"/>
-      <w:bookmarkStart w:id="8" w:name="_Toc239641964"/>
-      <w:bookmarkStart w:id="9" w:name="_Toc239642022"/>
-      <w:bookmarkStart w:id="10" w:name="_Toc369011471"/>
+      <w:bookmarkStart w:id="8" w:name="_Toc239641600"/>
+      <w:bookmarkStart w:id="9" w:name="_Toc239641964"/>
+      <w:bookmarkStart w:id="10" w:name="_Toc239642022"/>
+      <w:bookmarkStart w:id="11" w:name="_Toc369250983"/>
       <w:r>
         <w:rPr>
           <w:rFonts w:asciiTheme="minorHAnsi" w:hAnsiTheme="minorHAnsi"/>
@@ -5341,11 +4998,11 @@
         <w:t>EXECUTIVE SUMMARY</w:t>
       </w:r>
       <w:bookmarkEnd w:id="4"/>
-      <w:bookmarkEnd w:id="6"/>
       <w:bookmarkEnd w:id="7"/>
       <w:bookmarkEnd w:id="8"/>
       <w:bookmarkEnd w:id="9"/>
       <w:bookmarkEnd w:id="10"/>
+      <w:bookmarkEnd w:id="11"/>
       <w:r>
         <w:rPr>
           <w:rFonts w:asciiTheme="minorHAnsi" w:hAnsiTheme="minorHAnsi"/>
@@ -5355,10 +5012,10 @@
       </w:r>
     </w:p>
     <w:p>
-      <w:bookmarkStart w:id="11" w:name="_Toc239054969"/>
-      <w:bookmarkStart w:id="12" w:name="_Toc239641601"/>
-      <w:bookmarkStart w:id="13" w:name="_Toc239641965"/>
-      <w:bookmarkStart w:id="14" w:name="_Toc239642023"/>
+      <w:bookmarkStart w:id="12" w:name="_Toc239054969"/>
+      <w:bookmarkStart w:id="13" w:name="_Toc239641601"/>
+      <w:bookmarkStart w:id="14" w:name="_Toc239641965"/>
+      <w:bookmarkStart w:id="15" w:name="_Toc239642023"/>
       <w:r>
         <w:t xml:space="preserve">We were asked by the Steering Committee of </w:t>
       </w:r>
@@ -5788,7 +5445,13 @@
     </w:p>
     <w:p>
       <w:r>
-        <w:t>To assess the predictive power of the questions, we used Principal Component Analysis to check the clusters of results</w:t>
+        <w:t xml:space="preserve">To assess the predictive power of the questions, we used Principal Component Analysis </w:t>
+      </w:r>
+      <w:r>
+        <w:t xml:space="preserve">and Factor Analysis </w:t>
+      </w:r>
+      <w:r>
+        <w:t>to check the clusters of results</w:t>
       </w:r>
       <w:r>
         <w:t xml:space="preserve"> and found that there are, in fact, logical groupings that map to the three types of gamblers. </w:t>
@@ -5818,54 +5481,52 @@
       <w:pPr>
         <w:pStyle w:val="Heading3"/>
       </w:pPr>
-      <w:bookmarkStart w:id="15" w:name="_Toc369011472"/>
+      <w:bookmarkStart w:id="16" w:name="_Toc369250984"/>
       <w:r>
         <w:t>Future Considerations</w:t>
       </w:r>
-      <w:bookmarkEnd w:id="15"/>
-    </w:p>
-    <w:p>
-      <w:r>
-        <w:t xml:space="preserve">Prior to reducing the number of survey questions, it will be important to understand </w:t>
-      </w:r>
-      <w:r>
-        <w:t xml:space="preserve">the costs </w:t>
-      </w:r>
-      <w:r>
-        <w:t>of getting a prediction wrong</w:t>
-      </w:r>
-      <w:r>
-        <w:t xml:space="preserve"> for the Gamblers Anonymous organization as well as for the clients.  For example, how do cost and duration of the treatment plans differ based on the classification of a gambler?  Would there be any repercussions (i.e. distrust, lawsuits) to the organization or any of its employees if a client was misclassified?  </w:t>
-      </w:r>
-      <w:r>
-        <w:t xml:space="preserve">Lastly, there must be a shared understanding of what an acceptable level of misclassification prior to any questions being removed.  </w:t>
-      </w:r>
-    </w:p>
-    <w:p>
-      <w:r>
-        <w:t>Once the costs of a misclassification are understood, the costs of respondents not completing the survey</w:t>
-      </w:r>
-      <w:r>
-        <w:t xml:space="preserve"> due to the current length need</w:t>
-      </w:r>
-      <w:r>
-        <w:t xml:space="preserve"> to be investigated.  For example, how many potential clients are not completing the survey or are racing through it due to the number of questions?  </w:t>
-      </w:r>
-    </w:p>
-    <w:p>
-      <w:r>
-        <w:t>With this</w:t>
-      </w:r>
-      <w:r>
-        <w:t xml:space="preserve"> combined</w:t>
-      </w:r>
-      <w:r>
-        <w:t xml:space="preserve"> cost information, we could find the optimal balance between keeping a minimal number of questions while maintaining a high degree of predictive power. </w:t>
-      </w:r>
-      <w:bookmarkStart w:id="16" w:name="_GoBack"/>
       <w:bookmarkEnd w:id="16"/>
     </w:p>
     <w:p>
+      <w:r>
+        <w:t xml:space="preserve">Prior to reducing the number of survey questions, it will be important to understand </w:t>
+      </w:r>
+      <w:r>
+        <w:t xml:space="preserve">the costs </w:t>
+      </w:r>
+      <w:r>
+        <w:t>of getting a prediction wrong</w:t>
+      </w:r>
+      <w:r>
+        <w:t xml:space="preserve"> for the Gamblers Anonymous organization as well as for the clients.  For example, how do cost and duration of the treatment plans differ based on the classification of a gambler?  Would there be any repercussions (i.e. distrust, lawsuits) to the organization or any of its employees if a client was misclassified?  </w:t>
+      </w:r>
+      <w:r>
+        <w:t xml:space="preserve">Lastly, there must be a shared understanding of what an acceptable level of misclassification prior to any questions being removed.  </w:t>
+      </w:r>
+    </w:p>
+    <w:p>
+      <w:r>
+        <w:t>Once the costs of a misclassification are understood, the costs of respondents not completing the survey</w:t>
+      </w:r>
+      <w:r>
+        <w:t xml:space="preserve"> due to the current length need</w:t>
+      </w:r>
+      <w:r>
+        <w:t xml:space="preserve"> to be investigated.  For example, how many potential clients are not completing the survey or are racing through it due to the number of questions?  </w:t>
+      </w:r>
+    </w:p>
+    <w:p>
+      <w:r>
+        <w:t>With this</w:t>
+      </w:r>
+      <w:r>
+        <w:t xml:space="preserve"> combined</w:t>
+      </w:r>
+      <w:r>
+        <w:t xml:space="preserve"> cost information, we could find the optimal balance between keeping a minimal number of questions while maintaining a high degree of predictive power. </w:t>
+      </w:r>
+    </w:p>
+    <w:p>
       <w:pPr>
         <w:pStyle w:val="Heading1"/>
         <w:jc w:val="both"/>
@@ -5874,7 +5535,7 @@
           <w:sz w:val="56"/>
         </w:rPr>
       </w:pPr>
-      <w:bookmarkStart w:id="17" w:name="_Toc369011473"/>
+      <w:bookmarkStart w:id="17" w:name="_Toc369250985"/>
       <w:r>
         <w:rPr>
           <w:rFonts w:asciiTheme="minorHAnsi" w:hAnsiTheme="minorHAnsi"/>
@@ -5883,10 +5544,10 @@
         <w:lastRenderedPageBreak/>
         <w:t>ANALYSIS</w:t>
       </w:r>
-      <w:bookmarkEnd w:id="11"/>
       <w:bookmarkEnd w:id="12"/>
       <w:bookmarkEnd w:id="13"/>
       <w:bookmarkEnd w:id="14"/>
+      <w:bookmarkEnd w:id="15"/>
       <w:bookmarkEnd w:id="17"/>
     </w:p>
     <w:p>
@@ -5906,7 +5567,7 @@
           <w:sz w:val="32"/>
         </w:rPr>
       </w:pPr>
-      <w:bookmarkStart w:id="18" w:name="_Toc369011474"/>
+      <w:bookmarkStart w:id="18" w:name="_Toc369250986"/>
       <w:r>
         <w:rPr>
           <w:rFonts w:asciiTheme="minorHAnsi" w:hAnsiTheme="minorHAnsi"/>
@@ -5917,9 +5578,7 @@
       </w:r>
       <w:bookmarkEnd w:id="18"/>
     </w:p>
-    <w:p>
-      <w:bookmarkStart w:id="19" w:name="_Toc369011475"/>
-    </w:p>
+    <w:p/>
     <w:p>
       <w:r>
         <w:t xml:space="preserve">The decision trees were able to reduce the questionnaire to a small number of questions as shown in the table below.  Without doing any pruning or modifications to the classification settings, the trees produced very actionable results. </w:t>
@@ -6073,49 +5732,30 @@
     </w:tbl>
     <w:p>
       <w:pPr>
-        <w:pStyle w:val="Heading3"/>
-        <w:rPr>
-          <w:rFonts w:asciiTheme="minorHAnsi" w:eastAsiaTheme="minorHAnsi" w:hAnsiTheme="minorHAnsi" w:cstheme="minorBidi"/>
-          <w:b w:val="0"/>
-          <w:bCs w:val="0"/>
-          <w:color w:val="auto"/>
-        </w:rPr>
-      </w:pPr>
-      <w:r>
-        <w:rPr>
-          <w:rFonts w:asciiTheme="minorHAnsi" w:eastAsiaTheme="minorHAnsi" w:hAnsiTheme="minorHAnsi" w:cstheme="minorBidi"/>
-          <w:b w:val="0"/>
-          <w:bCs w:val="0"/>
-          <w:color w:val="auto"/>
-        </w:rPr>
+        <w:rPr>
+          <w:b/>
+          <w:bCs/>
+        </w:rPr>
+      </w:pPr>
+      <w:r>
         <w:t xml:space="preserve">Decision Trees proved to be a very effective method for reducing the number of questionnaires without losing a lot of predictive power.  As shown in the table below, the </w:t>
       </w:r>
       <w:r>
-        <w:rPr>
-          <w:rFonts w:asciiTheme="minorHAnsi" w:eastAsiaTheme="minorHAnsi" w:hAnsiTheme="minorHAnsi" w:cstheme="minorBidi"/>
-          <w:b w:val="0"/>
-          <w:bCs w:val="0"/>
-          <w:color w:val="auto"/>
-        </w:rPr>
         <w:t xml:space="preserve">Combined and </w:t>
       </w:r>
       <w:r>
-        <w:rPr>
-          <w:rFonts w:asciiTheme="minorHAnsi" w:eastAsiaTheme="minorHAnsi" w:hAnsiTheme="minorHAnsi" w:cstheme="minorBidi"/>
-          <w:b w:val="0"/>
-          <w:bCs w:val="0"/>
-          <w:color w:val="auto"/>
-        </w:rPr>
         <w:t xml:space="preserve">DSM </w:t>
       </w:r>
       <w:r>
-        <w:rPr>
-          <w:rFonts w:asciiTheme="minorHAnsi" w:eastAsiaTheme="minorHAnsi" w:hAnsiTheme="minorHAnsi" w:cstheme="minorBidi"/>
-          <w:b w:val="0"/>
-          <w:bCs w:val="0"/>
-          <w:color w:val="auto"/>
-        </w:rPr>
-        <w:t xml:space="preserve">performed the best.  The reason they have the same results is because the Combined decision tree only used chose questions from the DSM questionnaire to split on.  </w:t>
+        <w:t xml:space="preserve">performed the best.  The reason they have the same results is because the </w:t>
+      </w:r>
+      <w:proofErr w:type="gramStart"/>
+      <w:r>
+        <w:t>Combined</w:t>
+      </w:r>
+      <w:proofErr w:type="gramEnd"/>
+      <w:r>
+        <w:t xml:space="preserve"> decision tree only used chose questions from the DSM questionnaire to split on.  </w:t>
       </w:r>
     </w:p>
     <w:tbl>
@@ -6346,7 +5986,6 @@
         <w:pStyle w:val="Heading3"/>
       </w:pPr>
     </w:p>
-    <w:bookmarkEnd w:id="19"/>
     <w:p/>
     <w:p>
       <w:r>
@@ -6370,7 +6009,7 @@
           <w:sz w:val="32"/>
         </w:rPr>
       </w:pPr>
-      <w:bookmarkStart w:id="20" w:name="_Toc369011477"/>
+      <w:bookmarkStart w:id="19" w:name="_Toc369250987"/>
       <w:r>
         <w:rPr>
           <w:rFonts w:asciiTheme="minorHAnsi" w:hAnsiTheme="minorHAnsi"/>
@@ -6379,7 +6018,7 @@
         </w:rPr>
         <w:t>Logistic Regression</w:t>
       </w:r>
-      <w:bookmarkEnd w:id="20"/>
+      <w:bookmarkEnd w:id="19"/>
     </w:p>
     <w:p>
       <w:pPr>
@@ -6391,7 +6030,15 @@
         <w:jc w:val="both"/>
       </w:pPr>
       <w:r>
-        <w:t xml:space="preserve">We applied Forward and Stepwise </w:t>
+        <w:t xml:space="preserve">We applied </w:t>
+      </w:r>
+      <w:proofErr w:type="gramStart"/>
+      <w:r>
+        <w:t>Forward</w:t>
+      </w:r>
+      <w:proofErr w:type="gramEnd"/>
+      <w:r>
+        <w:t xml:space="preserve"> and Stepwise </w:t>
       </w:r>
       <w:r>
         <w:t xml:space="preserve">variable </w:t>
@@ -6577,10 +6224,15 @@
         <w:jc w:val="both"/>
       </w:pPr>
       <w:r>
-        <w:rPr>
-          <w:highlight w:val="yellow"/>
-        </w:rPr>
-        <w:t>RUN MODEL ON VALIDATION</w:t>
+        <w:t xml:space="preserve">We also applied the </w:t>
+      </w:r>
+      <w:proofErr w:type="gramStart"/>
+      <w:r>
+        <w:t>Backward</w:t>
+      </w:r>
+      <w:proofErr w:type="gramEnd"/>
+      <w:r>
+        <w:t xml:space="preserve"> selection technique and found multiple two-way interactions between the questions.  However, since all of the other tests across all the other methods did not include these, we decided to leave them out of the results.  </w:t>
       </w:r>
     </w:p>
     <w:p>
@@ -6588,51 +6240,29 @@
         <w:jc w:val="both"/>
       </w:pPr>
       <w:r>
-        <w:t xml:space="preserve">We also applied the Backward selection technique and found multiple two-way interactions between the questions.  However, since all of the other tests across all the other methods did not include these, we decided to leave them out of the results.  </w:t>
-      </w:r>
-    </w:p>
-    <w:p>
-      <w:pPr>
-        <w:jc w:val="both"/>
-      </w:pPr>
-      <w:r>
         <w:t>Lastly, w</w:t>
       </w:r>
       <w:r>
-        <w:t xml:space="preserve">e were hoping that we could treat the classifications of gamblers as ordinal variables to improve the interpretability of the results.  </w:t>
-      </w:r>
-      <w:r>
-        <w:t xml:space="preserve">Specifically, we could specify the odds that </w:t>
-      </w:r>
-      <w:r>
-        <w:rPr>
-          <w:b/>
-          <w:highlight w:val="yellow"/>
-        </w:rPr>
-        <w:t xml:space="preserve">between classes more </w:t>
-      </w:r>
-      <w:r>
-        <w:rPr>
-          <w:b/>
-          <w:highlight w:val="yellow"/>
-        </w:rPr>
+        <w:t xml:space="preserve">e were hoping that we could treat the classifications of gamblers as ordinal variables to improve the interpretability of the results.  After running the </w:t>
+      </w:r>
+      <w:r>
+        <w:t>SCORE Test for Proportional Odds</w:t>
+      </w:r>
+      <w:r>
+        <w:t xml:space="preserve">, we found that we needed to treat the classifications as nominal inputs. </w:t>
+      </w:r>
+      <w:r>
+        <w:t xml:space="preserve"> </w:t>
+      </w:r>
+      <w:r>
+        <w:t xml:space="preserve"> </w:t>
+      </w:r>
+      <w:r>
+        <w:t xml:space="preserve">This limitation would only allow us to compare the </w:t>
+      </w:r>
+      <w:r>
         <w:lastRenderedPageBreak/>
-        <w:t>easily….</w:t>
-      </w:r>
-      <w:r>
-        <w:t xml:space="preserve">After running the </w:t>
-      </w:r>
-      <w:r>
-        <w:t>SCORE Test for Proportional Odds</w:t>
-      </w:r>
-      <w:r>
-        <w:t xml:space="preserve">, we found that we needed to treat the classifications as nominal inputs. </w:t>
-      </w:r>
-      <w:r>
-        <w:t xml:space="preserve"> </w:t>
-      </w:r>
-      <w:r>
-        <w:t xml:space="preserve"> </w:t>
+        <w:t xml:space="preserve">odds that a client is more likely to be in a category versus the control group given they are not in the third group (as opposed to the odds of being in that category compared to all the groups).  </w:t>
       </w:r>
     </w:p>
     <w:p>
@@ -6652,8 +6282,8 @@
           <w:sz w:val="32"/>
         </w:rPr>
       </w:pPr>
-      <w:bookmarkStart w:id="21" w:name="_Toc239642026"/>
-      <w:bookmarkStart w:id="22" w:name="_Toc369011480"/>
+      <w:bookmarkStart w:id="20" w:name="_Toc239642026"/>
+      <w:bookmarkStart w:id="21" w:name="_Toc369250988"/>
       <w:r>
         <w:rPr>
           <w:rFonts w:asciiTheme="minorHAnsi" w:hAnsiTheme="minorHAnsi"/>
@@ -6662,7 +6292,7 @@
         </w:rPr>
         <w:t>Discriminant Analysis</w:t>
       </w:r>
-      <w:bookmarkEnd w:id="22"/>
+      <w:bookmarkEnd w:id="21"/>
     </w:p>
     <w:p>
       <w:pPr>
@@ -6915,7 +6545,6 @@
             <w:pPr>
               <w:jc w:val="center"/>
             </w:pPr>
-            <w:bookmarkStart w:id="23" w:name="_Toc369011481"/>
             <w:r>
               <w:rPr>
                 <w:rStyle w:val="Hyperlink"/>
@@ -7332,7 +6961,6 @@
           </w:p>
         </w:tc>
       </w:tr>
-      <w:bookmarkEnd w:id="23"/>
     </w:tbl>
     <w:p>
       <w:pPr>
@@ -7356,16 +6984,32 @@
           <w:sz w:val="32"/>
         </w:rPr>
       </w:pPr>
-      <w:bookmarkStart w:id="24" w:name="_Toc369011483"/>
+      <w:bookmarkStart w:id="22" w:name="_Toc369250989"/>
       <w:r>
         <w:rPr>
           <w:rFonts w:asciiTheme="minorHAnsi" w:hAnsiTheme="minorHAnsi"/>
           <w:b w:val="0"/>
           <w:sz w:val="32"/>
         </w:rPr>
-        <w:t>Principal Component Analysis</w:t>
-      </w:r>
-      <w:bookmarkEnd w:id="24"/>
+        <w:t>Principal Component</w:t>
+      </w:r>
+      <w:r>
+        <w:rPr>
+          <w:rFonts w:asciiTheme="minorHAnsi" w:hAnsiTheme="minorHAnsi"/>
+          <w:b w:val="0"/>
+          <w:sz w:val="32"/>
+        </w:rPr>
+        <w:t>s &amp; Factor</w:t>
+      </w:r>
+      <w:r>
+        <w:rPr>
+          <w:rFonts w:asciiTheme="minorHAnsi" w:hAnsiTheme="minorHAnsi"/>
+          <w:b w:val="0"/>
+          <w:sz w:val="32"/>
+        </w:rPr>
+        <w:t xml:space="preserve"> Analysis</w:t>
+      </w:r>
+      <w:bookmarkEnd w:id="22"/>
     </w:p>
     <w:p>
       <w:pPr>
@@ -7376,8 +7020,8 @@
       <w:pPr>
         <w:spacing w:after="200" w:line="276" w:lineRule="auto"/>
       </w:pPr>
-      <w:bookmarkStart w:id="25" w:name="_Toc366235532"/>
-      <w:bookmarkEnd w:id="21"/>
+      <w:bookmarkStart w:id="23" w:name="_Toc366235532"/>
+      <w:bookmarkEnd w:id="20"/>
       <w:r>
         <w:rPr>
           <w:noProof/>
@@ -7433,25 +7077,7 @@
         </w:drawing>
       </w:r>
       <w:r>
-        <w:t xml:space="preserve">The first three principal components in the training data set and the first four in the validation data set explained over 70% of the variance in the data (as shown </w:t>
-      </w:r>
-      <w:r>
-        <w:t>below</w:t>
-      </w:r>
-      <w:r>
-        <w:t xml:space="preserve"> in the </w:t>
-      </w:r>
-      <w:r>
-        <w:t>validation</w:t>
-      </w:r>
-      <w:r>
-        <w:t xml:space="preserve"> data set Scree and </w:t>
-      </w:r>
-      <w:r>
-        <w:t xml:space="preserve">Variance </w:t>
-      </w:r>
-      <w:r>
-        <w:t xml:space="preserve">Explained Plots). </w:t>
+        <w:t xml:space="preserve">The first three principal components in the training data set and the first four in the validation data set explained over 70% of the variance in the data (as shown below in the validation data set Scree and Variance Explained Plots). </w:t>
       </w:r>
     </w:p>
     <w:p>
@@ -7489,16 +7115,16 @@
           <w:noProof/>
         </w:rPr>
         <w:drawing>
-          <wp:anchor distT="0" distB="0" distL="114300" distR="114300" simplePos="0" relativeHeight="251662336" behindDoc="0" locked="0" layoutInCell="1" allowOverlap="1" wp14:anchorId="020CBA6E" wp14:editId="2A8E9719">
+          <wp:anchor distT="0" distB="0" distL="114300" distR="114300" simplePos="0" relativeHeight="251662336" behindDoc="0" locked="0" layoutInCell="1" allowOverlap="1" wp14:anchorId="020CBA6E" wp14:editId="3C8AC97D">
             <wp:simplePos x="0" y="0"/>
-            <wp:positionH relativeFrom="column">
-              <wp:posOffset>699660</wp:posOffset>
+            <wp:positionH relativeFrom="margin">
+              <wp:align>center</wp:align>
             </wp:positionH>
             <wp:positionV relativeFrom="paragraph">
-              <wp:posOffset>638672</wp:posOffset>
+              <wp:posOffset>629920</wp:posOffset>
             </wp:positionV>
-            <wp:extent cx="4750904" cy="3443390"/>
-            <wp:effectExtent l="0" t="0" r="0" b="5080"/>
+            <wp:extent cx="4086225" cy="2961005"/>
+            <wp:effectExtent l="0" t="0" r="9525" b="0"/>
             <wp:wrapTopAndBottom/>
             <wp:docPr id="1" name="Picture 1"/>
             <wp:cNvGraphicFramePr>
@@ -7526,7 +7152,7 @@
                   <pic:spPr>
                     <a:xfrm>
                       <a:off x="0" y="0"/>
-                      <a:ext cx="4750904" cy="3443390"/>
+                      <a:ext cx="4086225" cy="2961005"/>
                     </a:xfrm>
                     <a:prstGeom prst="rect">
                       <a:avLst/>
@@ -7535,20 +7161,22 @@
                 </pic:pic>
               </a:graphicData>
             </a:graphic>
+            <wp14:sizeRelH relativeFrom="margin">
+              <wp14:pctWidth>0</wp14:pctWidth>
+            </wp14:sizeRelH>
+            <wp14:sizeRelV relativeFrom="margin">
+              <wp14:pctHeight>0</wp14:pctHeight>
+            </wp14:sizeRelV>
           </wp:anchor>
         </w:drawing>
       </w:r>
       <w:r>
-        <w:t>In the principal c</w:t>
-      </w:r>
-      <w:r>
-        <w:t xml:space="preserve">omponent graph below, there are three clear clusters.  The eigenvectors confirm these findings as there are multiple questions that not only predicted a lot of the variation but are logically themed together based on the three types of gamblers. </w:t>
+        <w:t xml:space="preserve">In the principal component graph below, there are three clear clusters.  The eigenvectors confirm these findings as there are multiple questions that not only predicted a lot of the variation but are logically themed together based on the three types of gamblers. </w:t>
       </w:r>
     </w:p>
     <w:p>
       <w:pPr>
         <w:spacing w:after="200" w:line="276" w:lineRule="auto"/>
-        <w:ind w:left="45"/>
         <w:rPr>
           <w:highlight w:val="yellow"/>
         </w:rPr>
@@ -7556,13 +7184,21 @@
     </w:p>
     <w:p>
       <w:pPr>
+        <w:spacing w:after="200" w:line="276" w:lineRule="auto"/>
+      </w:pPr>
+      <w:r>
+        <w:t xml:space="preserve">We also ran factor analysis on the significant questions from the GA data set and had similar results. </w:t>
+      </w:r>
+    </w:p>
+    <w:p>
+      <w:pPr>
         <w:pStyle w:val="Heading1"/>
         <w:rPr>
           <w:sz w:val="56"/>
           <w:szCs w:val="56"/>
         </w:rPr>
       </w:pPr>
-      <w:bookmarkStart w:id="26" w:name="_Toc369011486"/>
+      <w:bookmarkStart w:id="24" w:name="_Toc369250990"/>
       <w:r>
         <w:rPr>
           <w:sz w:val="56"/>
@@ -7570,8 +7206,8 @@
         </w:rPr>
         <w:t>CONCLUSION</w:t>
       </w:r>
-      <w:bookmarkEnd w:id="25"/>
-      <w:bookmarkEnd w:id="26"/>
+      <w:bookmarkEnd w:id="23"/>
+      <w:bookmarkEnd w:id="24"/>
       <w:r>
         <w:rPr>
           <w:sz w:val="56"/>
@@ -7585,18 +7221,491 @@
         <w:jc w:val="both"/>
       </w:pPr>
       <w:r>
-        <w:t xml:space="preserve">To determine which technique is best for predicting which questions classify the client into one of the gambling categories, we compared the misclassification rates.  </w:t>
-      </w:r>
-      <w:r>
-        <w:t>Both Decision Trees and Discriminant Analysis showed very similar misclassification rates on the validation data sets</w:t>
+        <w:t>To determine which technique is best for predicting which questions classify the client into one of the gambling categories, we compared the misclassification rates</w:t>
+      </w:r>
+      <w:r>
+        <w:t xml:space="preserve"> of the models in aggregate and by each type of category</w:t>
+      </w:r>
+      <w:r>
+        <w:t xml:space="preserve">.  </w:t>
+      </w:r>
+      <w:r>
+        <w:t>In aggregate, b</w:t>
+      </w:r>
+      <w:r>
+        <w:t>oth Decision Trees and Discriminant Analysis showed very similar misclassification rates on the validation data sets</w:t>
       </w:r>
       <w:r>
         <w:t>.</w:t>
       </w:r>
       <w:r>
-        <w:t xml:space="preserve">  Logistic Regression validated the question selection as well in terms of picking which questions were significant predictors.  Lastly, Principal Component Analysis was helpful to validate that the three categories of gamblers do, in fact, show up in the data in very distinct ways.   </w:t>
+        <w:t xml:space="preserve">  Logistic Regression validated the question selection as well in terms of picking which questions were significant predictors.  Lastly, Principal Component Analysis was helpful to validate that the three categories of gamblers do, in fact, show up in the data in very distinct ways.  </w:t>
+      </w:r>
+      <w:r>
+        <w:t xml:space="preserve">If you could only pick one type of analysis, we recommend discriminant analysis due to the accuracy of predicting each category (see table below). </w:t>
+      </w:r>
+      <w:r>
+        <w:t xml:space="preserve"> </w:t>
       </w:r>
     </w:p>
+    <w:tbl>
+      <w:tblPr>
+        <w:tblStyle w:val="LightList-Accent1"/>
+        <w:tblpPr w:leftFromText="180" w:rightFromText="180" w:vertAnchor="text" w:horzAnchor="margin" w:tblpY="80"/>
+        <w:tblW w:w="9350" w:type="dxa"/>
+        <w:tblBorders>
+          <w:top w:val="single" w:sz="4" w:space="0" w:color="auto"/>
+          <w:left w:val="single" w:sz="4" w:space="0" w:color="auto"/>
+          <w:bottom w:val="single" w:sz="4" w:space="0" w:color="auto"/>
+          <w:right w:val="single" w:sz="4" w:space="0" w:color="auto"/>
+          <w:insideH w:val="single" w:sz="4" w:space="0" w:color="auto"/>
+          <w:insideV w:val="single" w:sz="4" w:space="0" w:color="auto"/>
+        </w:tblBorders>
+        <w:tblLook w:val="04A0" w:firstRow="1" w:lastRow="0" w:firstColumn="1" w:lastColumn="0" w:noHBand="0" w:noVBand="1"/>
+      </w:tblPr>
+      <w:tblGrid>
+        <w:gridCol w:w="2337"/>
+        <w:gridCol w:w="2338"/>
+        <w:gridCol w:w="2337"/>
+        <w:gridCol w:w="2338"/>
+      </w:tblGrid>
+      <w:tr>
+        <w:trPr>
+          <w:cnfStyle w:val="100000000000" w:firstRow="1" w:lastRow="0" w:firstColumn="0" w:lastColumn="0" w:oddVBand="0" w:evenVBand="0" w:oddHBand="0" w:evenHBand="0" w:firstRowFirstColumn="0" w:firstRowLastColumn="0" w:lastRowFirstColumn="0" w:lastRowLastColumn="0"/>
+          <w:trHeight w:val="289"/>
+        </w:trPr>
+        <w:tc>
+          <w:tcPr>
+            <w:cnfStyle w:val="001000000000" w:firstRow="0" w:lastRow="0" w:firstColumn="1" w:lastColumn="0" w:oddVBand="0" w:evenVBand="0" w:oddHBand="0" w:evenHBand="0" w:firstRowFirstColumn="0" w:firstRowLastColumn="0" w:lastRowFirstColumn="0" w:lastRowLastColumn="0"/>
+            <w:tcW w:w="2337" w:type="dxa"/>
+          </w:tcPr>
+          <w:p>
+            <w:pPr>
+              <w:jc w:val="center"/>
+            </w:pPr>
+            <w:r>
+              <w:t>Error Rates – GA</w:t>
+            </w:r>
+          </w:p>
+        </w:tc>
+        <w:tc>
+          <w:tcPr>
+            <w:tcW w:w="2338" w:type="dxa"/>
+          </w:tcPr>
+          <w:p>
+            <w:pPr>
+              <w:jc w:val="center"/>
+              <w:cnfStyle w:val="100000000000" w:firstRow="1" w:lastRow="0" w:firstColumn="0" w:lastColumn="0" w:oddVBand="0" w:evenVBand="0" w:oddHBand="0" w:evenHBand="0" w:firstRowFirstColumn="0" w:firstRowLastColumn="0" w:lastRowFirstColumn="0" w:lastRowLastColumn="0"/>
+            </w:pPr>
+            <w:r>
+              <w:rPr>
+                <w:rStyle w:val="Hyperlink"/>
+                <w:color w:val="FFFFFF" w:themeColor="background1"/>
+                <w:u w:val="none"/>
+              </w:rPr>
+              <w:t xml:space="preserve">Control </w:t>
+            </w:r>
+          </w:p>
+        </w:tc>
+        <w:tc>
+          <w:tcPr>
+            <w:tcW w:w="2337" w:type="dxa"/>
+          </w:tcPr>
+          <w:p>
+            <w:pPr>
+              <w:jc w:val="center"/>
+              <w:cnfStyle w:val="100000000000" w:firstRow="1" w:lastRow="0" w:firstColumn="0" w:lastColumn="0" w:oddVBand="0" w:evenVBand="0" w:oddHBand="0" w:evenHBand="0" w:firstRowFirstColumn="0" w:firstRowLastColumn="0" w:lastRowFirstColumn="0" w:lastRowLastColumn="0"/>
+            </w:pPr>
+            <w:r>
+              <w:rPr>
+                <w:rStyle w:val="Hyperlink"/>
+                <w:color w:val="FFFFFF" w:themeColor="background1"/>
+                <w:u w:val="none"/>
+              </w:rPr>
+              <w:t xml:space="preserve">Steady </w:t>
+            </w:r>
+          </w:p>
+        </w:tc>
+        <w:tc>
+          <w:tcPr>
+            <w:tcW w:w="2338" w:type="dxa"/>
+          </w:tcPr>
+          <w:p>
+            <w:pPr>
+              <w:jc w:val="center"/>
+              <w:cnfStyle w:val="100000000000" w:firstRow="1" w:lastRow="0" w:firstColumn="0" w:lastColumn="0" w:oddVBand="0" w:evenVBand="0" w:oddHBand="0" w:evenHBand="0" w:firstRowFirstColumn="0" w:firstRowLastColumn="0" w:lastRowFirstColumn="0" w:lastRowLastColumn="0"/>
+            </w:pPr>
+            <w:r>
+              <w:rPr>
+                <w:rStyle w:val="Hyperlink"/>
+                <w:color w:val="FFFFFF" w:themeColor="background1"/>
+                <w:u w:val="none"/>
+              </w:rPr>
+              <w:t>Binge</w:t>
+            </w:r>
+          </w:p>
+        </w:tc>
+      </w:tr>
+      <w:tr>
+        <w:trPr>
+          <w:cnfStyle w:val="000000100000" w:firstRow="0" w:lastRow="0" w:firstColumn="0" w:lastColumn="0" w:oddVBand="0" w:evenVBand="0" w:oddHBand="1" w:evenHBand="0" w:firstRowFirstColumn="0" w:firstRowLastColumn="0" w:lastRowFirstColumn="0" w:lastRowLastColumn="0"/>
+          <w:trHeight w:val="305"/>
+        </w:trPr>
+        <w:tc>
+          <w:tcPr>
+            <w:cnfStyle w:val="001000000000" w:firstRow="0" w:lastRow="0" w:firstColumn="1" w:lastColumn="0" w:oddVBand="0" w:evenVBand="0" w:oddHBand="0" w:evenHBand="0" w:firstRowFirstColumn="0" w:firstRowLastColumn="0" w:lastRowFirstColumn="0" w:lastRowLastColumn="0"/>
+            <w:tcW w:w="2337" w:type="dxa"/>
+          </w:tcPr>
+          <w:p>
+            <w:pPr>
+              <w:jc w:val="center"/>
+            </w:pPr>
+            <w:r>
+              <w:rPr>
+                <w:rStyle w:val="Hyperlink"/>
+                <w:color w:val="auto"/>
+                <w:u w:val="none"/>
+              </w:rPr>
+              <w:t>Decision Trees</w:t>
+            </w:r>
+          </w:p>
+        </w:tc>
+        <w:tc>
+          <w:tcPr>
+            <w:tcW w:w="2338" w:type="dxa"/>
+          </w:tcPr>
+          <w:p>
+            <w:pPr>
+              <w:jc w:val="center"/>
+              <w:cnfStyle w:val="000000100000" w:firstRow="0" w:lastRow="0" w:firstColumn="0" w:lastColumn="0" w:oddVBand="0" w:evenVBand="0" w:oddHBand="1" w:evenHBand="0" w:firstRowFirstColumn="0" w:firstRowLastColumn="0" w:lastRowFirstColumn="0" w:lastRowLastColumn="0"/>
+            </w:pPr>
+            <w:r>
+              <w:t>23.5%</w:t>
+            </w:r>
+          </w:p>
+        </w:tc>
+        <w:tc>
+          <w:tcPr>
+            <w:tcW w:w="2337" w:type="dxa"/>
+          </w:tcPr>
+          <w:p>
+            <w:pPr>
+              <w:jc w:val="center"/>
+              <w:cnfStyle w:val="000000100000" w:firstRow="0" w:lastRow="0" w:firstColumn="0" w:lastColumn="0" w:oddVBand="0" w:evenVBand="0" w:oddHBand="1" w:evenHBand="0" w:firstRowFirstColumn="0" w:firstRowLastColumn="0" w:lastRowFirstColumn="0" w:lastRowLastColumn="0"/>
+            </w:pPr>
+            <w:r>
+              <w:rPr>
+                <w:rStyle w:val="Hyperlink"/>
+                <w:color w:val="auto"/>
+                <w:u w:val="none"/>
+              </w:rPr>
+              <w:t>33.3%</w:t>
+            </w:r>
+          </w:p>
+        </w:tc>
+        <w:tc>
+          <w:tcPr>
+            <w:tcW w:w="2338" w:type="dxa"/>
+          </w:tcPr>
+          <w:p>
+            <w:pPr>
+              <w:jc w:val="center"/>
+              <w:cnfStyle w:val="000000100000" w:firstRow="0" w:lastRow="0" w:firstColumn="0" w:lastColumn="0" w:oddVBand="0" w:evenVBand="0" w:oddHBand="1" w:evenHBand="0" w:firstRowFirstColumn="0" w:firstRowLastColumn="0" w:lastRowFirstColumn="0" w:lastRowLastColumn="0"/>
+            </w:pPr>
+            <w:r>
+              <w:t>35.7</w:t>
+            </w:r>
+            <w:r>
+              <w:t>%</w:t>
+            </w:r>
+          </w:p>
+        </w:tc>
+      </w:tr>
+      <w:tr>
+        <w:trPr>
+          <w:trHeight w:val="305"/>
+        </w:trPr>
+        <w:tc>
+          <w:tcPr>
+            <w:cnfStyle w:val="001000000000" w:firstRow="0" w:lastRow="0" w:firstColumn="1" w:lastColumn="0" w:oddVBand="0" w:evenVBand="0" w:oddHBand="0" w:evenHBand="0" w:firstRowFirstColumn="0" w:firstRowLastColumn="0" w:lastRowFirstColumn="0" w:lastRowLastColumn="0"/>
+            <w:tcW w:w="2337" w:type="dxa"/>
+          </w:tcPr>
+          <w:p>
+            <w:pPr>
+              <w:jc w:val="center"/>
+            </w:pPr>
+            <w:r>
+              <w:rPr>
+                <w:rStyle w:val="Hyperlink"/>
+                <w:color w:val="auto"/>
+                <w:u w:val="none"/>
+              </w:rPr>
+              <w:t>Logistic Regression</w:t>
+            </w:r>
+          </w:p>
+        </w:tc>
+        <w:tc>
+          <w:tcPr>
+            <w:tcW w:w="2338" w:type="dxa"/>
+          </w:tcPr>
+          <w:p>
+            <w:pPr>
+              <w:jc w:val="center"/>
+              <w:cnfStyle w:val="000000000000" w:firstRow="0" w:lastRow="0" w:firstColumn="0" w:lastColumn="0" w:oddVBand="0" w:evenVBand="0" w:oddHBand="0" w:evenHBand="0" w:firstRowFirstColumn="0" w:firstRowLastColumn="0" w:lastRowFirstColumn="0" w:lastRowLastColumn="0"/>
+            </w:pPr>
+            <w:r>
+              <w:rPr>
+                <w:rStyle w:val="Hyperlink"/>
+                <w:color w:val="auto"/>
+                <w:u w:val="none"/>
+              </w:rPr>
+              <w:t>34.2%</w:t>
+            </w:r>
+          </w:p>
+        </w:tc>
+        <w:tc>
+          <w:tcPr>
+            <w:tcW w:w="2337" w:type="dxa"/>
+          </w:tcPr>
+          <w:p>
+            <w:pPr>
+              <w:jc w:val="center"/>
+              <w:cnfStyle w:val="000000000000" w:firstRow="0" w:lastRow="0" w:firstColumn="0" w:lastColumn="0" w:oddVBand="0" w:evenVBand="0" w:oddHBand="0" w:evenHBand="0" w:firstRowFirstColumn="0" w:firstRowLastColumn="0" w:lastRowFirstColumn="0" w:lastRowLastColumn="0"/>
+            </w:pPr>
+            <w:r>
+              <w:rPr>
+                <w:rStyle w:val="Hyperlink"/>
+                <w:color w:val="auto"/>
+                <w:u w:val="none"/>
+              </w:rPr>
+              <w:t>23.8%</w:t>
+            </w:r>
+          </w:p>
+        </w:tc>
+        <w:tc>
+          <w:tcPr>
+            <w:tcW w:w="2338" w:type="dxa"/>
+          </w:tcPr>
+          <w:p>
+            <w:pPr>
+              <w:jc w:val="center"/>
+              <w:cnfStyle w:val="000000000000" w:firstRow="0" w:lastRow="0" w:firstColumn="0" w:lastColumn="0" w:oddVBand="0" w:evenVBand="0" w:oddHBand="0" w:evenHBand="0" w:firstRowFirstColumn="0" w:firstRowLastColumn="0" w:lastRowFirstColumn="0" w:lastRowLastColumn="0"/>
+            </w:pPr>
+            <w:r>
+              <w:rPr>
+                <w:rStyle w:val="Hyperlink"/>
+                <w:color w:val="auto"/>
+                <w:u w:val="none"/>
+              </w:rPr>
+              <w:t>43.5%</w:t>
+            </w:r>
+          </w:p>
+        </w:tc>
+      </w:tr>
+      <w:tr>
+        <w:trPr>
+          <w:cnfStyle w:val="000000100000" w:firstRow="0" w:lastRow="0" w:firstColumn="0" w:lastColumn="0" w:oddVBand="0" w:evenVBand="0" w:oddHBand="1" w:evenHBand="0" w:firstRowFirstColumn="0" w:firstRowLastColumn="0" w:lastRowFirstColumn="0" w:lastRowLastColumn="0"/>
+          <w:trHeight w:val="305"/>
+        </w:trPr>
+        <w:tc>
+          <w:tcPr>
+            <w:cnfStyle w:val="001000000000" w:firstRow="0" w:lastRow="0" w:firstColumn="1" w:lastColumn="0" w:oddVBand="0" w:evenVBand="0" w:oddHBand="0" w:evenHBand="0" w:firstRowFirstColumn="0" w:firstRowLastColumn="0" w:lastRowFirstColumn="0" w:lastRowLastColumn="0"/>
+            <w:tcW w:w="2337" w:type="dxa"/>
+          </w:tcPr>
+          <w:p>
+            <w:pPr>
+              <w:jc w:val="center"/>
+              <w:rPr>
+                <w:rStyle w:val="Hyperlink"/>
+                <w:color w:val="auto"/>
+                <w:u w:val="none"/>
+              </w:rPr>
+            </w:pPr>
+            <w:r>
+              <w:rPr>
+                <w:rStyle w:val="Hyperlink"/>
+                <w:color w:val="auto"/>
+                <w:u w:val="none"/>
+              </w:rPr>
+              <w:t>Discriminant Analysis</w:t>
+            </w:r>
+          </w:p>
+        </w:tc>
+        <w:tc>
+          <w:tcPr>
+            <w:tcW w:w="2338" w:type="dxa"/>
+          </w:tcPr>
+          <w:p>
+            <w:pPr>
+              <w:jc w:val="center"/>
+              <w:cnfStyle w:val="000000100000" w:firstRow="0" w:lastRow="0" w:firstColumn="0" w:lastColumn="0" w:oddVBand="0" w:evenVBand="0" w:oddHBand="1" w:evenHBand="0" w:firstRowFirstColumn="0" w:firstRowLastColumn="0" w:lastRowFirstColumn="0" w:lastRowLastColumn="0"/>
+              <w:rPr>
+                <w:rStyle w:val="Hyperlink"/>
+                <w:color w:val="auto"/>
+                <w:u w:val="none"/>
+              </w:rPr>
+            </w:pPr>
+            <w:r>
+              <w:rPr>
+                <w:rStyle w:val="Hyperlink"/>
+                <w:color w:val="auto"/>
+                <w:u w:val="none"/>
+              </w:rPr>
+              <w:t>6.6%</w:t>
+            </w:r>
+          </w:p>
+        </w:tc>
+        <w:tc>
+          <w:tcPr>
+            <w:tcW w:w="2337" w:type="dxa"/>
+          </w:tcPr>
+          <w:p>
+            <w:pPr>
+              <w:jc w:val="center"/>
+              <w:cnfStyle w:val="000000100000" w:firstRow="0" w:lastRow="0" w:firstColumn="0" w:lastColumn="0" w:oddVBand="0" w:evenVBand="0" w:oddHBand="1" w:evenHBand="0" w:firstRowFirstColumn="0" w:firstRowLastColumn="0" w:lastRowFirstColumn="0" w:lastRowLastColumn="0"/>
+              <w:rPr>
+                <w:rStyle w:val="Hyperlink"/>
+                <w:color w:val="auto"/>
+                <w:u w:val="none"/>
+              </w:rPr>
+            </w:pPr>
+            <w:r>
+              <w:rPr>
+                <w:rStyle w:val="Hyperlink"/>
+                <w:color w:val="auto"/>
+                <w:u w:val="none"/>
+              </w:rPr>
+              <w:t>13.7%</w:t>
+            </w:r>
+          </w:p>
+        </w:tc>
+        <w:tc>
+          <w:tcPr>
+            <w:tcW w:w="2338" w:type="dxa"/>
+          </w:tcPr>
+          <w:p>
+            <w:pPr>
+              <w:jc w:val="center"/>
+              <w:cnfStyle w:val="000000100000" w:firstRow="0" w:lastRow="0" w:firstColumn="0" w:lastColumn="0" w:oddVBand="0" w:evenVBand="0" w:oddHBand="1" w:evenHBand="0" w:firstRowFirstColumn="0" w:firstRowLastColumn="0" w:lastRowFirstColumn="0" w:lastRowLastColumn="0"/>
+              <w:rPr>
+                <w:rStyle w:val="Hyperlink"/>
+                <w:color w:val="auto"/>
+                <w:u w:val="none"/>
+              </w:rPr>
+            </w:pPr>
+            <w:r>
+              <w:rPr>
+                <w:rStyle w:val="Hyperlink"/>
+                <w:color w:val="auto"/>
+                <w:u w:val="none"/>
+              </w:rPr>
+              <w:t>8.2%</w:t>
+            </w:r>
+          </w:p>
+        </w:tc>
+      </w:tr>
+      <w:tr>
+        <w:trPr>
+          <w:trHeight w:val="305"/>
+        </w:trPr>
+        <w:tc>
+          <w:tcPr>
+            <w:cnfStyle w:val="001000000000" w:firstRow="0" w:lastRow="0" w:firstColumn="1" w:lastColumn="0" w:oddVBand="0" w:evenVBand="0" w:oddHBand="0" w:evenHBand="0" w:firstRowFirstColumn="0" w:firstRowLastColumn="0" w:lastRowFirstColumn="0" w:lastRowLastColumn="0"/>
+            <w:tcW w:w="2337" w:type="dxa"/>
+          </w:tcPr>
+          <w:p>
+            <w:pPr>
+              <w:jc w:val="center"/>
+              <w:rPr>
+                <w:rStyle w:val="Hyperlink"/>
+                <w:color w:val="auto"/>
+                <w:u w:val="none"/>
+              </w:rPr>
+            </w:pPr>
+            <w:r>
+              <w:rPr>
+                <w:rStyle w:val="Hyperlink"/>
+                <w:color w:val="auto"/>
+                <w:u w:val="none"/>
+              </w:rPr>
+              <w:t>Factor Analysis</w:t>
+            </w:r>
+          </w:p>
+        </w:tc>
+        <w:tc>
+          <w:tcPr>
+            <w:tcW w:w="2338" w:type="dxa"/>
+          </w:tcPr>
+          <w:p>
+            <w:pPr>
+              <w:jc w:val="center"/>
+              <w:cnfStyle w:val="000000000000" w:firstRow="0" w:lastRow="0" w:firstColumn="0" w:lastColumn="0" w:oddVBand="0" w:evenVBand="0" w:oddHBand="0" w:evenHBand="0" w:firstRowFirstColumn="0" w:firstRowLastColumn="0" w:lastRowFirstColumn="0" w:lastRowLastColumn="0"/>
+              <w:rPr>
+                <w:rStyle w:val="Hyperlink"/>
+                <w:color w:val="auto"/>
+                <w:u w:val="none"/>
+              </w:rPr>
+            </w:pPr>
+            <w:r>
+              <w:rPr>
+                <w:rStyle w:val="Hyperlink"/>
+                <w:color w:val="auto"/>
+                <w:u w:val="none"/>
+              </w:rPr>
+              <w:t>34.88</w:t>
+            </w:r>
+          </w:p>
+        </w:tc>
+        <w:tc>
+          <w:tcPr>
+            <w:tcW w:w="2337" w:type="dxa"/>
+          </w:tcPr>
+          <w:p>
+            <w:pPr>
+              <w:jc w:val="center"/>
+              <w:cnfStyle w:val="000000000000" w:firstRow="0" w:lastRow="0" w:firstColumn="0" w:lastColumn="0" w:oddVBand="0" w:evenVBand="0" w:oddHBand="0" w:evenHBand="0" w:firstRowFirstColumn="0" w:firstRowLastColumn="0" w:lastRowFirstColumn="0" w:lastRowLastColumn="0"/>
+              <w:rPr>
+                <w:rStyle w:val="Hyperlink"/>
+                <w:color w:val="auto"/>
+                <w:u w:val="none"/>
+              </w:rPr>
+            </w:pPr>
+            <w:r>
+              <w:rPr>
+                <w:rStyle w:val="Hyperlink"/>
+                <w:color w:val="auto"/>
+                <w:u w:val="none"/>
+              </w:rPr>
+              <w:t>21.43</w:t>
+            </w:r>
+          </w:p>
+        </w:tc>
+        <w:tc>
+          <w:tcPr>
+            <w:tcW w:w="2338" w:type="dxa"/>
+          </w:tcPr>
+          <w:p>
+            <w:pPr>
+              <w:jc w:val="center"/>
+              <w:cnfStyle w:val="000000000000" w:firstRow="0" w:lastRow="0" w:firstColumn="0" w:lastColumn="0" w:oddVBand="0" w:evenVBand="0" w:oddHBand="0" w:evenHBand="0" w:firstRowFirstColumn="0" w:firstRowLastColumn="0" w:lastRowFirstColumn="0" w:lastRowLastColumn="0"/>
+              <w:rPr>
+                <w:rStyle w:val="Hyperlink"/>
+                <w:color w:val="auto"/>
+                <w:u w:val="none"/>
+              </w:rPr>
+            </w:pPr>
+            <w:r>
+              <w:rPr>
+                <w:rStyle w:val="Hyperlink"/>
+                <w:color w:val="auto"/>
+                <w:u w:val="none"/>
+              </w:rPr>
+              <w:t>25.71</w:t>
+            </w:r>
+          </w:p>
+        </w:tc>
+      </w:tr>
+    </w:tbl>
     <w:p>
       <w:r>
         <w:br w:type="page"/>
@@ -7611,7 +7720,7 @@
           <w:szCs w:val="56"/>
         </w:rPr>
       </w:pPr>
-      <w:bookmarkStart w:id="27" w:name="_Toc369011487"/>
+      <w:bookmarkStart w:id="25" w:name="_Toc369250991"/>
       <w:r>
         <w:rPr>
           <w:caps/>
@@ -7637,7 +7746,7 @@
         </w:rPr>
         <w:t>: Questionnaires</w:t>
       </w:r>
-      <w:bookmarkEnd w:id="27"/>
+      <w:bookmarkEnd w:id="25"/>
     </w:p>
     <w:p>
       <w:r>
@@ -7751,7 +7860,23 @@
                 <w:rFonts w:ascii="Calibri" w:eastAsia="Times New Roman" w:hAnsi="Calibri" w:cs="Times New Roman"/>
                 <w:color w:val="000000"/>
               </w:rPr>
-              <w:t>Wished stop thkg re gambling</w:t>
+              <w:t xml:space="preserve">Wished stop </w:t>
+            </w:r>
+            <w:proofErr w:type="spellStart"/>
+            <w:r>
+              <w:rPr>
+                <w:rFonts w:ascii="Calibri" w:eastAsia="Times New Roman" w:hAnsi="Calibri" w:cs="Times New Roman"/>
+                <w:color w:val="000000"/>
+              </w:rPr>
+              <w:t>thkg</w:t>
+            </w:r>
+            <w:proofErr w:type="spellEnd"/>
+            <w:r>
+              <w:rPr>
+                <w:rFonts w:ascii="Calibri" w:eastAsia="Times New Roman" w:hAnsi="Calibri" w:cs="Times New Roman"/>
+                <w:color w:val="000000"/>
+              </w:rPr>
+              <w:t xml:space="preserve"> re gambling</w:t>
             </w:r>
           </w:p>
         </w:tc>
@@ -7804,7 +7929,23 @@
                 <w:rFonts w:ascii="Calibri" w:eastAsia="Times New Roman" w:hAnsi="Calibri" w:cs="Times New Roman"/>
                 <w:color w:val="000000"/>
               </w:rPr>
-              <w:t>Wished stop thkg re get money</w:t>
+              <w:t xml:space="preserve">Wished stop </w:t>
+            </w:r>
+            <w:proofErr w:type="spellStart"/>
+            <w:r>
+              <w:rPr>
+                <w:rFonts w:ascii="Calibri" w:eastAsia="Times New Roman" w:hAnsi="Calibri" w:cs="Times New Roman"/>
+                <w:color w:val="000000"/>
+              </w:rPr>
+              <w:t>thkg</w:t>
+            </w:r>
+            <w:proofErr w:type="spellEnd"/>
+            <w:r>
+              <w:rPr>
+                <w:rFonts w:ascii="Calibri" w:eastAsia="Times New Roman" w:hAnsi="Calibri" w:cs="Times New Roman"/>
+                <w:color w:val="000000"/>
+              </w:rPr>
+              <w:t xml:space="preserve"> re get money</w:t>
             </w:r>
           </w:p>
         </w:tc>
@@ -9458,6 +9599,7 @@
           <w:szCs w:val="56"/>
         </w:rPr>
       </w:pPr>
+      <w:bookmarkStart w:id="26" w:name="_Toc369250992"/>
       <w:r>
         <w:rPr>
           <w:caps/>
@@ -9491,6 +9633,7 @@
         </w:rPr>
         <w:t>Decision Trees</w:t>
       </w:r>
+      <w:bookmarkEnd w:id="26"/>
     </w:p>
     <w:p>
       <w:r>
@@ -9709,7 +9852,7 @@
       <w:footerReference w:type="even" r:id="rId14"/>
       <w:footerReference w:type="default" r:id="rId15"/>
       <w:pgSz w:w="12240" w:h="15840"/>
-      <w:pgMar w:top="1440" w:right="1440" w:bottom="810" w:left="1440" w:header="720" w:footer="720" w:gutter="0"/>
+      <w:pgMar w:top="1440" w:right="1440" w:bottom="720" w:left="1440" w:header="720" w:footer="720" w:gutter="0"/>
       <w:pgNumType w:start="0"/>
       <w:cols w:space="720"/>
       <w:titlePg/>
@@ -9765,6 +9908,19 @@
         <w:rStyle w:val="PageNumber"/>
       </w:rPr>
       <w:instrText xml:space="preserve">PAGE  </w:instrText>
+    </w:r>
+    <w:r>
+      <w:rPr>
+        <w:rStyle w:val="PageNumber"/>
+      </w:rPr>
+      <w:fldChar w:fldCharType="separate"/>
+    </w:r>
+    <w:r>
+      <w:rPr>
+        <w:rStyle w:val="PageNumber"/>
+        <w:noProof/>
+      </w:rPr>
+      <w:t>2</w:t>
     </w:r>
     <w:r>
       <w:rPr>
@@ -9815,7 +9971,7 @@
         <w:rStyle w:val="PageNumber"/>
         <w:noProof/>
       </w:rPr>
-      <w:t>4</w:t>
+      <w:t>1</w:t>
     </w:r>
     <w:r>
       <w:rPr>
@@ -11063,6 +11219,7 @@
   <w:style w:type="character" w:default="1" w:styleId="DefaultParagraphFont">
     <w:name w:val="Default Paragraph Font"/>
     <w:uiPriority w:val="1"/>
+    <w:semiHidden/>
     <w:unhideWhenUsed/>
   </w:style>
   <w:style w:type="table" w:default="1" w:styleId="TableNormal">
@@ -12283,7 +12440,7 @@
 </file>
 
 <file path=customXml/itemProps2.xml><?xml version="1.0" encoding="utf-8"?>
-<ds:datastoreItem xmlns:ds="http://schemas.openxmlformats.org/officeDocument/2006/customXml" ds:itemID="{9E67C509-8168-46A7-A814-70B1ADC80BED}">
+<ds:datastoreItem xmlns:ds="http://schemas.openxmlformats.org/officeDocument/2006/customXml" ds:itemID="{C1EE9785-0D0C-4E9F-BDB7-1DAB6C669587}">
   <ds:schemaRefs>
     <ds:schemaRef ds:uri="http://schemas.openxmlformats.org/officeDocument/2006/bibliography"/>
   </ds:schemaRefs>

</xml_diff>